<commit_message>
Sample documents for Git tutorial
</commit_message>
<xml_diff>
--- a/Git and GitHub tutorial.docx
+++ b/Git and GitHub tutorial.docx
@@ -3288,7 +3288,23 @@
           <w:sz w:val="24"/>
           <w:szCs w:val="24"/>
         </w:rPr>
-        <w:t>In step 2, add the name of file to be added to .gitignore.txt file and save it, here it is desktop.ini.</w:t>
+        <w:t xml:space="preserve">In step 2, add the name of file to be added </w:t>
+      </w:r>
+      <w:proofErr w:type="gramStart"/>
+      <w:r>
+        <w:rPr>
+          <w:sz w:val="24"/>
+          <w:szCs w:val="24"/>
+        </w:rPr>
+        <w:t>to .</w:t>
+      </w:r>
+      <w:proofErr w:type="gramEnd"/>
+      <w:r>
+        <w:rPr>
+          <w:sz w:val="24"/>
+          <w:szCs w:val="24"/>
+        </w:rPr>
+        <w:t>gitignore.txt file and save it, here it is desktop.ini.</w:t>
       </w:r>
     </w:p>
     <w:p>
@@ -4941,7 +4957,25 @@
           <w:sz w:val="18"/>
           <w:szCs w:val="18"/>
         </w:rPr>
-        <w:t xml:space="preserve"> 1 file changed, 2 insertions(+), 1 deletion(-)</w:t>
+        <w:t xml:space="preserve"> 1 file changed, 2 </w:t>
+      </w:r>
+      <w:proofErr w:type="gramStart"/>
+      <w:r>
+        <w:rPr>
+          <w:rFonts w:ascii="Lucida Console" w:hAnsi="Lucida Console" w:cs="Lucida Console"/>
+          <w:sz w:val="18"/>
+          <w:szCs w:val="18"/>
+        </w:rPr>
+        <w:t>insertions(</w:t>
+      </w:r>
+      <w:proofErr w:type="gramEnd"/>
+      <w:r>
+        <w:rPr>
+          <w:rFonts w:ascii="Lucida Console" w:hAnsi="Lucida Console" w:cs="Lucida Console"/>
+          <w:sz w:val="18"/>
+          <w:szCs w:val="18"/>
+        </w:rPr>
+        <w:t>+), 1 deletion(-)</w:t>
       </w:r>
     </w:p>
     <w:p>
@@ -5567,7 +5601,29 @@
           <w:sz w:val="28"/>
           <w:szCs w:val="28"/>
         </w:rPr>
-        <w:t>The repository contains the folders and files. It has a hidden folder, .git which contains all the versions of files.</w:t>
+        <w:t>The repository contains the folders and files. It has a hidden folder</w:t>
+      </w:r>
+      <w:proofErr w:type="gramStart"/>
+      <w:r>
+        <w:rPr>
+          <w:rFonts w:cstheme="minorHAnsi"/>
+          <w:b/>
+          <w:color w:val="000000" w:themeColor="text1"/>
+          <w:sz w:val="28"/>
+          <w:szCs w:val="28"/>
+        </w:rPr>
+        <w:t>, .git</w:t>
+      </w:r>
+      <w:proofErr w:type="gramEnd"/>
+      <w:r>
+        <w:rPr>
+          <w:rFonts w:cstheme="minorHAnsi"/>
+          <w:b/>
+          <w:color w:val="000000" w:themeColor="text1"/>
+          <w:sz w:val="28"/>
+          <w:szCs w:val="28"/>
+        </w:rPr>
+        <w:t xml:space="preserve"> which contains all the versions of files.</w:t>
       </w:r>
     </w:p>
     <w:p>
@@ -5734,6 +5790,7 @@
         </w:rPr>
         <w:t xml:space="preserve">To keep unwanted files, create </w:t>
       </w:r>
+      <w:proofErr w:type="gramStart"/>
       <w:r>
         <w:rPr>
           <w:rFonts w:cstheme="minorHAnsi"/>
@@ -5754,6 +5811,7 @@
         </w:rPr>
         <w:t>.gitignore</w:t>
       </w:r>
+      <w:proofErr w:type="gramEnd"/>
       <w:r>
         <w:rPr>
           <w:rFonts w:cstheme="minorHAnsi"/>
@@ -5863,6 +5921,7 @@
         </w:rPr>
         <w:t xml:space="preserve"> inside </w:t>
       </w:r>
+      <w:proofErr w:type="gramStart"/>
       <w:r>
         <w:rPr>
           <w:rFonts w:cstheme="minorHAnsi"/>
@@ -5871,6 +5930,7 @@
         </w:rPr>
         <w:t>the .gitignore</w:t>
       </w:r>
+      <w:proofErr w:type="gramEnd"/>
       <w:r>
         <w:rPr>
           <w:rFonts w:cstheme="minorHAnsi"/>
@@ -6772,15 +6832,10 @@
           <w:sz w:val="18"/>
           <w:szCs w:val="18"/>
         </w:rPr>
-        <w:t>index 03bd0d1..c49c6b3 100644</w:t>
-      </w:r>
-    </w:p>
-    <w:p>
-      <w:pPr>
-        <w:autoSpaceDE w:val="0"/>
-        <w:autoSpaceDN w:val="0"/>
-        <w:adjustRightInd w:val="0"/>
-        <w:spacing w:after="0" w:line="240" w:lineRule="auto"/>
+        <w:t>index 03bd0d</w:t>
+      </w:r>
+      <w:proofErr w:type="gramStart"/>
+      <w:r>
         <w:rPr>
           <w:rFonts w:ascii="Lucida Console" w:hAnsi="Lucida Console" w:cs="Lucida Console"/>
           <w:b/>
@@ -6788,7 +6843,9 @@
           <w:sz w:val="18"/>
           <w:szCs w:val="18"/>
         </w:rPr>
-      </w:pPr>
+        <w:t>1..</w:t>
+      </w:r>
+      <w:proofErr w:type="gramEnd"/>
       <w:r>
         <w:rPr>
           <w:rFonts w:ascii="Lucida Console" w:hAnsi="Lucida Console" w:cs="Lucida Console"/>
@@ -6797,7 +6854,7 @@
           <w:sz w:val="18"/>
           <w:szCs w:val="18"/>
         </w:rPr>
-        <w:t>--- a/static/third.txt</w:t>
+        <w:t>c49c6b3 100644</w:t>
       </w:r>
     </w:p>
     <w:p>
@@ -6822,511 +6879,7 @@
           <w:sz w:val="18"/>
           <w:szCs w:val="18"/>
         </w:rPr>
-        <w:t>+++ b/static/third.txt</w:t>
-      </w:r>
-    </w:p>
-    <w:p>
-      <w:pPr>
-        <w:autoSpaceDE w:val="0"/>
-        <w:autoSpaceDN w:val="0"/>
-        <w:adjustRightInd w:val="0"/>
-        <w:spacing w:after="0" w:line="240" w:lineRule="auto"/>
-        <w:rPr>
-          <w:rFonts w:ascii="Lucida Console" w:hAnsi="Lucida Console" w:cs="Lucida Console"/>
-          <w:color w:val="00A89A"/>
-          <w:sz w:val="18"/>
-          <w:szCs w:val="18"/>
-        </w:rPr>
-      </w:pPr>
-      <w:r>
-        <w:rPr>
-          <w:rFonts w:ascii="Lucida Console" w:hAnsi="Lucida Console" w:cs="Lucida Console"/>
-          <w:color w:val="00A89A"/>
-          <w:sz w:val="18"/>
-          <w:szCs w:val="18"/>
-        </w:rPr>
-        <w:t>@@ -1 +1 @@</w:t>
-      </w:r>
-    </w:p>
-    <w:p>
-      <w:pPr>
-        <w:autoSpaceDE w:val="0"/>
-        <w:autoSpaceDN w:val="0"/>
-        <w:adjustRightInd w:val="0"/>
-        <w:spacing w:after="0" w:line="240" w:lineRule="auto"/>
-        <w:rPr>
-          <w:rFonts w:ascii="Lucida Console" w:hAnsi="Lucida Console" w:cs="Lucida Console"/>
-          <w:color w:val="D42C3A"/>
-          <w:sz w:val="18"/>
-          <w:szCs w:val="18"/>
-        </w:rPr>
-      </w:pPr>
-      <w:r>
-        <w:rPr>
-          <w:rFonts w:ascii="Lucida Console" w:hAnsi="Lucida Console" w:cs="Lucida Console"/>
-          <w:color w:val="D42C3A"/>
-          <w:sz w:val="18"/>
-          <w:szCs w:val="18"/>
-        </w:rPr>
-        <w:t>-asddedsd</w:t>
-      </w:r>
-    </w:p>
-    <w:p>
-      <w:pPr>
-        <w:autoSpaceDE w:val="0"/>
-        <w:autoSpaceDN w:val="0"/>
-        <w:adjustRightInd w:val="0"/>
-        <w:spacing w:after="0" w:line="240" w:lineRule="auto"/>
-        <w:rPr>
-          <w:rFonts w:ascii="Lucida Console" w:hAnsi="Lucida Console" w:cs="Lucida Console"/>
-          <w:sz w:val="18"/>
-          <w:szCs w:val="18"/>
-        </w:rPr>
-      </w:pPr>
-      <w:r>
-        <w:rPr>
-          <w:rFonts w:ascii="Lucida Console" w:hAnsi="Lucida Console" w:cs="Lucida Console"/>
-          <w:sz w:val="18"/>
-          <w:szCs w:val="18"/>
-        </w:rPr>
-        <w:t>\ No newline at end of file</w:t>
-      </w:r>
-    </w:p>
-    <w:p>
-      <w:pPr>
-        <w:autoSpaceDE w:val="0"/>
-        <w:autoSpaceDN w:val="0"/>
-        <w:adjustRightInd w:val="0"/>
-        <w:spacing w:after="0" w:line="240" w:lineRule="auto"/>
-        <w:rPr>
-          <w:rFonts w:ascii="Lucida Console" w:hAnsi="Lucida Console" w:cs="Lucida Console"/>
-          <w:color w:val="1CA800"/>
-          <w:sz w:val="18"/>
-          <w:szCs w:val="18"/>
-        </w:rPr>
-      </w:pPr>
-      <w:r>
-        <w:rPr>
-          <w:rFonts w:ascii="Lucida Console" w:hAnsi="Lucida Console" w:cs="Lucida Console"/>
-          <w:color w:val="1CA800"/>
-          <w:sz w:val="18"/>
-          <w:szCs w:val="18"/>
-        </w:rPr>
-        <w:t>+Halo Wie geht's</w:t>
-      </w:r>
-    </w:p>
-    <w:p>
-      <w:pPr>
-        <w:rPr>
-          <w:rFonts w:ascii="Lucida Console" w:hAnsi="Lucida Console" w:cs="Lucida Console"/>
-          <w:sz w:val="18"/>
-          <w:szCs w:val="18"/>
-        </w:rPr>
-      </w:pPr>
-      <w:r>
-        <w:rPr>
-          <w:rFonts w:ascii="Lucida Console" w:hAnsi="Lucida Console" w:cs="Lucida Console"/>
-          <w:sz w:val="18"/>
-          <w:szCs w:val="18"/>
-        </w:rPr>
-        <w:t>\ No newline at end of file</w:t>
-      </w:r>
-    </w:p>
-    <w:p>
-      <w:pPr>
-        <w:shd w:val="clear" w:color="auto" w:fill="9CC2E5" w:themeFill="accent1" w:themeFillTint="99"/>
-        <w:rPr>
-          <w:rFonts w:cstheme="minorHAnsi"/>
-          <w:sz w:val="28"/>
-          <w:szCs w:val="28"/>
-        </w:rPr>
-      </w:pPr>
-      <w:r>
-        <w:rPr>
-          <w:rFonts w:cstheme="minorHAnsi"/>
-          <w:b/>
-          <w:sz w:val="28"/>
-          <w:szCs w:val="28"/>
-        </w:rPr>
-        <w:t>Git diff</w:t>
-      </w:r>
-      <w:r>
-        <w:rPr>
-          <w:rFonts w:cstheme="minorHAnsi"/>
-          <w:sz w:val="28"/>
-          <w:szCs w:val="28"/>
-        </w:rPr>
-        <w:t xml:space="preserve"> command to find the difference between the data added in the file in </w:t>
-      </w:r>
-      <w:r>
-        <w:rPr>
-          <w:rFonts w:cstheme="minorHAnsi"/>
-          <w:sz w:val="28"/>
-          <w:szCs w:val="28"/>
-        </w:rPr>
-        <w:t xml:space="preserve">the </w:t>
-      </w:r>
-      <w:r>
-        <w:rPr>
-          <w:rFonts w:cstheme="minorHAnsi"/>
-          <w:sz w:val="28"/>
-          <w:szCs w:val="28"/>
-        </w:rPr>
-        <w:t xml:space="preserve">working directory and </w:t>
-      </w:r>
-      <w:r>
-        <w:rPr>
-          <w:rFonts w:cstheme="minorHAnsi"/>
-          <w:sz w:val="28"/>
-          <w:szCs w:val="28"/>
-        </w:rPr>
-        <w:t xml:space="preserve">the </w:t>
-      </w:r>
-      <w:r>
-        <w:rPr>
-          <w:rFonts w:cstheme="minorHAnsi"/>
-          <w:sz w:val="28"/>
-          <w:szCs w:val="28"/>
-        </w:rPr>
-        <w:t>staged phase</w:t>
-      </w:r>
-      <w:r>
-        <w:rPr>
-          <w:rFonts w:cstheme="minorHAnsi"/>
-          <w:sz w:val="28"/>
-          <w:szCs w:val="28"/>
-        </w:rPr>
-        <w:t>.</w:t>
-      </w:r>
-      <w:r>
-        <w:rPr>
-          <w:rFonts w:cstheme="minorHAnsi"/>
-          <w:sz w:val="28"/>
-          <w:szCs w:val="28"/>
-        </w:rPr>
-        <w:t xml:space="preserve"> </w:t>
-      </w:r>
-    </w:p>
-    <w:p>
-      <w:pPr>
-        <w:shd w:val="clear" w:color="auto" w:fill="9CC2E5" w:themeFill="accent1" w:themeFillTint="99"/>
-        <w:rPr>
-          <w:rFonts w:cstheme="minorHAnsi"/>
-          <w:sz w:val="28"/>
-          <w:szCs w:val="28"/>
-        </w:rPr>
-      </w:pPr>
-      <w:r>
-        <w:rPr>
-          <w:rFonts w:cstheme="minorHAnsi"/>
-          <w:b/>
-          <w:sz w:val="28"/>
-          <w:szCs w:val="28"/>
-        </w:rPr>
-        <w:t>(Modified</w:t>
-      </w:r>
-      <w:r>
-        <w:rPr>
-          <w:rFonts w:cstheme="minorHAnsi"/>
-          <w:b/>
-          <w:sz w:val="28"/>
-          <w:szCs w:val="28"/>
-        </w:rPr>
-        <w:t xml:space="preserve"> </w:t>
-      </w:r>
-      <w:r>
-        <w:rPr>
-          <w:rFonts w:cstheme="minorHAnsi"/>
-          <w:b/>
-          <w:sz w:val="28"/>
-          <w:szCs w:val="28"/>
-        </w:rPr>
-        <w:t>–</w:t>
-      </w:r>
-      <w:r>
-        <w:rPr>
-          <w:rFonts w:cstheme="minorHAnsi"/>
-          <w:b/>
-          <w:sz w:val="28"/>
-          <w:szCs w:val="28"/>
-        </w:rPr>
-        <w:t xml:space="preserve"> S</w:t>
-      </w:r>
-      <w:r>
-        <w:rPr>
-          <w:rFonts w:cstheme="minorHAnsi"/>
-          <w:b/>
-          <w:sz w:val="28"/>
-          <w:szCs w:val="28"/>
-        </w:rPr>
-        <w:t>taged</w:t>
-      </w:r>
-      <w:r>
-        <w:rPr>
-          <w:rFonts w:cstheme="minorHAnsi"/>
-          <w:b/>
-          <w:sz w:val="28"/>
-          <w:szCs w:val="28"/>
-        </w:rPr>
-        <w:t>(git add --a)</w:t>
-      </w:r>
-      <w:r>
-        <w:rPr>
-          <w:rFonts w:cstheme="minorHAnsi"/>
-          <w:b/>
-          <w:sz w:val="28"/>
-          <w:szCs w:val="28"/>
-        </w:rPr>
-        <w:t>)</w:t>
-      </w:r>
-    </w:p>
-    <w:p>
-      <w:pPr>
-        <w:autoSpaceDE w:val="0"/>
-        <w:autoSpaceDN w:val="0"/>
-        <w:adjustRightInd w:val="0"/>
-        <w:spacing w:after="0" w:line="240" w:lineRule="auto"/>
-        <w:rPr>
-          <w:rFonts w:ascii="Lucida Console" w:hAnsi="Lucida Console" w:cs="Lucida Console"/>
-          <w:color w:val="1CA800"/>
-          <w:sz w:val="18"/>
-          <w:szCs w:val="18"/>
-        </w:rPr>
-      </w:pPr>
-    </w:p>
-    <w:p>
-      <w:pPr>
-        <w:autoSpaceDE w:val="0"/>
-        <w:autoSpaceDN w:val="0"/>
-        <w:adjustRightInd w:val="0"/>
-        <w:spacing w:after="0" w:line="240" w:lineRule="auto"/>
-        <w:rPr>
-          <w:rFonts w:ascii="Lucida Console" w:hAnsi="Lucida Console" w:cs="Lucida Console"/>
-          <w:color w:val="1CA800"/>
-          <w:sz w:val="18"/>
-          <w:szCs w:val="18"/>
-        </w:rPr>
-      </w:pPr>
-    </w:p>
-    <w:p>
-      <w:pPr>
-        <w:autoSpaceDE w:val="0"/>
-        <w:autoSpaceDN w:val="0"/>
-        <w:adjustRightInd w:val="0"/>
-        <w:spacing w:after="0" w:line="240" w:lineRule="auto"/>
-        <w:rPr>
-          <w:rFonts w:ascii="Lucida Console" w:hAnsi="Lucida Console" w:cs="Lucida Console"/>
-          <w:color w:val="1CA800"/>
-          <w:sz w:val="18"/>
-          <w:szCs w:val="18"/>
-        </w:rPr>
-      </w:pPr>
-    </w:p>
-    <w:p>
-      <w:pPr>
-        <w:shd w:val="clear" w:color="auto" w:fill="9CC2E5" w:themeFill="accent1" w:themeFillTint="99"/>
-        <w:rPr>
-          <w:rFonts w:cstheme="minorHAnsi"/>
-          <w:sz w:val="28"/>
-          <w:szCs w:val="28"/>
-        </w:rPr>
-      </w:pPr>
-      <w:r>
-        <w:rPr>
-          <w:rFonts w:cstheme="minorHAnsi"/>
-          <w:b/>
-          <w:sz w:val="28"/>
-          <w:szCs w:val="28"/>
-        </w:rPr>
-        <w:t>Git diff –staged</w:t>
-      </w:r>
-      <w:r>
-        <w:rPr>
-          <w:rFonts w:cstheme="minorHAnsi"/>
-          <w:sz w:val="28"/>
-          <w:szCs w:val="28"/>
-        </w:rPr>
-        <w:t xml:space="preserve"> </w:t>
-      </w:r>
-      <w:r>
-        <w:rPr>
-          <w:rFonts w:cstheme="minorHAnsi"/>
-          <w:sz w:val="28"/>
-          <w:szCs w:val="28"/>
-        </w:rPr>
-        <w:t xml:space="preserve">command to find the difference between the data added in the file in </w:t>
-      </w:r>
-      <w:r>
-        <w:rPr>
-          <w:rFonts w:cstheme="minorHAnsi"/>
-          <w:sz w:val="28"/>
-          <w:szCs w:val="28"/>
-        </w:rPr>
-        <w:t xml:space="preserve">the </w:t>
-      </w:r>
-      <w:r>
-        <w:rPr>
-          <w:rFonts w:cstheme="minorHAnsi"/>
-          <w:sz w:val="28"/>
-          <w:szCs w:val="28"/>
-        </w:rPr>
-        <w:t>previously</w:t>
-      </w:r>
-      <w:r>
-        <w:rPr>
-          <w:rFonts w:cstheme="minorHAnsi"/>
-          <w:sz w:val="28"/>
-          <w:szCs w:val="28"/>
-        </w:rPr>
-        <w:t xml:space="preserve"> committed </w:t>
-      </w:r>
-      <w:r>
-        <w:rPr>
-          <w:rFonts w:cstheme="minorHAnsi"/>
-          <w:sz w:val="28"/>
-          <w:szCs w:val="28"/>
-        </w:rPr>
-        <w:t xml:space="preserve">working directory </w:t>
-      </w:r>
-      <w:r>
-        <w:rPr>
-          <w:rFonts w:cstheme="minorHAnsi"/>
-          <w:sz w:val="28"/>
-          <w:szCs w:val="28"/>
-        </w:rPr>
-        <w:t xml:space="preserve">and the </w:t>
-      </w:r>
-      <w:r>
-        <w:rPr>
-          <w:rFonts w:cstheme="minorHAnsi"/>
-          <w:sz w:val="28"/>
-          <w:szCs w:val="28"/>
-        </w:rPr>
-        <w:t>staged phase</w:t>
-      </w:r>
-      <w:r>
-        <w:rPr>
-          <w:rFonts w:cstheme="minorHAnsi"/>
-          <w:sz w:val="28"/>
-          <w:szCs w:val="28"/>
-        </w:rPr>
-        <w:t>.</w:t>
-      </w:r>
-    </w:p>
-    <w:p>
-      <w:pPr>
-        <w:shd w:val="clear" w:color="auto" w:fill="9CC2E5" w:themeFill="accent1" w:themeFillTint="99"/>
-        <w:rPr>
-          <w:rFonts w:cstheme="minorHAnsi"/>
-          <w:sz w:val="28"/>
-          <w:szCs w:val="28"/>
-        </w:rPr>
-      </w:pPr>
-      <w:r>
-        <w:rPr>
-          <w:rFonts w:cstheme="minorHAnsi"/>
-          <w:b/>
-          <w:sz w:val="28"/>
-          <w:szCs w:val="28"/>
-        </w:rPr>
-        <w:t>(</w:t>
-      </w:r>
-      <w:r>
-        <w:rPr>
-          <w:rFonts w:cstheme="minorHAnsi"/>
-          <w:b/>
-          <w:sz w:val="28"/>
-          <w:szCs w:val="28"/>
-        </w:rPr>
-        <w:t>Commit - S</w:t>
-      </w:r>
-      <w:r>
-        <w:rPr>
-          <w:rFonts w:cstheme="minorHAnsi"/>
-          <w:b/>
-          <w:sz w:val="28"/>
-          <w:szCs w:val="28"/>
-        </w:rPr>
-        <w:t>taged)</w:t>
-      </w:r>
-    </w:p>
-    <w:p>
-      <w:pPr>
-        <w:autoSpaceDE w:val="0"/>
-        <w:autoSpaceDN w:val="0"/>
-        <w:adjustRightInd w:val="0"/>
-        <w:spacing w:after="0" w:line="240" w:lineRule="auto"/>
-        <w:rPr>
-          <w:rFonts w:ascii="Lucida Console" w:hAnsi="Lucida Console" w:cs="Lucida Console"/>
-          <w:color w:val="00A89A"/>
-          <w:sz w:val="18"/>
-          <w:szCs w:val="18"/>
-        </w:rPr>
-      </w:pPr>
-      <w:r>
-        <w:rPr>
-          <w:rFonts w:ascii="Lucida Console" w:hAnsi="Lucida Console" w:cs="Lucida Console"/>
-          <w:color w:val="1CA800"/>
-          <w:sz w:val="18"/>
-          <w:szCs w:val="18"/>
-        </w:rPr>
-        <w:t xml:space="preserve">Hp@DESKTOP-EM2CB6E </w:t>
-      </w:r>
-      <w:r>
-        <w:rPr>
-          <w:rFonts w:ascii="Lucida Console" w:hAnsi="Lucida Console" w:cs="Lucida Console"/>
-          <w:color w:val="B148C6"/>
-          <w:sz w:val="18"/>
-          <w:szCs w:val="18"/>
-        </w:rPr>
-        <w:t xml:space="preserve">MINGW64 </w:t>
-      </w:r>
-      <w:r>
-        <w:rPr>
-          <w:rFonts w:ascii="Lucida Console" w:hAnsi="Lucida Console" w:cs="Lucida Console"/>
-          <w:color w:val="C0A000"/>
-          <w:sz w:val="18"/>
-          <w:szCs w:val="18"/>
-        </w:rPr>
-        <w:t>~/Desktop/git tutorial</w:t>
-      </w:r>
-      <w:r>
-        <w:rPr>
-          <w:rFonts w:ascii="Lucida Console" w:hAnsi="Lucida Console" w:cs="Lucida Console"/>
-          <w:color w:val="00A89A"/>
-          <w:sz w:val="18"/>
-          <w:szCs w:val="18"/>
-        </w:rPr>
-        <w:t xml:space="preserve"> (master)</w:t>
-      </w:r>
-    </w:p>
-    <w:p>
-      <w:pPr>
-        <w:autoSpaceDE w:val="0"/>
-        <w:autoSpaceDN w:val="0"/>
-        <w:adjustRightInd w:val="0"/>
-        <w:spacing w:after="0" w:line="240" w:lineRule="auto"/>
-        <w:rPr>
-          <w:rFonts w:cstheme="minorHAnsi"/>
-          <w:sz w:val="28"/>
-          <w:szCs w:val="28"/>
-        </w:rPr>
-      </w:pPr>
-      <w:r>
-        <w:rPr>
-          <w:rFonts w:cstheme="minorHAnsi"/>
-          <w:sz w:val="28"/>
-          <w:szCs w:val="28"/>
-        </w:rPr>
-        <w:t xml:space="preserve">&gt;&gt; </w:t>
-      </w:r>
-      <w:r>
-        <w:rPr>
-          <w:rFonts w:cstheme="minorHAnsi"/>
-          <w:sz w:val="28"/>
-          <w:szCs w:val="28"/>
-        </w:rPr>
-        <w:t>$ git diff --staged</w:t>
+        <w:t>--- a/static/third.txt</w:t>
       </w:r>
     </w:p>
     <w:p>
@@ -7351,7 +6904,531 @@
           <w:sz w:val="18"/>
           <w:szCs w:val="18"/>
         </w:rPr>
-        <w:t>diff --git a/static/third.txt b/static/third.txt</w:t>
+        <w:t>+++ b/static/third.txt</w:t>
+      </w:r>
+    </w:p>
+    <w:p>
+      <w:pPr>
+        <w:autoSpaceDE w:val="0"/>
+        <w:autoSpaceDN w:val="0"/>
+        <w:adjustRightInd w:val="0"/>
+        <w:spacing w:after="0" w:line="240" w:lineRule="auto"/>
+        <w:rPr>
+          <w:rFonts w:ascii="Lucida Console" w:hAnsi="Lucida Console" w:cs="Lucida Console"/>
+          <w:color w:val="00A89A"/>
+          <w:sz w:val="18"/>
+          <w:szCs w:val="18"/>
+        </w:rPr>
+      </w:pPr>
+      <w:r>
+        <w:rPr>
+          <w:rFonts w:ascii="Lucida Console" w:hAnsi="Lucida Console" w:cs="Lucida Console"/>
+          <w:color w:val="00A89A"/>
+          <w:sz w:val="18"/>
+          <w:szCs w:val="18"/>
+        </w:rPr>
+        <w:t>@@ -1 +1 @@</w:t>
+      </w:r>
+    </w:p>
+    <w:p>
+      <w:pPr>
+        <w:autoSpaceDE w:val="0"/>
+        <w:autoSpaceDN w:val="0"/>
+        <w:adjustRightInd w:val="0"/>
+        <w:spacing w:after="0" w:line="240" w:lineRule="auto"/>
+        <w:rPr>
+          <w:rFonts w:ascii="Lucida Console" w:hAnsi="Lucida Console" w:cs="Lucida Console"/>
+          <w:color w:val="D42C3A"/>
+          <w:sz w:val="18"/>
+          <w:szCs w:val="18"/>
+        </w:rPr>
+      </w:pPr>
+      <w:r>
+        <w:rPr>
+          <w:rFonts w:ascii="Lucida Console" w:hAnsi="Lucida Console" w:cs="Lucida Console"/>
+          <w:color w:val="D42C3A"/>
+          <w:sz w:val="18"/>
+          <w:szCs w:val="18"/>
+        </w:rPr>
+        <w:t>-asddedsd</w:t>
+      </w:r>
+    </w:p>
+    <w:p>
+      <w:pPr>
+        <w:autoSpaceDE w:val="0"/>
+        <w:autoSpaceDN w:val="0"/>
+        <w:adjustRightInd w:val="0"/>
+        <w:spacing w:after="0" w:line="240" w:lineRule="auto"/>
+        <w:rPr>
+          <w:rFonts w:ascii="Lucida Console" w:hAnsi="Lucida Console" w:cs="Lucida Console"/>
+          <w:sz w:val="18"/>
+          <w:szCs w:val="18"/>
+        </w:rPr>
+      </w:pPr>
+      <w:r>
+        <w:rPr>
+          <w:rFonts w:ascii="Lucida Console" w:hAnsi="Lucida Console" w:cs="Lucida Console"/>
+          <w:sz w:val="18"/>
+          <w:szCs w:val="18"/>
+        </w:rPr>
+        <w:t>\ No newline at end of file</w:t>
+      </w:r>
+    </w:p>
+    <w:p>
+      <w:pPr>
+        <w:autoSpaceDE w:val="0"/>
+        <w:autoSpaceDN w:val="0"/>
+        <w:adjustRightInd w:val="0"/>
+        <w:spacing w:after="0" w:line="240" w:lineRule="auto"/>
+        <w:rPr>
+          <w:rFonts w:ascii="Lucida Console" w:hAnsi="Lucida Console" w:cs="Lucida Console"/>
+          <w:color w:val="1CA800"/>
+          <w:sz w:val="18"/>
+          <w:szCs w:val="18"/>
+        </w:rPr>
+      </w:pPr>
+      <w:r>
+        <w:rPr>
+          <w:rFonts w:ascii="Lucida Console" w:hAnsi="Lucida Console" w:cs="Lucida Console"/>
+          <w:color w:val="1CA800"/>
+          <w:sz w:val="18"/>
+          <w:szCs w:val="18"/>
+        </w:rPr>
+        <w:t>+Halo Wie geht's</w:t>
+      </w:r>
+    </w:p>
+    <w:p>
+      <w:pPr>
+        <w:rPr>
+          <w:rFonts w:ascii="Lucida Console" w:hAnsi="Lucida Console" w:cs="Lucida Console"/>
+          <w:sz w:val="18"/>
+          <w:szCs w:val="18"/>
+        </w:rPr>
+      </w:pPr>
+      <w:r>
+        <w:rPr>
+          <w:rFonts w:ascii="Lucida Console" w:hAnsi="Lucida Console" w:cs="Lucida Console"/>
+          <w:sz w:val="18"/>
+          <w:szCs w:val="18"/>
+        </w:rPr>
+        <w:t>\ No newline at end of file</w:t>
+      </w:r>
+    </w:p>
+    <w:p>
+      <w:pPr>
+        <w:shd w:val="clear" w:color="auto" w:fill="9CC2E5" w:themeFill="accent1" w:themeFillTint="99"/>
+        <w:rPr>
+          <w:rFonts w:cstheme="minorHAnsi"/>
+          <w:sz w:val="28"/>
+          <w:szCs w:val="28"/>
+        </w:rPr>
+      </w:pPr>
+      <w:r>
+        <w:rPr>
+          <w:rFonts w:cstheme="minorHAnsi"/>
+          <w:b/>
+          <w:sz w:val="28"/>
+          <w:szCs w:val="28"/>
+        </w:rPr>
+        <w:t>Git diff</w:t>
+      </w:r>
+      <w:r>
+        <w:rPr>
+          <w:rFonts w:cstheme="minorHAnsi"/>
+          <w:sz w:val="28"/>
+          <w:szCs w:val="28"/>
+        </w:rPr>
+        <w:t xml:space="preserve"> command to find the difference between the data added in the file in </w:t>
+      </w:r>
+      <w:r>
+        <w:rPr>
+          <w:rFonts w:cstheme="minorHAnsi"/>
+          <w:sz w:val="28"/>
+          <w:szCs w:val="28"/>
+        </w:rPr>
+        <w:t xml:space="preserve">the </w:t>
+      </w:r>
+      <w:r>
+        <w:rPr>
+          <w:rFonts w:cstheme="minorHAnsi"/>
+          <w:sz w:val="28"/>
+          <w:szCs w:val="28"/>
+        </w:rPr>
+        <w:t xml:space="preserve">working directory and </w:t>
+      </w:r>
+      <w:r>
+        <w:rPr>
+          <w:rFonts w:cstheme="minorHAnsi"/>
+          <w:sz w:val="28"/>
+          <w:szCs w:val="28"/>
+        </w:rPr>
+        <w:t xml:space="preserve">the </w:t>
+      </w:r>
+      <w:r>
+        <w:rPr>
+          <w:rFonts w:cstheme="minorHAnsi"/>
+          <w:sz w:val="28"/>
+          <w:szCs w:val="28"/>
+        </w:rPr>
+        <w:t>staged phase</w:t>
+      </w:r>
+      <w:r>
+        <w:rPr>
+          <w:rFonts w:cstheme="minorHAnsi"/>
+          <w:sz w:val="28"/>
+          <w:szCs w:val="28"/>
+        </w:rPr>
+        <w:t>.</w:t>
+      </w:r>
+      <w:r>
+        <w:rPr>
+          <w:rFonts w:cstheme="minorHAnsi"/>
+          <w:sz w:val="28"/>
+          <w:szCs w:val="28"/>
+        </w:rPr>
+        <w:t xml:space="preserve"> </w:t>
+      </w:r>
+    </w:p>
+    <w:p>
+      <w:pPr>
+        <w:shd w:val="clear" w:color="auto" w:fill="9CC2E5" w:themeFill="accent1" w:themeFillTint="99"/>
+        <w:rPr>
+          <w:rFonts w:cstheme="minorHAnsi"/>
+          <w:sz w:val="28"/>
+          <w:szCs w:val="28"/>
+        </w:rPr>
+      </w:pPr>
+      <w:r>
+        <w:rPr>
+          <w:rFonts w:cstheme="minorHAnsi"/>
+          <w:b/>
+          <w:sz w:val="28"/>
+          <w:szCs w:val="28"/>
+        </w:rPr>
+        <w:t>(Modified</w:t>
+      </w:r>
+      <w:r>
+        <w:rPr>
+          <w:rFonts w:cstheme="minorHAnsi"/>
+          <w:b/>
+          <w:sz w:val="28"/>
+          <w:szCs w:val="28"/>
+        </w:rPr>
+        <w:t xml:space="preserve"> </w:t>
+      </w:r>
+      <w:r>
+        <w:rPr>
+          <w:rFonts w:cstheme="minorHAnsi"/>
+          <w:b/>
+          <w:sz w:val="28"/>
+          <w:szCs w:val="28"/>
+        </w:rPr>
+        <w:t>–</w:t>
+      </w:r>
+      <w:r>
+        <w:rPr>
+          <w:rFonts w:cstheme="minorHAnsi"/>
+          <w:b/>
+          <w:sz w:val="28"/>
+          <w:szCs w:val="28"/>
+        </w:rPr>
+        <w:t xml:space="preserve"> </w:t>
+      </w:r>
+      <w:proofErr w:type="gramStart"/>
+      <w:r>
+        <w:rPr>
+          <w:rFonts w:cstheme="minorHAnsi"/>
+          <w:b/>
+          <w:sz w:val="28"/>
+          <w:szCs w:val="28"/>
+        </w:rPr>
+        <w:t>S</w:t>
+      </w:r>
+      <w:r>
+        <w:rPr>
+          <w:rFonts w:cstheme="minorHAnsi"/>
+          <w:b/>
+          <w:sz w:val="28"/>
+          <w:szCs w:val="28"/>
+        </w:rPr>
+        <w:t>taged</w:t>
+      </w:r>
+      <w:r>
+        <w:rPr>
+          <w:rFonts w:cstheme="minorHAnsi"/>
+          <w:b/>
+          <w:sz w:val="28"/>
+          <w:szCs w:val="28"/>
+        </w:rPr>
+        <w:t>(</w:t>
+      </w:r>
+      <w:proofErr w:type="gramEnd"/>
+      <w:r>
+        <w:rPr>
+          <w:rFonts w:cstheme="minorHAnsi"/>
+          <w:b/>
+          <w:sz w:val="28"/>
+          <w:szCs w:val="28"/>
+        </w:rPr>
+        <w:t>git add --a)</w:t>
+      </w:r>
+      <w:r>
+        <w:rPr>
+          <w:rFonts w:cstheme="minorHAnsi"/>
+          <w:b/>
+          <w:sz w:val="28"/>
+          <w:szCs w:val="28"/>
+        </w:rPr>
+        <w:t>)</w:t>
+      </w:r>
+    </w:p>
+    <w:p>
+      <w:pPr>
+        <w:autoSpaceDE w:val="0"/>
+        <w:autoSpaceDN w:val="0"/>
+        <w:adjustRightInd w:val="0"/>
+        <w:spacing w:after="0" w:line="240" w:lineRule="auto"/>
+        <w:rPr>
+          <w:rFonts w:ascii="Lucida Console" w:hAnsi="Lucida Console" w:cs="Lucida Console"/>
+          <w:color w:val="1CA800"/>
+          <w:sz w:val="18"/>
+          <w:szCs w:val="18"/>
+        </w:rPr>
+      </w:pPr>
+    </w:p>
+    <w:p>
+      <w:pPr>
+        <w:autoSpaceDE w:val="0"/>
+        <w:autoSpaceDN w:val="0"/>
+        <w:adjustRightInd w:val="0"/>
+        <w:spacing w:after="0" w:line="240" w:lineRule="auto"/>
+        <w:rPr>
+          <w:rFonts w:ascii="Lucida Console" w:hAnsi="Lucida Console" w:cs="Lucida Console"/>
+          <w:color w:val="1CA800"/>
+          <w:sz w:val="18"/>
+          <w:szCs w:val="18"/>
+        </w:rPr>
+      </w:pPr>
+    </w:p>
+    <w:p>
+      <w:pPr>
+        <w:autoSpaceDE w:val="0"/>
+        <w:autoSpaceDN w:val="0"/>
+        <w:adjustRightInd w:val="0"/>
+        <w:spacing w:after="0" w:line="240" w:lineRule="auto"/>
+        <w:rPr>
+          <w:rFonts w:ascii="Lucida Console" w:hAnsi="Lucida Console" w:cs="Lucida Console"/>
+          <w:color w:val="1CA800"/>
+          <w:sz w:val="18"/>
+          <w:szCs w:val="18"/>
+        </w:rPr>
+      </w:pPr>
+    </w:p>
+    <w:p>
+      <w:pPr>
+        <w:shd w:val="clear" w:color="auto" w:fill="9CC2E5" w:themeFill="accent1" w:themeFillTint="99"/>
+        <w:rPr>
+          <w:rFonts w:cstheme="minorHAnsi"/>
+          <w:sz w:val="28"/>
+          <w:szCs w:val="28"/>
+        </w:rPr>
+      </w:pPr>
+      <w:r>
+        <w:rPr>
+          <w:rFonts w:cstheme="minorHAnsi"/>
+          <w:b/>
+          <w:sz w:val="28"/>
+          <w:szCs w:val="28"/>
+        </w:rPr>
+        <w:t>Git diff –staged</w:t>
+      </w:r>
+      <w:r>
+        <w:rPr>
+          <w:rFonts w:cstheme="minorHAnsi"/>
+          <w:sz w:val="28"/>
+          <w:szCs w:val="28"/>
+        </w:rPr>
+        <w:t xml:space="preserve"> </w:t>
+      </w:r>
+      <w:r>
+        <w:rPr>
+          <w:rFonts w:cstheme="minorHAnsi"/>
+          <w:sz w:val="28"/>
+          <w:szCs w:val="28"/>
+        </w:rPr>
+        <w:t xml:space="preserve">command to find the difference between the data added in the file in </w:t>
+      </w:r>
+      <w:r>
+        <w:rPr>
+          <w:rFonts w:cstheme="minorHAnsi"/>
+          <w:sz w:val="28"/>
+          <w:szCs w:val="28"/>
+        </w:rPr>
+        <w:t xml:space="preserve">the </w:t>
+      </w:r>
+      <w:r>
+        <w:rPr>
+          <w:rFonts w:cstheme="minorHAnsi"/>
+          <w:sz w:val="28"/>
+          <w:szCs w:val="28"/>
+        </w:rPr>
+        <w:t>previously</w:t>
+      </w:r>
+      <w:r>
+        <w:rPr>
+          <w:rFonts w:cstheme="minorHAnsi"/>
+          <w:sz w:val="28"/>
+          <w:szCs w:val="28"/>
+        </w:rPr>
+        <w:t xml:space="preserve"> committed </w:t>
+      </w:r>
+      <w:r>
+        <w:rPr>
+          <w:rFonts w:cstheme="minorHAnsi"/>
+          <w:sz w:val="28"/>
+          <w:szCs w:val="28"/>
+        </w:rPr>
+        <w:t xml:space="preserve">working directory </w:t>
+      </w:r>
+      <w:r>
+        <w:rPr>
+          <w:rFonts w:cstheme="minorHAnsi"/>
+          <w:sz w:val="28"/>
+          <w:szCs w:val="28"/>
+        </w:rPr>
+        <w:t xml:space="preserve">and the </w:t>
+      </w:r>
+      <w:r>
+        <w:rPr>
+          <w:rFonts w:cstheme="minorHAnsi"/>
+          <w:sz w:val="28"/>
+          <w:szCs w:val="28"/>
+        </w:rPr>
+        <w:t>staged phase</w:t>
+      </w:r>
+      <w:r>
+        <w:rPr>
+          <w:rFonts w:cstheme="minorHAnsi"/>
+          <w:sz w:val="28"/>
+          <w:szCs w:val="28"/>
+        </w:rPr>
+        <w:t>.</w:t>
+      </w:r>
+    </w:p>
+    <w:p>
+      <w:pPr>
+        <w:shd w:val="clear" w:color="auto" w:fill="9CC2E5" w:themeFill="accent1" w:themeFillTint="99"/>
+        <w:rPr>
+          <w:rFonts w:cstheme="minorHAnsi"/>
+          <w:sz w:val="28"/>
+          <w:szCs w:val="28"/>
+        </w:rPr>
+      </w:pPr>
+      <w:r>
+        <w:rPr>
+          <w:rFonts w:cstheme="minorHAnsi"/>
+          <w:b/>
+          <w:sz w:val="28"/>
+          <w:szCs w:val="28"/>
+        </w:rPr>
+        <w:t>(</w:t>
+      </w:r>
+      <w:r>
+        <w:rPr>
+          <w:rFonts w:cstheme="minorHAnsi"/>
+          <w:b/>
+          <w:sz w:val="28"/>
+          <w:szCs w:val="28"/>
+        </w:rPr>
+        <w:t>Commit - S</w:t>
+      </w:r>
+      <w:r>
+        <w:rPr>
+          <w:rFonts w:cstheme="minorHAnsi"/>
+          <w:b/>
+          <w:sz w:val="28"/>
+          <w:szCs w:val="28"/>
+        </w:rPr>
+        <w:t>taged)</w:t>
+      </w:r>
+    </w:p>
+    <w:p>
+      <w:pPr>
+        <w:autoSpaceDE w:val="0"/>
+        <w:autoSpaceDN w:val="0"/>
+        <w:adjustRightInd w:val="0"/>
+        <w:spacing w:after="0" w:line="240" w:lineRule="auto"/>
+        <w:rPr>
+          <w:rFonts w:ascii="Lucida Console" w:hAnsi="Lucida Console" w:cs="Lucida Console"/>
+          <w:color w:val="00A89A"/>
+          <w:sz w:val="18"/>
+          <w:szCs w:val="18"/>
+        </w:rPr>
+      </w:pPr>
+      <w:r>
+        <w:rPr>
+          <w:rFonts w:ascii="Lucida Console" w:hAnsi="Lucida Console" w:cs="Lucida Console"/>
+          <w:color w:val="1CA800"/>
+          <w:sz w:val="18"/>
+          <w:szCs w:val="18"/>
+        </w:rPr>
+        <w:t xml:space="preserve">Hp@DESKTOP-EM2CB6E </w:t>
+      </w:r>
+      <w:r>
+        <w:rPr>
+          <w:rFonts w:ascii="Lucida Console" w:hAnsi="Lucida Console" w:cs="Lucida Console"/>
+          <w:color w:val="B148C6"/>
+          <w:sz w:val="18"/>
+          <w:szCs w:val="18"/>
+        </w:rPr>
+        <w:t xml:space="preserve">MINGW64 </w:t>
+      </w:r>
+      <w:r>
+        <w:rPr>
+          <w:rFonts w:ascii="Lucida Console" w:hAnsi="Lucida Console" w:cs="Lucida Console"/>
+          <w:color w:val="C0A000"/>
+          <w:sz w:val="18"/>
+          <w:szCs w:val="18"/>
+        </w:rPr>
+        <w:t>~/Desktop/git tutorial</w:t>
+      </w:r>
+      <w:r>
+        <w:rPr>
+          <w:rFonts w:ascii="Lucida Console" w:hAnsi="Lucida Console" w:cs="Lucida Console"/>
+          <w:color w:val="00A89A"/>
+          <w:sz w:val="18"/>
+          <w:szCs w:val="18"/>
+        </w:rPr>
+        <w:t xml:space="preserve"> (master)</w:t>
+      </w:r>
+    </w:p>
+    <w:p>
+      <w:pPr>
+        <w:autoSpaceDE w:val="0"/>
+        <w:autoSpaceDN w:val="0"/>
+        <w:adjustRightInd w:val="0"/>
+        <w:spacing w:after="0" w:line="240" w:lineRule="auto"/>
+        <w:rPr>
+          <w:rFonts w:cstheme="minorHAnsi"/>
+          <w:sz w:val="28"/>
+          <w:szCs w:val="28"/>
+        </w:rPr>
+      </w:pPr>
+      <w:r>
+        <w:rPr>
+          <w:rFonts w:cstheme="minorHAnsi"/>
+          <w:sz w:val="28"/>
+          <w:szCs w:val="28"/>
+        </w:rPr>
+        <w:t xml:space="preserve">&gt;&gt; </w:t>
+      </w:r>
+      <w:r>
+        <w:rPr>
+          <w:rFonts w:cstheme="minorHAnsi"/>
+          <w:sz w:val="28"/>
+          <w:szCs w:val="28"/>
+        </w:rPr>
+        <w:t>$ git diff --staged</w:t>
       </w:r>
     </w:p>
     <w:p>
@@ -7376,7 +7453,7 @@
           <w:sz w:val="18"/>
           <w:szCs w:val="18"/>
         </w:rPr>
-        <w:t>new file mode 100644</w:t>
+        <w:t>diff --git a/static/third.txt b/static/third.txt</w:t>
       </w:r>
     </w:p>
     <w:p>
@@ -7401,8 +7478,7 @@
           <w:sz w:val="18"/>
           <w:szCs w:val="18"/>
         </w:rPr>
-        <w:lastRenderedPageBreak/>
-        <w:t>index 0000000..c49c6b3</w:t>
+        <w:t>new file mode 100644</w:t>
       </w:r>
     </w:p>
     <w:p>
@@ -7427,15 +7503,11 @@
           <w:sz w:val="18"/>
           <w:szCs w:val="18"/>
         </w:rPr>
-        <w:t>--- /dev/null</w:t>
-      </w:r>
-    </w:p>
-    <w:p>
-      <w:pPr>
-        <w:autoSpaceDE w:val="0"/>
-        <w:autoSpaceDN w:val="0"/>
-        <w:adjustRightInd w:val="0"/>
-        <w:spacing w:after="0" w:line="240" w:lineRule="auto"/>
+        <w:lastRenderedPageBreak/>
+        <w:t xml:space="preserve">index </w:t>
+      </w:r>
+      <w:proofErr w:type="gramStart"/>
+      <w:r>
         <w:rPr>
           <w:rFonts w:ascii="Lucida Console" w:hAnsi="Lucida Console" w:cs="Lucida Console"/>
           <w:b/>
@@ -7443,7 +7515,9 @@
           <w:sz w:val="18"/>
           <w:szCs w:val="18"/>
         </w:rPr>
-      </w:pPr>
+        <w:t>0000000..</w:t>
+      </w:r>
+      <w:proofErr w:type="gramEnd"/>
       <w:r>
         <w:rPr>
           <w:rFonts w:ascii="Lucida Console" w:hAnsi="Lucida Console" w:cs="Lucida Console"/>
@@ -7452,6 +7526,56 @@
           <w:sz w:val="18"/>
           <w:szCs w:val="18"/>
         </w:rPr>
+        <w:t>c49c6b3</w:t>
+      </w:r>
+    </w:p>
+    <w:p>
+      <w:pPr>
+        <w:autoSpaceDE w:val="0"/>
+        <w:autoSpaceDN w:val="0"/>
+        <w:adjustRightInd w:val="0"/>
+        <w:spacing w:after="0" w:line="240" w:lineRule="auto"/>
+        <w:rPr>
+          <w:rFonts w:ascii="Lucida Console" w:hAnsi="Lucida Console" w:cs="Lucida Console"/>
+          <w:b/>
+          <w:bCs/>
+          <w:sz w:val="18"/>
+          <w:szCs w:val="18"/>
+        </w:rPr>
+      </w:pPr>
+      <w:r>
+        <w:rPr>
+          <w:rFonts w:ascii="Lucida Console" w:hAnsi="Lucida Console" w:cs="Lucida Console"/>
+          <w:b/>
+          <w:bCs/>
+          <w:sz w:val="18"/>
+          <w:szCs w:val="18"/>
+        </w:rPr>
+        <w:t>--- /dev/null</w:t>
+      </w:r>
+    </w:p>
+    <w:p>
+      <w:pPr>
+        <w:autoSpaceDE w:val="0"/>
+        <w:autoSpaceDN w:val="0"/>
+        <w:adjustRightInd w:val="0"/>
+        <w:spacing w:after="0" w:line="240" w:lineRule="auto"/>
+        <w:rPr>
+          <w:rFonts w:ascii="Lucida Console" w:hAnsi="Lucida Console" w:cs="Lucida Console"/>
+          <w:b/>
+          <w:bCs/>
+          <w:sz w:val="18"/>
+          <w:szCs w:val="18"/>
+        </w:rPr>
+      </w:pPr>
+      <w:r>
+        <w:rPr>
+          <w:rFonts w:ascii="Lucida Console" w:hAnsi="Lucida Console" w:cs="Lucida Console"/>
+          <w:b/>
+          <w:bCs/>
+          <w:sz w:val="18"/>
+          <w:szCs w:val="18"/>
+        </w:rPr>
         <w:t>+++ b/static/third.txt</w:t>
       </w:r>
     </w:p>
@@ -8304,7 +8428,25 @@
           <w:sz w:val="18"/>
           <w:szCs w:val="18"/>
         </w:rPr>
-        <w:t xml:space="preserve"> 1 file changed, 1 insertion(+)</w:t>
+        <w:t xml:space="preserve"> 1 file changed, 1 </w:t>
+      </w:r>
+      <w:proofErr w:type="gramStart"/>
+      <w:r>
+        <w:rPr>
+          <w:rFonts w:ascii="Lucida Console" w:hAnsi="Lucida Console" w:cs="Lucida Console"/>
+          <w:sz w:val="18"/>
+          <w:szCs w:val="18"/>
+        </w:rPr>
+        <w:t>insertion(</w:t>
+      </w:r>
+      <w:proofErr w:type="gramEnd"/>
+      <w:r>
+        <w:rPr>
+          <w:rFonts w:ascii="Lucida Console" w:hAnsi="Lucida Console" w:cs="Lucida Console"/>
+          <w:sz w:val="18"/>
+          <w:szCs w:val="18"/>
+        </w:rPr>
+        <w:t>+)</w:t>
       </w:r>
     </w:p>
     <w:p>
@@ -9706,8 +9848,20 @@
           <w:szCs w:val="24"/>
           <w:u w:val="single"/>
         </w:rPr>
-        <w:t>Untrack a tracked file from .gitignore</w:t>
-      </w:r>
+        <w:t xml:space="preserve">Untrack a tracked file </w:t>
+      </w:r>
+      <w:proofErr w:type="gramStart"/>
+      <w:r>
+        <w:rPr>
+          <w:rFonts w:cstheme="minorHAnsi"/>
+          <w:b/>
+          <w:sz w:val="24"/>
+          <w:szCs w:val="24"/>
+          <w:u w:val="single"/>
+        </w:rPr>
+        <w:t>from .gitignore</w:t>
+      </w:r>
+      <w:proofErr w:type="gramEnd"/>
       <w:r>
         <w:rPr>
           <w:rFonts w:cstheme="minorHAnsi"/>
@@ -9966,15 +10120,34 @@
           <w:sz w:val="28"/>
           <w:szCs w:val="28"/>
         </w:rPr>
-        <w:t>git log --pretty=oneline</w:t>
-      </w:r>
-      <w:r>
-        <w:rPr>
-          <w:rFonts w:cstheme="minorHAnsi"/>
-          <w:sz w:val="28"/>
-          <w:szCs w:val="28"/>
-        </w:rPr>
-        <w:t xml:space="preserve">  ---Brief status in one line</w:t>
+        <w:t>git log --pretty=</w:t>
+      </w:r>
+      <w:proofErr w:type="gramStart"/>
+      <w:r>
+        <w:rPr>
+          <w:rFonts w:cstheme="minorHAnsi"/>
+          <w:b/>
+          <w:sz w:val="28"/>
+          <w:szCs w:val="28"/>
+        </w:rPr>
+        <w:t>oneline</w:t>
+      </w:r>
+      <w:r>
+        <w:rPr>
+          <w:rFonts w:cstheme="minorHAnsi"/>
+          <w:sz w:val="28"/>
+          <w:szCs w:val="28"/>
+        </w:rPr>
+        <w:t xml:space="preserve">  ---</w:t>
+      </w:r>
+      <w:proofErr w:type="gramEnd"/>
+      <w:r>
+        <w:rPr>
+          <w:rFonts w:cstheme="minorHAnsi"/>
+          <w:sz w:val="28"/>
+          <w:szCs w:val="28"/>
+        </w:rPr>
+        <w:t>Brief status in one line</w:t>
       </w:r>
     </w:p>
     <w:p>
@@ -10034,7 +10207,25 @@
           <w:sz w:val="18"/>
           <w:szCs w:val="18"/>
         </w:rPr>
-        <w:t xml:space="preserve"> ENH: allow non-nano in DatetimeArray, TimedeltaArray._simple_new (#46901)</w:t>
+        <w:t xml:space="preserve"> ENH: allow non-nano in DatetimeArray, </w:t>
+      </w:r>
+      <w:proofErr w:type="gramStart"/>
+      <w:r>
+        <w:rPr>
+          <w:rFonts w:ascii="Lucida Console" w:hAnsi="Lucida Console" w:cs="Lucida Console"/>
+          <w:sz w:val="18"/>
+          <w:szCs w:val="18"/>
+        </w:rPr>
+        <w:t>TimedeltaArray._</w:t>
+      </w:r>
+      <w:proofErr w:type="gramEnd"/>
+      <w:r>
+        <w:rPr>
+          <w:rFonts w:ascii="Lucida Console" w:hAnsi="Lucida Console" w:cs="Lucida Console"/>
+          <w:sz w:val="18"/>
+          <w:szCs w:val="18"/>
+        </w:rPr>
+        <w:t>simple_new (#46901)</w:t>
       </w:r>
     </w:p>
     <w:p>
@@ -10344,15 +10535,34 @@
           <w:sz w:val="28"/>
           <w:szCs w:val="28"/>
         </w:rPr>
-        <w:t>git log --pretty=full</w:t>
-      </w:r>
-      <w:r>
-        <w:rPr>
-          <w:rFonts w:cstheme="minorHAnsi"/>
-          <w:sz w:val="28"/>
-          <w:szCs w:val="28"/>
-        </w:rPr>
-        <w:t xml:space="preserve">  ---Detailed status in one line</w:t>
+        <w:t>git log --pretty=</w:t>
+      </w:r>
+      <w:proofErr w:type="gramStart"/>
+      <w:r>
+        <w:rPr>
+          <w:rFonts w:cstheme="minorHAnsi"/>
+          <w:b/>
+          <w:sz w:val="28"/>
+          <w:szCs w:val="28"/>
+        </w:rPr>
+        <w:t>full</w:t>
+      </w:r>
+      <w:r>
+        <w:rPr>
+          <w:rFonts w:cstheme="minorHAnsi"/>
+          <w:sz w:val="28"/>
+          <w:szCs w:val="28"/>
+        </w:rPr>
+        <w:t xml:space="preserve">  ---</w:t>
+      </w:r>
+      <w:proofErr w:type="gramEnd"/>
+      <w:r>
+        <w:rPr>
+          <w:rFonts w:cstheme="minorHAnsi"/>
+          <w:sz w:val="28"/>
+          <w:szCs w:val="28"/>
+        </w:rPr>
+        <w:t>Detailed status in one line</w:t>
       </w:r>
     </w:p>
     <w:p>
@@ -10856,7 +11066,27 @@
           <w:sz w:val="28"/>
           <w:szCs w:val="28"/>
         </w:rPr>
-        <w:t>git log --since=2.months  / git log --since=1.days / git log --since=3.years  --- Status filters</w:t>
+        <w:t>git log --</w:t>
+      </w:r>
+      <w:proofErr w:type="gramStart"/>
+      <w:r>
+        <w:rPr>
+          <w:rFonts w:cstheme="minorHAnsi"/>
+          <w:b/>
+          <w:sz w:val="28"/>
+          <w:szCs w:val="28"/>
+        </w:rPr>
+        <w:t>since=2.months  /</w:t>
+      </w:r>
+      <w:proofErr w:type="gramEnd"/>
+      <w:r>
+        <w:rPr>
+          <w:rFonts w:cstheme="minorHAnsi"/>
+          <w:b/>
+          <w:sz w:val="28"/>
+          <w:szCs w:val="28"/>
+        </w:rPr>
+        <w:t xml:space="preserve"> git log --since=1.days / git log --since=3.years  --- Status filters</w:t>
       </w:r>
     </w:p>
     <w:p>
@@ -11523,7 +11753,16 @@
           <w:sz w:val="28"/>
           <w:szCs w:val="28"/>
         </w:rPr>
-        <w:t>Click ‘i’ to insert the message and esc and</w:t>
+        <w:t xml:space="preserve">Click ‘i’ to insert the message and esc </w:t>
+      </w:r>
+      <w:proofErr w:type="gramStart"/>
+      <w:r>
+        <w:rPr>
+          <w:rFonts w:cstheme="minorHAnsi"/>
+          <w:sz w:val="28"/>
+          <w:szCs w:val="28"/>
+        </w:rPr>
+        <w:t>and</w:t>
       </w:r>
       <w:r>
         <w:rPr>
@@ -11539,7 +11778,16 @@
           <w:sz w:val="28"/>
           <w:szCs w:val="28"/>
         </w:rPr>
-        <w:t>:wq to exit from the file</w:t>
+        <w:t>:wq</w:t>
+      </w:r>
+      <w:proofErr w:type="gramEnd"/>
+      <w:r>
+        <w:rPr>
+          <w:rFonts w:cstheme="minorHAnsi"/>
+          <w:sz w:val="28"/>
+          <w:szCs w:val="28"/>
+        </w:rPr>
+        <w:t xml:space="preserve"> to exit from the file</w:t>
       </w:r>
     </w:p>
     <w:p>
@@ -11836,8 +12084,9 @@
           <w:sz w:val="28"/>
           <w:szCs w:val="28"/>
         </w:rPr>
-        <w:t>Git res</w:t>
-      </w:r>
+        <w:t xml:space="preserve">Git </w:t>
+      </w:r>
+      <w:proofErr w:type="gramStart"/>
       <w:r>
         <w:rPr>
           <w:rFonts w:cstheme="minorHAnsi"/>
@@ -11845,10 +12094,17 @@
           <w:sz w:val="28"/>
           <w:szCs w:val="28"/>
         </w:rPr>
+        <w:t>res</w:t>
+      </w:r>
+      <w:r>
+        <w:rPr>
+          <w:rFonts w:cstheme="minorHAnsi"/>
+          <w:b/>
+          <w:sz w:val="28"/>
+          <w:szCs w:val="28"/>
+        </w:rPr>
         <w:t>e</w:t>
       </w:r>
-      <w:bookmarkStart w:id="0" w:name="_GoBack"/>
-      <w:bookmarkEnd w:id="0"/>
       <w:r>
         <w:rPr>
           <w:rFonts w:cstheme="minorHAnsi"/>
@@ -11858,6 +12114,7 @@
         </w:rPr>
         <w:t>t .</w:t>
       </w:r>
+      <w:proofErr w:type="gramEnd"/>
     </w:p>
     <w:p>
       <w:pPr>
@@ -12440,7 +12697,16 @@
           <w:sz w:val="21"/>
           <w:szCs w:val="21"/>
         </w:rPr>
-        <w:t>git branch -M main</w:t>
+        <w:t xml:space="preserve">git branch -M </w:t>
+      </w:r>
+      <w:r>
+        <w:rPr>
+          <w:rFonts w:ascii="Consolas" w:hAnsi="Consolas"/>
+          <w:color w:val="24292F"/>
+          <w:sz w:val="21"/>
+          <w:szCs w:val="21"/>
+        </w:rPr>
+        <w:t>master</w:t>
       </w:r>
     </w:p>
     <w:p>
@@ -12462,7 +12728,16 @@
           <w:sz w:val="21"/>
           <w:szCs w:val="21"/>
         </w:rPr>
-        <w:t>git push -u origin main</w:t>
+        <w:t xml:space="preserve">git push -u origin </w:t>
+      </w:r>
+      <w:r>
+        <w:rPr>
+          <w:rFonts w:ascii="Consolas" w:hAnsi="Consolas"/>
+          <w:color w:val="24292F"/>
+          <w:sz w:val="21"/>
+          <w:szCs w:val="21"/>
+        </w:rPr>
+        <w:t>master</w:t>
       </w:r>
     </w:p>
     <w:p>
@@ -12512,19 +12787,27 @@
           <w:sz w:val="21"/>
           <w:szCs w:val="21"/>
         </w:rPr>
-        <w:t>git branch -M master</w:t>
-      </w:r>
-    </w:p>
-    <w:p>
-      <w:pPr>
-        <w:pStyle w:val="HTMLPreformatted"/>
-        <w:rPr>
+        <w:t xml:space="preserve">&gt;&gt; You can also use the commands in main branch using -- </w:t>
+      </w:r>
+      <w:r>
+        <w:rPr>
+          <w:rFonts w:ascii="Consolas" w:eastAsia="Times New Roman" w:hAnsi="Consolas" w:cs="Courier New"/>
+          <w:color w:val="24292F"/>
+          <w:sz w:val="21"/>
+          <w:szCs w:val="21"/>
+        </w:rPr>
+        <w:t xml:space="preserve">git branch -M </w:t>
+      </w:r>
+      <w:r>
+        <w:rPr>
+          <w:rStyle w:val="user-select-contain"/>
           <w:rFonts w:ascii="Consolas" w:hAnsi="Consolas"/>
           <w:color w:val="24292F"/>
           <w:sz w:val="21"/>
           <w:szCs w:val="21"/>
         </w:rPr>
-      </w:pPr>
+        <w:t>main</w:t>
+      </w:r>
     </w:p>
     <w:p>
       <w:pPr>
@@ -12539,6 +12822,17 @@
     </w:p>
     <w:p>
       <w:pPr>
+        <w:pStyle w:val="HTMLPreformatted"/>
+        <w:rPr>
+          <w:rFonts w:ascii="Consolas" w:hAnsi="Consolas"/>
+          <w:color w:val="24292F"/>
+          <w:sz w:val="21"/>
+          <w:szCs w:val="21"/>
+        </w:rPr>
+      </w:pPr>
+    </w:p>
+    <w:p>
+      <w:pPr>
         <w:autoSpaceDE w:val="0"/>
         <w:autoSpaceDN w:val="0"/>
         <w:adjustRightInd w:val="0"/>
@@ -12620,34 +12914,54 @@
           <w:szCs w:val="18"/>
         </w:rPr>
       </w:pPr>
-      <w:r>
-        <w:rPr>
-          <w:rFonts w:ascii="Lucida Console" w:hAnsi="Lucida Console" w:cs="Lucida Console"/>
-          <w:sz w:val="18"/>
-          <w:szCs w:val="18"/>
-        </w:rPr>
-        <w:t>origin  https://github.com/DianaKizhakkedam/Git-Demo.git (fetch)</w:t>
-      </w:r>
-    </w:p>
-    <w:p>
-      <w:pPr>
-        <w:autoSpaceDE w:val="0"/>
-        <w:autoSpaceDN w:val="0"/>
-        <w:adjustRightInd w:val="0"/>
-        <w:spacing w:after="0" w:line="240" w:lineRule="auto"/>
-        <w:rPr>
-          <w:rFonts w:ascii="Lucida Console" w:hAnsi="Lucida Console" w:cs="Lucida Console"/>
-          <w:sz w:val="18"/>
-          <w:szCs w:val="18"/>
-        </w:rPr>
-      </w:pPr>
-      <w:r>
-        <w:rPr>
-          <w:rFonts w:ascii="Lucida Console" w:hAnsi="Lucida Console" w:cs="Lucida Console"/>
-          <w:sz w:val="18"/>
-          <w:szCs w:val="18"/>
-        </w:rPr>
-        <w:t>origin  https://github.com/DianaKizhakkedam/Git-Demo.git (push)</w:t>
+      <w:proofErr w:type="gramStart"/>
+      <w:r>
+        <w:rPr>
+          <w:rFonts w:ascii="Lucida Console" w:hAnsi="Lucida Console" w:cs="Lucida Console"/>
+          <w:sz w:val="18"/>
+          <w:szCs w:val="18"/>
+        </w:rPr>
+        <w:t>origin  https://github.com/DianaKizhakkedam/Git-Demo.git</w:t>
+      </w:r>
+      <w:proofErr w:type="gramEnd"/>
+      <w:r>
+        <w:rPr>
+          <w:rFonts w:ascii="Lucida Console" w:hAnsi="Lucida Console" w:cs="Lucida Console"/>
+          <w:sz w:val="18"/>
+          <w:szCs w:val="18"/>
+        </w:rPr>
+        <w:t xml:space="preserve"> (fetch)</w:t>
+      </w:r>
+    </w:p>
+    <w:p>
+      <w:pPr>
+        <w:autoSpaceDE w:val="0"/>
+        <w:autoSpaceDN w:val="0"/>
+        <w:adjustRightInd w:val="0"/>
+        <w:spacing w:after="0" w:line="240" w:lineRule="auto"/>
+        <w:rPr>
+          <w:rFonts w:ascii="Lucida Console" w:hAnsi="Lucida Console" w:cs="Lucida Console"/>
+          <w:sz w:val="18"/>
+          <w:szCs w:val="18"/>
+        </w:rPr>
+      </w:pPr>
+      <w:proofErr w:type="gramStart"/>
+      <w:r>
+        <w:rPr>
+          <w:rFonts w:ascii="Lucida Console" w:hAnsi="Lucida Console" w:cs="Lucida Console"/>
+          <w:sz w:val="18"/>
+          <w:szCs w:val="18"/>
+        </w:rPr>
+        <w:t>origin  https://github.com/DianaKizhakkedam/Git-Demo.git</w:t>
+      </w:r>
+      <w:proofErr w:type="gramEnd"/>
+      <w:r>
+        <w:rPr>
+          <w:rFonts w:ascii="Lucida Console" w:hAnsi="Lucida Console" w:cs="Lucida Console"/>
+          <w:sz w:val="18"/>
+          <w:szCs w:val="18"/>
+        </w:rPr>
+        <w:t xml:space="preserve"> (push)</w:t>
       </w:r>
     </w:p>
     <w:p>
@@ -12976,7 +13290,25 @@
           <w:sz w:val="18"/>
           <w:szCs w:val="18"/>
         </w:rPr>
-        <w:t xml:space="preserve"> * [new branch]      master -&gt; master</w:t>
+        <w:t xml:space="preserve"> * [new </w:t>
+      </w:r>
+      <w:proofErr w:type="gramStart"/>
+      <w:r>
+        <w:rPr>
+          <w:rFonts w:ascii="Lucida Console" w:hAnsi="Lucida Console" w:cs="Lucida Console"/>
+          <w:sz w:val="18"/>
+          <w:szCs w:val="18"/>
+        </w:rPr>
+        <w:t xml:space="preserve">branch]   </w:t>
+      </w:r>
+      <w:proofErr w:type="gramEnd"/>
+      <w:r>
+        <w:rPr>
+          <w:rFonts w:ascii="Lucida Console" w:hAnsi="Lucida Console" w:cs="Lucida Console"/>
+          <w:sz w:val="18"/>
+          <w:szCs w:val="18"/>
+        </w:rPr>
+        <w:t xml:space="preserve">   master -&gt; master</w:t>
       </w:r>
     </w:p>
     <w:p>
@@ -13472,28 +13804,64 @@
           <w:sz w:val="18"/>
           <w:szCs w:val="18"/>
         </w:rPr>
-        <w:t>+---[RSA 4096]----+</w:t>
-      </w:r>
-    </w:p>
-    <w:p>
-      <w:pPr>
-        <w:autoSpaceDE w:val="0"/>
-        <w:autoSpaceDN w:val="0"/>
-        <w:adjustRightInd w:val="0"/>
-        <w:spacing w:after="0" w:line="240" w:lineRule="auto"/>
-        <w:rPr>
-          <w:rFonts w:ascii="Lucida Console" w:hAnsi="Lucida Console" w:cs="Lucida Console"/>
-          <w:sz w:val="18"/>
-          <w:szCs w:val="18"/>
-        </w:rPr>
-      </w:pPr>
-      <w:r>
-        <w:rPr>
-          <w:rFonts w:ascii="Lucida Console" w:hAnsi="Lucida Console" w:cs="Lucida Console"/>
-          <w:sz w:val="18"/>
-          <w:szCs w:val="18"/>
-        </w:rPr>
-        <w:t>|      .. ..o     |</w:t>
+        <w:t xml:space="preserve">+---[RSA </w:t>
+      </w:r>
+      <w:proofErr w:type="gramStart"/>
+      <w:r>
+        <w:rPr>
+          <w:rFonts w:ascii="Lucida Console" w:hAnsi="Lucida Console" w:cs="Lucida Console"/>
+          <w:sz w:val="18"/>
+          <w:szCs w:val="18"/>
+        </w:rPr>
+        <w:t>4096]----</w:t>
+      </w:r>
+      <w:proofErr w:type="gramEnd"/>
+      <w:r>
+        <w:rPr>
+          <w:rFonts w:ascii="Lucida Console" w:hAnsi="Lucida Console" w:cs="Lucida Console"/>
+          <w:sz w:val="18"/>
+          <w:szCs w:val="18"/>
+        </w:rPr>
+        <w:t>+</w:t>
+      </w:r>
+    </w:p>
+    <w:p>
+      <w:pPr>
+        <w:autoSpaceDE w:val="0"/>
+        <w:autoSpaceDN w:val="0"/>
+        <w:adjustRightInd w:val="0"/>
+        <w:spacing w:after="0" w:line="240" w:lineRule="auto"/>
+        <w:rPr>
+          <w:rFonts w:ascii="Lucida Console" w:hAnsi="Lucida Console" w:cs="Lucida Console"/>
+          <w:sz w:val="18"/>
+          <w:szCs w:val="18"/>
+        </w:rPr>
+      </w:pPr>
+      <w:r>
+        <w:rPr>
+          <w:rFonts w:ascii="Lucida Console" w:hAnsi="Lucida Console" w:cs="Lucida Console"/>
+          <w:sz w:val="18"/>
+          <w:szCs w:val="18"/>
+        </w:rPr>
+        <w:t xml:space="preserve">|      .. </w:t>
+      </w:r>
+      <w:proofErr w:type="gramStart"/>
+      <w:r>
+        <w:rPr>
+          <w:rFonts w:ascii="Lucida Console" w:hAnsi="Lucida Console" w:cs="Lucida Console"/>
+          <w:sz w:val="18"/>
+          <w:szCs w:val="18"/>
+        </w:rPr>
+        <w:t>..</w:t>
+      </w:r>
+      <w:proofErr w:type="gramEnd"/>
+      <w:r>
+        <w:rPr>
+          <w:rFonts w:ascii="Lucida Console" w:hAnsi="Lucida Console" w:cs="Lucida Console"/>
+          <w:sz w:val="18"/>
+          <w:szCs w:val="18"/>
+        </w:rPr>
+        <w:t>o     |</w:t>
       </w:r>
     </w:p>
     <w:p>
@@ -13535,154 +13903,334 @@
           <w:sz w:val="18"/>
           <w:szCs w:val="18"/>
         </w:rPr>
-        <w:t>|    + ..*  o     |</w:t>
-      </w:r>
-    </w:p>
-    <w:p>
-      <w:pPr>
-        <w:autoSpaceDE w:val="0"/>
-        <w:autoSpaceDN w:val="0"/>
-        <w:adjustRightInd w:val="0"/>
-        <w:spacing w:after="0" w:line="240" w:lineRule="auto"/>
-        <w:rPr>
-          <w:rFonts w:ascii="Lucida Console" w:hAnsi="Lucida Console" w:cs="Lucida Console"/>
-          <w:sz w:val="18"/>
-          <w:szCs w:val="18"/>
-        </w:rPr>
-      </w:pPr>
-      <w:r>
-        <w:rPr>
-          <w:rFonts w:ascii="Lucida Console" w:hAnsi="Lucida Console" w:cs="Lucida Console"/>
-          <w:sz w:val="18"/>
-          <w:szCs w:val="18"/>
-        </w:rPr>
-        <w:t>|     o + o  o    |</w:t>
-      </w:r>
-    </w:p>
-    <w:p>
-      <w:pPr>
-        <w:autoSpaceDE w:val="0"/>
-        <w:autoSpaceDN w:val="0"/>
-        <w:adjustRightInd w:val="0"/>
-        <w:spacing w:after="0" w:line="240" w:lineRule="auto"/>
-        <w:rPr>
-          <w:rFonts w:ascii="Lucida Console" w:hAnsi="Lucida Console" w:cs="Lucida Console"/>
-          <w:sz w:val="18"/>
-          <w:szCs w:val="18"/>
-        </w:rPr>
-      </w:pPr>
-      <w:r>
-        <w:rPr>
-          <w:rFonts w:ascii="Lucida Console" w:hAnsi="Lucida Console" w:cs="Lucida Console"/>
-          <w:sz w:val="18"/>
-          <w:szCs w:val="18"/>
-        </w:rPr>
-        <w:t>|    . = S  . .E  |</w:t>
-      </w:r>
-    </w:p>
-    <w:p>
-      <w:pPr>
-        <w:autoSpaceDE w:val="0"/>
-        <w:autoSpaceDN w:val="0"/>
-        <w:adjustRightInd w:val="0"/>
-        <w:spacing w:after="0" w:line="240" w:lineRule="auto"/>
-        <w:rPr>
-          <w:rFonts w:ascii="Lucida Console" w:hAnsi="Lucida Console" w:cs="Lucida Console"/>
-          <w:sz w:val="18"/>
-          <w:szCs w:val="18"/>
-        </w:rPr>
-      </w:pPr>
-      <w:r>
-        <w:rPr>
-          <w:rFonts w:ascii="Lucida Console" w:hAnsi="Lucida Console" w:cs="Lucida Console"/>
-          <w:sz w:val="18"/>
-          <w:szCs w:val="18"/>
-        </w:rPr>
-        <w:t>|     o o .. o .o |</w:t>
-      </w:r>
-    </w:p>
-    <w:p>
-      <w:pPr>
-        <w:autoSpaceDE w:val="0"/>
-        <w:autoSpaceDN w:val="0"/>
-        <w:adjustRightInd w:val="0"/>
-        <w:spacing w:after="0" w:line="240" w:lineRule="auto"/>
-        <w:rPr>
-          <w:rFonts w:ascii="Lucida Console" w:hAnsi="Lucida Console" w:cs="Lucida Console"/>
-          <w:sz w:val="18"/>
-          <w:szCs w:val="18"/>
-        </w:rPr>
-      </w:pPr>
-      <w:r>
-        <w:rPr>
-          <w:rFonts w:ascii="Lucida Console" w:hAnsi="Lucida Console" w:cs="Lucida Console"/>
-          <w:sz w:val="18"/>
-          <w:szCs w:val="18"/>
-        </w:rPr>
-        <w:t>|      o o. =.++ o|</w:t>
-      </w:r>
-    </w:p>
-    <w:p>
-      <w:pPr>
-        <w:autoSpaceDE w:val="0"/>
-        <w:autoSpaceDN w:val="0"/>
-        <w:adjustRightInd w:val="0"/>
-        <w:spacing w:after="0" w:line="240" w:lineRule="auto"/>
-        <w:rPr>
-          <w:rFonts w:ascii="Lucida Console" w:hAnsi="Lucida Console" w:cs="Lucida Console"/>
-          <w:sz w:val="18"/>
-          <w:szCs w:val="18"/>
-        </w:rPr>
-      </w:pPr>
-      <w:r>
-        <w:rPr>
-          <w:rFonts w:ascii="Lucida Console" w:hAnsi="Lucida Console" w:cs="Lucida Console"/>
-          <w:sz w:val="18"/>
-          <w:szCs w:val="18"/>
-        </w:rPr>
-        <w:t>|       o  o BO+* |</w:t>
-      </w:r>
-    </w:p>
-    <w:p>
-      <w:pPr>
-        <w:autoSpaceDE w:val="0"/>
-        <w:autoSpaceDN w:val="0"/>
-        <w:adjustRightInd w:val="0"/>
-        <w:spacing w:after="0" w:line="240" w:lineRule="auto"/>
-        <w:rPr>
-          <w:rFonts w:ascii="Lucida Console" w:hAnsi="Lucida Console" w:cs="Lucida Console"/>
-          <w:sz w:val="18"/>
-          <w:szCs w:val="18"/>
-        </w:rPr>
-      </w:pPr>
-      <w:r>
-        <w:rPr>
-          <w:rFonts w:ascii="Lucida Console" w:hAnsi="Lucida Console" w:cs="Lucida Console"/>
-          <w:sz w:val="18"/>
-          <w:szCs w:val="18"/>
-        </w:rPr>
-        <w:t>|          .+o@%oo|</w:t>
-      </w:r>
-    </w:p>
-    <w:p>
-      <w:pPr>
-        <w:autoSpaceDE w:val="0"/>
-        <w:autoSpaceDN w:val="0"/>
-        <w:adjustRightInd w:val="0"/>
-        <w:spacing w:after="0" w:line="240" w:lineRule="auto"/>
-        <w:rPr>
-          <w:rFonts w:ascii="Lucida Console" w:hAnsi="Lucida Console" w:cs="Lucida Console"/>
-          <w:sz w:val="18"/>
-          <w:szCs w:val="18"/>
-        </w:rPr>
-      </w:pPr>
-      <w:r>
-        <w:rPr>
-          <w:rFonts w:ascii="Lucida Console" w:hAnsi="Lucida Console" w:cs="Lucida Console"/>
-          <w:sz w:val="18"/>
-          <w:szCs w:val="18"/>
-        </w:rPr>
-        <w:t>+----[SHA256]-----+</w:t>
+        <w:t>|    +</w:t>
+      </w:r>
+      <w:proofErr w:type="gramStart"/>
+      <w:r>
+        <w:rPr>
+          <w:rFonts w:ascii="Lucida Console" w:hAnsi="Lucida Console" w:cs="Lucida Console"/>
+          <w:sz w:val="18"/>
+          <w:szCs w:val="18"/>
+        </w:rPr>
+        <w:t xml:space="preserve"> ..</w:t>
+      </w:r>
+      <w:proofErr w:type="gramEnd"/>
+      <w:r>
+        <w:rPr>
+          <w:rFonts w:ascii="Lucida Console" w:hAnsi="Lucida Console" w:cs="Lucida Console"/>
+          <w:sz w:val="18"/>
+          <w:szCs w:val="18"/>
+        </w:rPr>
+        <w:t>*  o     |</w:t>
+      </w:r>
+    </w:p>
+    <w:p>
+      <w:pPr>
+        <w:autoSpaceDE w:val="0"/>
+        <w:autoSpaceDN w:val="0"/>
+        <w:adjustRightInd w:val="0"/>
+        <w:spacing w:after="0" w:line="240" w:lineRule="auto"/>
+        <w:rPr>
+          <w:rFonts w:ascii="Lucida Console" w:hAnsi="Lucida Console" w:cs="Lucida Console"/>
+          <w:sz w:val="18"/>
+          <w:szCs w:val="18"/>
+        </w:rPr>
+      </w:pPr>
+      <w:r>
+        <w:rPr>
+          <w:rFonts w:ascii="Lucida Console" w:hAnsi="Lucida Console" w:cs="Lucida Console"/>
+          <w:sz w:val="18"/>
+          <w:szCs w:val="18"/>
+        </w:rPr>
+        <w:t xml:space="preserve">|     o + </w:t>
+      </w:r>
+      <w:proofErr w:type="gramStart"/>
+      <w:r>
+        <w:rPr>
+          <w:rFonts w:ascii="Lucida Console" w:hAnsi="Lucida Console" w:cs="Lucida Console"/>
+          <w:sz w:val="18"/>
+          <w:szCs w:val="18"/>
+        </w:rPr>
+        <w:t>o  o</w:t>
+      </w:r>
+      <w:proofErr w:type="gramEnd"/>
+      <w:r>
+        <w:rPr>
+          <w:rFonts w:ascii="Lucida Console" w:hAnsi="Lucida Console" w:cs="Lucida Console"/>
+          <w:sz w:val="18"/>
+          <w:szCs w:val="18"/>
+        </w:rPr>
+        <w:t xml:space="preserve">    |</w:t>
+      </w:r>
+    </w:p>
+    <w:p>
+      <w:pPr>
+        <w:autoSpaceDE w:val="0"/>
+        <w:autoSpaceDN w:val="0"/>
+        <w:adjustRightInd w:val="0"/>
+        <w:spacing w:after="0" w:line="240" w:lineRule="auto"/>
+        <w:rPr>
+          <w:rFonts w:ascii="Lucida Console" w:hAnsi="Lucida Console" w:cs="Lucida Console"/>
+          <w:sz w:val="18"/>
+          <w:szCs w:val="18"/>
+        </w:rPr>
+      </w:pPr>
+      <w:r>
+        <w:rPr>
+          <w:rFonts w:ascii="Lucida Console" w:hAnsi="Lucida Console" w:cs="Lucida Console"/>
+          <w:sz w:val="18"/>
+          <w:szCs w:val="18"/>
+        </w:rPr>
+        <w:t xml:space="preserve">|    . = </w:t>
+      </w:r>
+      <w:proofErr w:type="gramStart"/>
+      <w:r>
+        <w:rPr>
+          <w:rFonts w:ascii="Lucida Console" w:hAnsi="Lucida Console" w:cs="Lucida Console"/>
+          <w:sz w:val="18"/>
+          <w:szCs w:val="18"/>
+        </w:rPr>
+        <w:t>S  .</w:t>
+      </w:r>
+      <w:proofErr w:type="gramEnd"/>
+      <w:r>
+        <w:rPr>
+          <w:rFonts w:ascii="Lucida Console" w:hAnsi="Lucida Console" w:cs="Lucida Console"/>
+          <w:sz w:val="18"/>
+          <w:szCs w:val="18"/>
+        </w:rPr>
+        <w:t xml:space="preserve"> </w:t>
+      </w:r>
+      <w:proofErr w:type="gramStart"/>
+      <w:r>
+        <w:rPr>
+          <w:rFonts w:ascii="Lucida Console" w:hAnsi="Lucida Console" w:cs="Lucida Console"/>
+          <w:sz w:val="18"/>
+          <w:szCs w:val="18"/>
+        </w:rPr>
+        <w:t>.E</w:t>
+      </w:r>
+      <w:proofErr w:type="gramEnd"/>
+      <w:r>
+        <w:rPr>
+          <w:rFonts w:ascii="Lucida Console" w:hAnsi="Lucida Console" w:cs="Lucida Console"/>
+          <w:sz w:val="18"/>
+          <w:szCs w:val="18"/>
+        </w:rPr>
+        <w:t xml:space="preserve">  |</w:t>
+      </w:r>
+    </w:p>
+    <w:p>
+      <w:pPr>
+        <w:autoSpaceDE w:val="0"/>
+        <w:autoSpaceDN w:val="0"/>
+        <w:adjustRightInd w:val="0"/>
+        <w:spacing w:after="0" w:line="240" w:lineRule="auto"/>
+        <w:rPr>
+          <w:rFonts w:ascii="Lucida Console" w:hAnsi="Lucida Console" w:cs="Lucida Console"/>
+          <w:sz w:val="18"/>
+          <w:szCs w:val="18"/>
+        </w:rPr>
+      </w:pPr>
+      <w:r>
+        <w:rPr>
+          <w:rFonts w:ascii="Lucida Console" w:hAnsi="Lucida Console" w:cs="Lucida Console"/>
+          <w:sz w:val="18"/>
+          <w:szCs w:val="18"/>
+        </w:rPr>
+        <w:t>|     o o</w:t>
+      </w:r>
+      <w:proofErr w:type="gramStart"/>
+      <w:r>
+        <w:rPr>
+          <w:rFonts w:ascii="Lucida Console" w:hAnsi="Lucida Console" w:cs="Lucida Console"/>
+          <w:sz w:val="18"/>
+          <w:szCs w:val="18"/>
+        </w:rPr>
+        <w:t xml:space="preserve"> ..</w:t>
+      </w:r>
+      <w:proofErr w:type="gramEnd"/>
+      <w:r>
+        <w:rPr>
+          <w:rFonts w:ascii="Lucida Console" w:hAnsi="Lucida Console" w:cs="Lucida Console"/>
+          <w:sz w:val="18"/>
+          <w:szCs w:val="18"/>
+        </w:rPr>
+        <w:t xml:space="preserve"> </w:t>
+      </w:r>
+      <w:proofErr w:type="gramStart"/>
+      <w:r>
+        <w:rPr>
+          <w:rFonts w:ascii="Lucida Console" w:hAnsi="Lucida Console" w:cs="Lucida Console"/>
+          <w:sz w:val="18"/>
+          <w:szCs w:val="18"/>
+        </w:rPr>
+        <w:t>o .o</w:t>
+      </w:r>
+      <w:proofErr w:type="gramEnd"/>
+      <w:r>
+        <w:rPr>
+          <w:rFonts w:ascii="Lucida Console" w:hAnsi="Lucida Console" w:cs="Lucida Console"/>
+          <w:sz w:val="18"/>
+          <w:szCs w:val="18"/>
+        </w:rPr>
+        <w:t xml:space="preserve"> |</w:t>
+      </w:r>
+    </w:p>
+    <w:p>
+      <w:pPr>
+        <w:autoSpaceDE w:val="0"/>
+        <w:autoSpaceDN w:val="0"/>
+        <w:adjustRightInd w:val="0"/>
+        <w:spacing w:after="0" w:line="240" w:lineRule="auto"/>
+        <w:rPr>
+          <w:rFonts w:ascii="Lucida Console" w:hAnsi="Lucida Console" w:cs="Lucida Console"/>
+          <w:sz w:val="18"/>
+          <w:szCs w:val="18"/>
+        </w:rPr>
+      </w:pPr>
+      <w:r>
+        <w:rPr>
+          <w:rFonts w:ascii="Lucida Console" w:hAnsi="Lucida Console" w:cs="Lucida Console"/>
+          <w:sz w:val="18"/>
+          <w:szCs w:val="18"/>
+        </w:rPr>
+        <w:t xml:space="preserve">|      o o. </w:t>
+      </w:r>
+      <w:proofErr w:type="gramStart"/>
+      <w:r>
+        <w:rPr>
+          <w:rFonts w:ascii="Lucida Console" w:hAnsi="Lucida Console" w:cs="Lucida Console"/>
+          <w:sz w:val="18"/>
+          <w:szCs w:val="18"/>
+        </w:rPr>
+        <w:t>=.+</w:t>
+      </w:r>
+      <w:proofErr w:type="gramEnd"/>
+      <w:r>
+        <w:rPr>
+          <w:rFonts w:ascii="Lucida Console" w:hAnsi="Lucida Console" w:cs="Lucida Console"/>
+          <w:sz w:val="18"/>
+          <w:szCs w:val="18"/>
+        </w:rPr>
+        <w:t>+ o|</w:t>
+      </w:r>
+    </w:p>
+    <w:p>
+      <w:pPr>
+        <w:autoSpaceDE w:val="0"/>
+        <w:autoSpaceDN w:val="0"/>
+        <w:adjustRightInd w:val="0"/>
+        <w:spacing w:after="0" w:line="240" w:lineRule="auto"/>
+        <w:rPr>
+          <w:rFonts w:ascii="Lucida Console" w:hAnsi="Lucida Console" w:cs="Lucida Console"/>
+          <w:sz w:val="18"/>
+          <w:szCs w:val="18"/>
+        </w:rPr>
+      </w:pPr>
+      <w:r>
+        <w:rPr>
+          <w:rFonts w:ascii="Lucida Console" w:hAnsi="Lucida Console" w:cs="Lucida Console"/>
+          <w:sz w:val="18"/>
+          <w:szCs w:val="18"/>
+        </w:rPr>
+        <w:t xml:space="preserve">|       </w:t>
+      </w:r>
+      <w:proofErr w:type="gramStart"/>
+      <w:r>
+        <w:rPr>
+          <w:rFonts w:ascii="Lucida Console" w:hAnsi="Lucida Console" w:cs="Lucida Console"/>
+          <w:sz w:val="18"/>
+          <w:szCs w:val="18"/>
+        </w:rPr>
+        <w:t>o  o</w:t>
+      </w:r>
+      <w:proofErr w:type="gramEnd"/>
+      <w:r>
+        <w:rPr>
+          <w:rFonts w:ascii="Lucida Console" w:hAnsi="Lucida Console" w:cs="Lucida Console"/>
+          <w:sz w:val="18"/>
+          <w:szCs w:val="18"/>
+        </w:rPr>
+        <w:t xml:space="preserve"> BO+* |</w:t>
+      </w:r>
+    </w:p>
+    <w:p>
+      <w:pPr>
+        <w:autoSpaceDE w:val="0"/>
+        <w:autoSpaceDN w:val="0"/>
+        <w:adjustRightInd w:val="0"/>
+        <w:spacing w:after="0" w:line="240" w:lineRule="auto"/>
+        <w:rPr>
+          <w:rFonts w:ascii="Lucida Console" w:hAnsi="Lucida Console" w:cs="Lucida Console"/>
+          <w:sz w:val="18"/>
+          <w:szCs w:val="18"/>
+        </w:rPr>
+      </w:pPr>
+      <w:r>
+        <w:rPr>
+          <w:rFonts w:ascii="Lucida Console" w:hAnsi="Lucida Console" w:cs="Lucida Console"/>
+          <w:sz w:val="18"/>
+          <w:szCs w:val="18"/>
+        </w:rPr>
+        <w:t xml:space="preserve">|        </w:t>
+      </w:r>
+      <w:proofErr w:type="gramStart"/>
+      <w:r>
+        <w:rPr>
+          <w:rFonts w:ascii="Lucida Console" w:hAnsi="Lucida Console" w:cs="Lucida Console"/>
+          <w:sz w:val="18"/>
+          <w:szCs w:val="18"/>
+        </w:rPr>
+        <w:t xml:space="preserve">  .</w:t>
+      </w:r>
+      <w:proofErr w:type="gramEnd"/>
+      <w:r>
+        <w:rPr>
+          <w:rFonts w:ascii="Lucida Console" w:hAnsi="Lucida Console" w:cs="Lucida Console"/>
+          <w:sz w:val="18"/>
+          <w:szCs w:val="18"/>
+        </w:rPr>
+        <w:t>+o@%oo|</w:t>
+      </w:r>
+    </w:p>
+    <w:p>
+      <w:pPr>
+        <w:autoSpaceDE w:val="0"/>
+        <w:autoSpaceDN w:val="0"/>
+        <w:adjustRightInd w:val="0"/>
+        <w:spacing w:after="0" w:line="240" w:lineRule="auto"/>
+        <w:rPr>
+          <w:rFonts w:ascii="Lucida Console" w:hAnsi="Lucida Console" w:cs="Lucida Console"/>
+          <w:sz w:val="18"/>
+          <w:szCs w:val="18"/>
+        </w:rPr>
+      </w:pPr>
+      <w:r>
+        <w:rPr>
+          <w:rFonts w:ascii="Lucida Console" w:hAnsi="Lucida Console" w:cs="Lucida Console"/>
+          <w:sz w:val="18"/>
+          <w:szCs w:val="18"/>
+        </w:rPr>
+        <w:t>+----[SHA</w:t>
+      </w:r>
+      <w:proofErr w:type="gramStart"/>
+      <w:r>
+        <w:rPr>
+          <w:rFonts w:ascii="Lucida Console" w:hAnsi="Lucida Console" w:cs="Lucida Console"/>
+          <w:sz w:val="18"/>
+          <w:szCs w:val="18"/>
+        </w:rPr>
+        <w:t>256]-----</w:t>
+      </w:r>
+      <w:proofErr w:type="gramEnd"/>
+      <w:r>
+        <w:rPr>
+          <w:rFonts w:ascii="Lucida Console" w:hAnsi="Lucida Console" w:cs="Lucida Console"/>
+          <w:sz w:val="18"/>
+          <w:szCs w:val="18"/>
+        </w:rPr>
+        <w:t>+</w:t>
       </w:r>
     </w:p>
     <w:p>
@@ -14258,7 +14806,27 @@
           <w:sz w:val="28"/>
           <w:szCs w:val="28"/>
         </w:rPr>
-        <w:t>&gt;&gt;$ git config --global alias.&lt;aliasname&gt; &lt;original command&gt;</w:t>
+        <w:t xml:space="preserve">&gt;&gt;$ git config --global </w:t>
+      </w:r>
+      <w:proofErr w:type="gramStart"/>
+      <w:r>
+        <w:rPr>
+          <w:rFonts w:cstheme="minorHAnsi"/>
+          <w:b/>
+          <w:sz w:val="28"/>
+          <w:szCs w:val="28"/>
+        </w:rPr>
+        <w:t>alias.&lt;</w:t>
+      </w:r>
+      <w:proofErr w:type="gramEnd"/>
+      <w:r>
+        <w:rPr>
+          <w:rFonts w:cstheme="minorHAnsi"/>
+          <w:b/>
+          <w:sz w:val="28"/>
+          <w:szCs w:val="28"/>
+        </w:rPr>
+        <w:t>aliasname&gt; &lt;original command&gt;</w:t>
       </w:r>
     </w:p>
     <w:p>
@@ -15391,8 +15959,18 @@
           <w:sz w:val="18"/>
           <w:szCs w:val="18"/>
         </w:rPr>
-        <w:t>$ git add .</w:t>
-      </w:r>
+        <w:t xml:space="preserve">$ git </w:t>
+      </w:r>
+      <w:proofErr w:type="gramStart"/>
+      <w:r>
+        <w:rPr>
+          <w:rFonts w:ascii="Lucida Console" w:hAnsi="Lucida Console" w:cs="Lucida Console"/>
+          <w:sz w:val="18"/>
+          <w:szCs w:val="18"/>
+        </w:rPr>
+        <w:t>add .</w:t>
+      </w:r>
+      <w:proofErr w:type="gramEnd"/>
     </w:p>
     <w:p>
       <w:pPr>
@@ -15744,7 +16322,25 @@
           <w:sz w:val="18"/>
           <w:szCs w:val="18"/>
         </w:rPr>
-        <w:t>$ git config --global alias.unstage 'restore --staged --'</w:t>
+        <w:t xml:space="preserve">$ git config --global </w:t>
+      </w:r>
+      <w:proofErr w:type="gramStart"/>
+      <w:r>
+        <w:rPr>
+          <w:rFonts w:ascii="Lucida Console" w:hAnsi="Lucida Console" w:cs="Lucida Console"/>
+          <w:sz w:val="18"/>
+          <w:szCs w:val="18"/>
+        </w:rPr>
+        <w:t>alias.unstage</w:t>
+      </w:r>
+      <w:proofErr w:type="gramEnd"/>
+      <w:r>
+        <w:rPr>
+          <w:rFonts w:ascii="Lucida Console" w:hAnsi="Lucida Console" w:cs="Lucida Console"/>
+          <w:sz w:val="18"/>
+          <w:szCs w:val="18"/>
+        </w:rPr>
+        <w:t xml:space="preserve"> 'restore --staged --'</w:t>
       </w:r>
     </w:p>
     <w:p>
@@ -17046,7 +17642,187 @@
         <w:t>$ cd "/d/Documents/Application tutorials/Git and Github/Sample_project/"</w:t>
       </w:r>
     </w:p>
-    <w:p/>
+    <w:p>
+      <w:pPr>
+        <w:autoSpaceDE w:val="0"/>
+        <w:autoSpaceDN w:val="0"/>
+        <w:adjustRightInd w:val="0"/>
+        <w:spacing w:after="0" w:line="240" w:lineRule="auto"/>
+        <w:ind w:left="720"/>
+        <w:rPr>
+          <w:rFonts w:ascii="Lucida Console" w:hAnsi="Lucida Console" w:cs="Lucida Console"/>
+          <w:sz w:val="18"/>
+          <w:szCs w:val="18"/>
+        </w:rPr>
+      </w:pPr>
+    </w:p>
+    <w:p>
+      <w:pPr>
+        <w:autoSpaceDE w:val="0"/>
+        <w:autoSpaceDN w:val="0"/>
+        <w:adjustRightInd w:val="0"/>
+        <w:spacing w:after="0" w:line="240" w:lineRule="auto"/>
+        <w:ind w:left="720"/>
+        <w:rPr>
+          <w:rFonts w:ascii="Lucida Console" w:hAnsi="Lucida Console" w:cs="Lucida Console"/>
+          <w:sz w:val="18"/>
+          <w:szCs w:val="18"/>
+        </w:rPr>
+      </w:pPr>
+    </w:p>
+    <w:p>
+      <w:pPr>
+        <w:pStyle w:val="ListParagraph"/>
+        <w:numPr>
+          <w:ilvl w:val="0"/>
+          <w:numId w:val="5"/>
+        </w:numPr>
+        <w:autoSpaceDE w:val="0"/>
+        <w:autoSpaceDN w:val="0"/>
+        <w:adjustRightInd w:val="0"/>
+        <w:spacing w:after="0" w:line="240" w:lineRule="auto"/>
+        <w:rPr>
+          <w:rFonts w:ascii="Segoe UI" w:eastAsia="Times New Roman" w:hAnsi="Segoe UI" w:cs="Segoe UI"/>
+          <w:color w:val="232629"/>
+          <w:sz w:val="23"/>
+          <w:szCs w:val="23"/>
+        </w:rPr>
+      </w:pPr>
+      <w:r>
+        <w:rPr>
+          <w:rFonts w:ascii="Lucida Console" w:hAnsi="Lucida Console" w:cs="Lucida Console"/>
+          <w:b/>
+          <w:color w:val="FF0000"/>
+          <w:sz w:val="24"/>
+          <w:szCs w:val="24"/>
+        </w:rPr>
+        <w:t>! [rejected] master -&gt; master (fetch first)'</w:t>
+      </w:r>
+      <w:r>
+        <w:rPr>
+          <w:rFonts w:ascii="Lucida Console" w:hAnsi="Lucida Console" w:cs="Lucida Console"/>
+          <w:b/>
+          <w:color w:val="FF0000"/>
+          <w:sz w:val="24"/>
+          <w:szCs w:val="24"/>
+        </w:rPr>
+        <w:br/>
+      </w:r>
+      <w:r>
+        <w:rPr>
+          <w:rFonts w:ascii="Lucida Console" w:hAnsi="Lucida Console" w:cs="Lucida Console"/>
+          <w:b/>
+          <w:color w:val="1CA800"/>
+          <w:sz w:val="24"/>
+          <w:szCs w:val="24"/>
+        </w:rPr>
+        <w:t>Solution:</w:t>
+      </w:r>
+      <w:r>
+        <w:rPr>
+          <w:rFonts w:ascii="Lucida Console" w:hAnsi="Lucida Console" w:cs="Lucida Console"/>
+          <w:b/>
+          <w:color w:val="1CA800"/>
+          <w:sz w:val="24"/>
+          <w:szCs w:val="24"/>
+        </w:rPr>
+        <w:t xml:space="preserve"> </w:t>
+      </w:r>
+      <w:r>
+        <w:rPr>
+          <w:rFonts w:ascii="Lucida Console" w:hAnsi="Lucida Console" w:cs="Lucida Console"/>
+          <w:b/>
+          <w:color w:val="1CA800"/>
+          <w:sz w:val="24"/>
+          <w:szCs w:val="24"/>
+        </w:rPr>
+        <w:t>Use: </w:t>
+      </w:r>
+      <w:r>
+        <w:rPr>
+          <w:rFonts w:ascii="Lucida Console" w:hAnsi="Lucida Console" w:cs="Lucida Console"/>
+          <w:b/>
+          <w:color w:val="1CA800"/>
+          <w:sz w:val="24"/>
+          <w:szCs w:val="24"/>
+        </w:rPr>
+        <w:t xml:space="preserve"> $ git pull</w:t>
+      </w:r>
+      <w:r>
+        <w:rPr>
+          <w:rFonts w:ascii="Lucida Console" w:hAnsi="Lucida Console" w:cs="Lucida Console"/>
+          <w:b/>
+          <w:color w:val="1CA800"/>
+          <w:sz w:val="24"/>
+          <w:szCs w:val="24"/>
+        </w:rPr>
+        <w:br/>
+        <w:t>then: </w:t>
+      </w:r>
+      <w:r>
+        <w:rPr>
+          <w:rFonts w:ascii="Lucida Console" w:hAnsi="Lucida Console" w:cs="Lucida Console"/>
+          <w:b/>
+          <w:color w:val="1CA800"/>
+          <w:sz w:val="24"/>
+          <w:szCs w:val="24"/>
+        </w:rPr>
+        <w:t xml:space="preserve"> $ git push</w:t>
+      </w:r>
+      <w:r>
+        <w:rPr>
+          <w:rFonts w:ascii="Lucida Console" w:hAnsi="Lucida Console" w:cs="Lucida Console"/>
+          <w:b/>
+          <w:color w:val="1CA800"/>
+          <w:sz w:val="24"/>
+          <w:szCs w:val="24"/>
+        </w:rPr>
+        <w:br/>
+        <w:t>Alternate solution: </w:t>
+      </w:r>
+      <w:r>
+        <w:rPr>
+          <w:rFonts w:ascii="Lucida Console" w:hAnsi="Lucida Console" w:cs="Lucida Console"/>
+          <w:b/>
+          <w:color w:val="1CA800"/>
+          <w:sz w:val="24"/>
+          <w:szCs w:val="24"/>
+        </w:rPr>
+        <w:t xml:space="preserve"> $ git push --force origin master</w:t>
+      </w:r>
+      <w:r>
+        <w:rPr>
+          <w:rFonts w:ascii="Lucida Console" w:hAnsi="Lucida Console" w:cs="Lucida Console"/>
+          <w:b/>
+          <w:color w:val="1CA800"/>
+          <w:sz w:val="24"/>
+          <w:szCs w:val="24"/>
+        </w:rPr>
+        <w:t> </w:t>
+      </w:r>
+      <w:r>
+        <w:rPr>
+          <w:rFonts w:ascii="Segoe UI" w:eastAsia="Times New Roman" w:hAnsi="Segoe UI" w:cs="Segoe UI"/>
+          <w:color w:val="232629"/>
+          <w:sz w:val="23"/>
+          <w:szCs w:val="23"/>
+        </w:rPr>
+        <w:t>but this will result in removal of files in your github repository so better prefer the first one it will pull the file first to your local repository and then you can push your work.</w:t>
+      </w:r>
+    </w:p>
+    <w:p>
+      <w:pPr>
+        <w:rPr>
+          <w:rFonts w:ascii="Lucida Console" w:hAnsi="Lucida Console" w:cs="Lucida Console"/>
+          <w:b/>
+          <w:color w:val="1CA800"/>
+          <w:sz w:val="24"/>
+          <w:szCs w:val="24"/>
+        </w:rPr>
+      </w:pPr>
+      <w:bookmarkStart w:id="0" w:name="_GoBack"/>
+      <w:bookmarkEnd w:id="0"/>
+    </w:p>
     <w:sectPr>
       <w:pgSz w:w="12240" w:h="15840"/>
       <w:pgMar w:top="1440" w:right="1440" w:bottom="1440" w:left="1440" w:header="720" w:footer="720" w:gutter="0"/>
@@ -17438,7 +18214,7 @@
   <w:abstractNum w:abstractNumId="3" w15:restartNumberingAfterBreak="0">
     <w:nsid w:val="45F640FF"/>
     <w:multiLevelType w:val="hybridMultilevel"/>
-    <w:tmpl w:val="C25826A6"/>
+    <w:tmpl w:val="0268B22A"/>
     <w:lvl w:ilvl="0" w:tplc="1CA8D872">
       <w:start w:val="1"/>
       <w:numFmt w:val="bullet"/>
@@ -18786,7 +19562,7 @@
 </file>
 
 <file path=customXml/itemProps1.xml><?xml version="1.0" encoding="utf-8"?>
-<ds:datastoreItem xmlns:ds="http://schemas.openxmlformats.org/officeDocument/2006/customXml" ds:itemID="{13D4312F-DDCD-44ED-9747-F436155C29BF}">
+<ds:datastoreItem xmlns:ds="http://schemas.openxmlformats.org/officeDocument/2006/customXml" ds:itemID="{BEDDB4F9-4C1E-40AD-956B-088C99B411C7}">
   <ds:schemaRefs>
     <ds:schemaRef ds:uri="http://schemas.openxmlformats.org/officeDocument/2006/bibliography"/>
   </ds:schemaRefs>

</xml_diff>

<commit_message>
Updated Git tutorial files
</commit_message>
<xml_diff>
--- a/Git and GitHub tutorial.docx
+++ b/Git and GitHub tutorial.docx
@@ -13,6 +13,7 @@
           <w:u w:val="single"/>
         </w:rPr>
       </w:pPr>
+      <w:proofErr w:type="spellStart"/>
       <w:r>
         <w:rPr>
           <w:b/>
@@ -20,7 +21,17 @@
           <w:szCs w:val="48"/>
           <w:u w:val="single"/>
         </w:rPr>
-        <w:t>Git and GitHub tutorial</w:t>
+        <w:t>Git</w:t>
+      </w:r>
+      <w:proofErr w:type="spellEnd"/>
+      <w:r>
+        <w:rPr>
+          <w:b/>
+          <w:sz w:val="48"/>
+          <w:szCs w:val="48"/>
+          <w:u w:val="single"/>
+        </w:rPr>
+        <w:t xml:space="preserve"> and GitHub tutorial</w:t>
       </w:r>
     </w:p>
     <w:p>
@@ -1894,12 +1905,21 @@
           <w:szCs w:val="24"/>
         </w:rPr>
       </w:pPr>
+      <w:proofErr w:type="spellStart"/>
       <w:r>
         <w:rPr>
           <w:sz w:val="24"/>
           <w:szCs w:val="24"/>
         </w:rPr>
-        <w:t xml:space="preserve">Git has integrity means it </w:t>
+        <w:t>Git</w:t>
+      </w:r>
+      <w:proofErr w:type="spellEnd"/>
+      <w:r>
+        <w:rPr>
+          <w:sz w:val="24"/>
+          <w:szCs w:val="24"/>
+        </w:rPr>
+        <w:t xml:space="preserve"> has integrity means it </w:t>
       </w:r>
       <w:r>
         <w:rPr>
@@ -22106,20 +22126,3559 @@
         <w:t>Branching and Merging a production grade project</w:t>
       </w:r>
     </w:p>
-    <w:p>
-      <w:r>
+    <w:p/>
+    <w:p>
+      <w:r>
+        <w:rPr>
+          <w:noProof/>
+        </w:rPr>
+        <w:drawing>
+          <wp:inline distT="0" distB="0" distL="0" distR="0" wp14:anchorId="46AA0A5E" wp14:editId="5D99B20C">
+            <wp:extent cx="5943600" cy="1926590"/>
+            <wp:effectExtent l="0" t="0" r="0" b="0"/>
+            <wp:docPr id="14" name="Picture 14"/>
+            <wp:cNvGraphicFramePr>
+              <a:graphicFrameLocks xmlns:a="http://schemas.openxmlformats.org/drawingml/2006/main" noChangeAspect="1"/>
+            </wp:cNvGraphicFramePr>
+            <a:graphic xmlns:a="http://schemas.openxmlformats.org/drawingml/2006/main">
+              <a:graphicData uri="http://schemas.openxmlformats.org/drawingml/2006/picture">
+                <pic:pic xmlns:pic="http://schemas.openxmlformats.org/drawingml/2006/picture">
+                  <pic:nvPicPr>
+                    <pic:cNvPr id="1" name=""/>
+                    <pic:cNvPicPr/>
+                  </pic:nvPicPr>
+                  <pic:blipFill>
+                    <a:blip r:embed="rId23"/>
+                    <a:stretch>
+                      <a:fillRect/>
+                    </a:stretch>
+                  </pic:blipFill>
+                  <pic:spPr>
+                    <a:xfrm>
+                      <a:off x="0" y="0"/>
+                      <a:ext cx="5943600" cy="1926590"/>
+                    </a:xfrm>
+                    <a:prstGeom prst="rect">
+                      <a:avLst/>
+                    </a:prstGeom>
+                  </pic:spPr>
+                </pic:pic>
+              </a:graphicData>
+            </a:graphic>
+          </wp:inline>
+        </w:drawing>
+      </w:r>
+    </w:p>
+    <w:p/>
+    <w:p>
+      <w:pPr>
+        <w:shd w:val="clear" w:color="auto" w:fill="002451"/>
+        <w:spacing w:after="0" w:line="285" w:lineRule="atLeast"/>
+        <w:rPr>
+          <w:rFonts w:ascii="Consolas" w:eastAsia="Times New Roman" w:hAnsi="Consolas" w:cs="Times New Roman"/>
+          <w:color w:val="FFFFFF"/>
+          <w:sz w:val="21"/>
+          <w:szCs w:val="21"/>
+        </w:rPr>
+      </w:pPr>
+      <w:r>
+        <w:rPr>
+          <w:rFonts w:ascii="Consolas" w:eastAsia="Times New Roman" w:hAnsi="Consolas" w:cs="Times New Roman"/>
+          <w:color w:val="FFFFFF"/>
+          <w:sz w:val="21"/>
+          <w:szCs w:val="21"/>
+        </w:rPr>
+        <w:t>{</w:t>
+      </w:r>
+    </w:p>
+    <w:p>
+      <w:pPr>
+        <w:shd w:val="clear" w:color="auto" w:fill="002451"/>
+        <w:spacing w:after="0" w:line="285" w:lineRule="atLeast"/>
+        <w:rPr>
+          <w:rFonts w:ascii="Consolas" w:eastAsia="Times New Roman" w:hAnsi="Consolas" w:cs="Times New Roman"/>
+          <w:color w:val="FFFFFF"/>
+          <w:sz w:val="21"/>
+          <w:szCs w:val="21"/>
+        </w:rPr>
+      </w:pPr>
+      <w:r>
+        <w:rPr>
+          <w:rFonts w:ascii="Consolas" w:eastAsia="Times New Roman" w:hAnsi="Consolas" w:cs="Times New Roman"/>
+          <w:color w:val="FFFFFF"/>
+          <w:sz w:val="21"/>
+          <w:szCs w:val="21"/>
+        </w:rPr>
+        <w:t xml:space="preserve">    </w:t>
+      </w:r>
+      <w:r>
+        <w:rPr>
+          <w:rFonts w:ascii="Consolas" w:eastAsia="Times New Roman" w:hAnsi="Consolas" w:cs="Times New Roman"/>
+          <w:color w:val="FFEEAD"/>
+          <w:sz w:val="21"/>
+          <w:szCs w:val="21"/>
+        </w:rPr>
+        <w:t>"liveServer.settings.</w:t>
+      </w:r>
+      <w:proofErr w:type="spellStart"/>
+      <w:r>
+        <w:rPr>
+          <w:rFonts w:ascii="Consolas" w:eastAsia="Times New Roman" w:hAnsi="Consolas" w:cs="Times New Roman"/>
+          <w:color w:val="FFEEAD"/>
+          <w:sz w:val="21"/>
+          <w:szCs w:val="21"/>
+        </w:rPr>
+        <w:t>AdvanceCustomBrowserCmdLine</w:t>
+      </w:r>
+      <w:proofErr w:type="spellEnd"/>
+      <w:r>
+        <w:rPr>
+          <w:rFonts w:ascii="Consolas" w:eastAsia="Times New Roman" w:hAnsi="Consolas" w:cs="Times New Roman"/>
+          <w:color w:val="FFEEAD"/>
+          <w:sz w:val="21"/>
+          <w:szCs w:val="21"/>
+        </w:rPr>
+        <w:t>"</w:t>
+      </w:r>
+      <w:r>
+        <w:rPr>
+          <w:rFonts w:ascii="Consolas" w:eastAsia="Times New Roman" w:hAnsi="Consolas" w:cs="Times New Roman"/>
+          <w:color w:val="FFFFFF"/>
+          <w:sz w:val="21"/>
+          <w:szCs w:val="21"/>
+        </w:rPr>
+        <w:t>:</w:t>
+      </w:r>
+      <w:r>
+        <w:rPr>
+          <w:rFonts w:ascii="Consolas" w:eastAsia="Times New Roman" w:hAnsi="Consolas" w:cs="Times New Roman"/>
+          <w:color w:val="D1F1A9"/>
+          <w:sz w:val="21"/>
+          <w:szCs w:val="21"/>
+        </w:rPr>
+        <w:t>"Chrome"</w:t>
+      </w:r>
+      <w:r>
+        <w:rPr>
+          <w:rFonts w:ascii="Consolas" w:eastAsia="Times New Roman" w:hAnsi="Consolas" w:cs="Times New Roman"/>
+          <w:color w:val="FFFFFF"/>
+          <w:sz w:val="21"/>
+          <w:szCs w:val="21"/>
+        </w:rPr>
+        <w:t>,</w:t>
+      </w:r>
+    </w:p>
+    <w:p>
+      <w:pPr>
+        <w:shd w:val="clear" w:color="auto" w:fill="002451"/>
+        <w:spacing w:after="0" w:line="285" w:lineRule="atLeast"/>
+        <w:rPr>
+          <w:rFonts w:ascii="Consolas" w:eastAsia="Times New Roman" w:hAnsi="Consolas" w:cs="Times New Roman"/>
+          <w:color w:val="FFFFFF"/>
+          <w:sz w:val="21"/>
+          <w:szCs w:val="21"/>
+        </w:rPr>
+      </w:pPr>
+      <w:r>
+        <w:rPr>
+          <w:rFonts w:ascii="Consolas" w:eastAsia="Times New Roman" w:hAnsi="Consolas" w:cs="Times New Roman"/>
+          <w:color w:val="FFFFFF"/>
+          <w:sz w:val="21"/>
+          <w:szCs w:val="21"/>
+        </w:rPr>
+        <w:t xml:space="preserve">    </w:t>
+      </w:r>
+      <w:r>
+        <w:rPr>
+          <w:rFonts w:ascii="Consolas" w:eastAsia="Times New Roman" w:hAnsi="Consolas" w:cs="Times New Roman"/>
+          <w:color w:val="FFEEAD"/>
+          <w:sz w:val="21"/>
+          <w:szCs w:val="21"/>
+        </w:rPr>
+        <w:t>"</w:t>
+      </w:r>
+      <w:proofErr w:type="spellStart"/>
+      <w:r>
+        <w:rPr>
+          <w:rFonts w:ascii="Consolas" w:eastAsia="Times New Roman" w:hAnsi="Consolas" w:cs="Times New Roman"/>
+          <w:color w:val="FFEEAD"/>
+          <w:sz w:val="21"/>
+          <w:szCs w:val="21"/>
+        </w:rPr>
+        <w:t>workbench.colorTheme</w:t>
+      </w:r>
+      <w:proofErr w:type="spellEnd"/>
+      <w:r>
+        <w:rPr>
+          <w:rFonts w:ascii="Consolas" w:eastAsia="Times New Roman" w:hAnsi="Consolas" w:cs="Times New Roman"/>
+          <w:color w:val="FFEEAD"/>
+          <w:sz w:val="21"/>
+          <w:szCs w:val="21"/>
+        </w:rPr>
+        <w:t>"</w:t>
+      </w:r>
+      <w:r>
+        <w:rPr>
+          <w:rFonts w:ascii="Consolas" w:eastAsia="Times New Roman" w:hAnsi="Consolas" w:cs="Times New Roman"/>
+          <w:color w:val="FFFFFF"/>
+          <w:sz w:val="21"/>
+          <w:szCs w:val="21"/>
+        </w:rPr>
+        <w:t xml:space="preserve">: </w:t>
+      </w:r>
+      <w:r>
+        <w:rPr>
+          <w:rFonts w:ascii="Consolas" w:eastAsia="Times New Roman" w:hAnsi="Consolas" w:cs="Times New Roman"/>
+          <w:color w:val="D1F1A9"/>
+          <w:sz w:val="21"/>
+          <w:szCs w:val="21"/>
+        </w:rPr>
+        <w:t>"Tomorrow Night Blue"</w:t>
+      </w:r>
+      <w:r>
+        <w:rPr>
+          <w:rFonts w:ascii="Consolas" w:eastAsia="Times New Roman" w:hAnsi="Consolas" w:cs="Times New Roman"/>
+          <w:color w:val="FFFFFF"/>
+          <w:sz w:val="21"/>
+          <w:szCs w:val="21"/>
+        </w:rPr>
+        <w:t>,</w:t>
+      </w:r>
+    </w:p>
+    <w:p>
+      <w:pPr>
+        <w:shd w:val="clear" w:color="auto" w:fill="002451"/>
+        <w:spacing w:after="0" w:line="285" w:lineRule="atLeast"/>
+        <w:rPr>
+          <w:rFonts w:ascii="Consolas" w:eastAsia="Times New Roman" w:hAnsi="Consolas" w:cs="Times New Roman"/>
+          <w:color w:val="FFFFFF"/>
+          <w:sz w:val="21"/>
+          <w:szCs w:val="21"/>
+        </w:rPr>
+      </w:pPr>
+      <w:r>
+        <w:rPr>
+          <w:rFonts w:ascii="Consolas" w:eastAsia="Times New Roman" w:hAnsi="Consolas" w:cs="Times New Roman"/>
+          <w:color w:val="FFFFFF"/>
+          <w:sz w:val="21"/>
+          <w:szCs w:val="21"/>
+        </w:rPr>
+        <w:t xml:space="preserve">    </w:t>
+      </w:r>
+      <w:r>
+        <w:rPr>
+          <w:rFonts w:ascii="Consolas" w:eastAsia="Times New Roman" w:hAnsi="Consolas" w:cs="Times New Roman"/>
+          <w:color w:val="FFEEAD"/>
+          <w:sz w:val="21"/>
+          <w:szCs w:val="21"/>
+        </w:rPr>
+        <w:t>"code-</w:t>
+      </w:r>
+      <w:proofErr w:type="spellStart"/>
+      <w:r>
+        <w:rPr>
+          <w:rFonts w:ascii="Consolas" w:eastAsia="Times New Roman" w:hAnsi="Consolas" w:cs="Times New Roman"/>
+          <w:color w:val="FFEEAD"/>
+          <w:sz w:val="21"/>
+          <w:szCs w:val="21"/>
+        </w:rPr>
+        <w:t>runner.runInTerminal</w:t>
+      </w:r>
+      <w:proofErr w:type="spellEnd"/>
+      <w:r>
+        <w:rPr>
+          <w:rFonts w:ascii="Consolas" w:eastAsia="Times New Roman" w:hAnsi="Consolas" w:cs="Times New Roman"/>
+          <w:color w:val="FFEEAD"/>
+          <w:sz w:val="21"/>
+          <w:szCs w:val="21"/>
+        </w:rPr>
+        <w:t>"</w:t>
+      </w:r>
+      <w:r>
+        <w:rPr>
+          <w:rFonts w:ascii="Consolas" w:eastAsia="Times New Roman" w:hAnsi="Consolas" w:cs="Times New Roman"/>
+          <w:color w:val="FFFFFF"/>
+          <w:sz w:val="21"/>
+          <w:szCs w:val="21"/>
+        </w:rPr>
+        <w:t xml:space="preserve">: </w:t>
+      </w:r>
+      <w:r>
+        <w:rPr>
+          <w:rFonts w:ascii="Consolas" w:eastAsia="Times New Roman" w:hAnsi="Consolas" w:cs="Times New Roman"/>
+          <w:color w:val="FFC58F"/>
+          <w:sz w:val="21"/>
+          <w:szCs w:val="21"/>
+        </w:rPr>
+        <w:t>true</w:t>
+      </w:r>
+    </w:p>
+    <w:p>
+      <w:pPr>
+        <w:shd w:val="clear" w:color="auto" w:fill="002451"/>
+        <w:spacing w:after="0" w:line="285" w:lineRule="atLeast"/>
+        <w:rPr>
+          <w:rFonts w:ascii="Consolas" w:eastAsia="Times New Roman" w:hAnsi="Consolas" w:cs="Times New Roman"/>
+          <w:color w:val="FFFFFF"/>
+          <w:sz w:val="21"/>
+          <w:szCs w:val="21"/>
+        </w:rPr>
+      </w:pPr>
+      <w:r>
+        <w:rPr>
+          <w:rFonts w:ascii="Consolas" w:eastAsia="Times New Roman" w:hAnsi="Consolas" w:cs="Times New Roman"/>
+          <w:color w:val="FFFFFF"/>
+          <w:sz w:val="21"/>
+          <w:szCs w:val="21"/>
+        </w:rPr>
+        <w:t>}</w:t>
+      </w:r>
+    </w:p>
+    <w:p/>
+    <w:p>
+      <w:pPr>
+        <w:shd w:val="clear" w:color="auto" w:fill="002451"/>
+        <w:spacing w:after="0" w:line="285" w:lineRule="atLeast"/>
+        <w:rPr>
+          <w:rFonts w:ascii="Consolas" w:eastAsia="Times New Roman" w:hAnsi="Consolas" w:cs="Times New Roman"/>
+          <w:color w:val="FFFFFF"/>
+          <w:sz w:val="21"/>
+          <w:szCs w:val="21"/>
+        </w:rPr>
+      </w:pPr>
+      <w:r>
+        <w:rPr>
+          <w:rFonts w:ascii="Consolas" w:eastAsia="Times New Roman" w:hAnsi="Consolas" w:cs="Times New Roman"/>
+          <w:color w:val="FFEEAD"/>
+          <w:sz w:val="21"/>
+          <w:szCs w:val="21"/>
+        </w:rPr>
+        <w:t>"liveServer.settings.</w:t>
+      </w:r>
+      <w:proofErr w:type="spellStart"/>
+      <w:r>
+        <w:rPr>
+          <w:rFonts w:ascii="Consolas" w:eastAsia="Times New Roman" w:hAnsi="Consolas" w:cs="Times New Roman"/>
+          <w:color w:val="FFEEAD"/>
+          <w:sz w:val="21"/>
+          <w:szCs w:val="21"/>
+        </w:rPr>
+        <w:t>AdvanceCustomBrowserCmdLine</w:t>
+      </w:r>
+      <w:proofErr w:type="spellEnd"/>
+      <w:r>
+        <w:rPr>
+          <w:rFonts w:ascii="Consolas" w:eastAsia="Times New Roman" w:hAnsi="Consolas" w:cs="Times New Roman"/>
+          <w:color w:val="FFEEAD"/>
+          <w:sz w:val="21"/>
+          <w:szCs w:val="21"/>
+        </w:rPr>
+        <w:t>"</w:t>
+      </w:r>
+      <w:r>
+        <w:rPr>
+          <w:rFonts w:ascii="Consolas" w:eastAsia="Times New Roman" w:hAnsi="Consolas" w:cs="Times New Roman"/>
+          <w:color w:val="FFFFFF"/>
+          <w:sz w:val="21"/>
+          <w:szCs w:val="21"/>
+        </w:rPr>
+        <w:t>:</w:t>
+      </w:r>
+      <w:r>
+        <w:rPr>
+          <w:rFonts w:ascii="Consolas" w:eastAsia="Times New Roman" w:hAnsi="Consolas" w:cs="Times New Roman"/>
+          <w:color w:val="D1F1A9"/>
+          <w:sz w:val="21"/>
+          <w:szCs w:val="21"/>
+        </w:rPr>
+        <w:t>"Chrome"</w:t>
+      </w:r>
+      <w:r>
+        <w:rPr>
+          <w:rFonts w:ascii="Consolas" w:eastAsia="Times New Roman" w:hAnsi="Consolas" w:cs="Times New Roman"/>
+          <w:color w:val="FFFFFF"/>
+          <w:sz w:val="21"/>
+          <w:szCs w:val="21"/>
+        </w:rPr>
+        <w:t>,</w:t>
+      </w:r>
+    </w:p>
+    <w:p/>
+    <w:p>
+      <w:pPr>
+        <w:autoSpaceDE w:val="0"/>
+        <w:autoSpaceDN w:val="0"/>
+        <w:adjustRightInd w:val="0"/>
+        <w:spacing w:after="0" w:line="240" w:lineRule="auto"/>
+        <w:rPr>
+          <w:rFonts w:cstheme="minorHAnsi"/>
+          <w:b/>
+          <w:sz w:val="28"/>
+          <w:szCs w:val="28"/>
+        </w:rPr>
+      </w:pPr>
+      <w:r>
+        <w:rPr>
+          <w:rFonts w:cstheme="minorHAnsi"/>
+          <w:b/>
+          <w:sz w:val="28"/>
+          <w:szCs w:val="28"/>
+        </w:rPr>
         <w:t xml:space="preserve">&gt;&gt; </w:t>
       </w:r>
       <w:proofErr w:type="spellStart"/>
       <w:r>
+        <w:rPr>
+          <w:rFonts w:cstheme="minorHAnsi"/>
+          <w:b/>
+          <w:sz w:val="28"/>
+          <w:szCs w:val="28"/>
+        </w:rPr>
         <w:t>git</w:t>
       </w:r>
       <w:proofErr w:type="spellEnd"/>
       <w:r>
+        <w:rPr>
+          <w:rFonts w:cstheme="minorHAnsi"/>
+          <w:b/>
+          <w:sz w:val="28"/>
+          <w:szCs w:val="28"/>
+        </w:rPr>
         <w:t xml:space="preserve"> merge &lt;branch name&gt;</w:t>
       </w:r>
     </w:p>
     <w:p/>
+    <w:p>
+      <w:pPr>
+        <w:pStyle w:val="Heading2"/>
+        <w:rPr>
+          <w:b/>
+          <w:color w:val="0D0D0D" w:themeColor="text1" w:themeTint="F2"/>
+          <w:sz w:val="36"/>
+          <w:szCs w:val="36"/>
+          <w:u w:val="single"/>
+        </w:rPr>
+      </w:pPr>
+      <w:r>
+        <w:rPr>
+          <w:b/>
+          <w:color w:val="0D0D0D" w:themeColor="text1" w:themeTint="F2"/>
+          <w:sz w:val="36"/>
+          <w:szCs w:val="36"/>
+          <w:u w:val="single"/>
+        </w:rPr>
+        <w:t>Resolving Merge Conflicts </w:t>
+      </w:r>
+    </w:p>
+    <w:p>
+      <w:pPr>
+        <w:autoSpaceDE w:val="0"/>
+        <w:autoSpaceDN w:val="0"/>
+        <w:adjustRightInd w:val="0"/>
+        <w:spacing w:after="0" w:line="240" w:lineRule="auto"/>
+        <w:rPr>
+          <w:rFonts w:cstheme="minorHAnsi"/>
+          <w:b/>
+          <w:sz w:val="28"/>
+          <w:szCs w:val="28"/>
+        </w:rPr>
+      </w:pPr>
+      <w:r>
+        <w:rPr>
+          <w:rFonts w:cstheme="minorHAnsi"/>
+          <w:b/>
+          <w:sz w:val="28"/>
+          <w:szCs w:val="28"/>
+        </w:rPr>
+        <w:t>&lt;&lt;&lt;&lt;    …       &gt;&gt;&gt;&gt; -Conflict resolution markers</w:t>
+      </w:r>
+    </w:p>
+    <w:p/>
+    <w:p>
+      <w:pPr>
+        <w:autoSpaceDE w:val="0"/>
+        <w:autoSpaceDN w:val="0"/>
+        <w:adjustRightInd w:val="0"/>
+        <w:spacing w:after="0" w:line="240" w:lineRule="auto"/>
+        <w:rPr>
+          <w:rFonts w:cstheme="minorHAnsi"/>
+          <w:b/>
+          <w:sz w:val="28"/>
+          <w:szCs w:val="28"/>
+        </w:rPr>
+      </w:pPr>
+      <w:r>
+        <w:rPr>
+          <w:rFonts w:cstheme="minorHAnsi"/>
+          <w:b/>
+          <w:sz w:val="28"/>
+          <w:szCs w:val="28"/>
+        </w:rPr>
+        <w:t xml:space="preserve">&gt;&gt; </w:t>
+      </w:r>
+      <w:proofErr w:type="spellStart"/>
+      <w:r>
+        <w:rPr>
+          <w:rFonts w:cstheme="minorHAnsi"/>
+          <w:b/>
+          <w:sz w:val="28"/>
+          <w:szCs w:val="28"/>
+        </w:rPr>
+        <w:t>git</w:t>
+      </w:r>
+      <w:proofErr w:type="spellEnd"/>
+      <w:r>
+        <w:rPr>
+          <w:rFonts w:cstheme="minorHAnsi"/>
+          <w:b/>
+          <w:sz w:val="28"/>
+          <w:szCs w:val="28"/>
+        </w:rPr>
+        <w:t xml:space="preserve"> branch -v</w:t>
+      </w:r>
+    </w:p>
+    <w:p>
+      <w:pPr>
+        <w:autoSpaceDE w:val="0"/>
+        <w:autoSpaceDN w:val="0"/>
+        <w:adjustRightInd w:val="0"/>
+        <w:spacing w:after="0" w:line="240" w:lineRule="auto"/>
+        <w:rPr>
+          <w:rFonts w:ascii="Lucida Console" w:hAnsi="Lucida Console" w:cs="Lucida Console"/>
+          <w:sz w:val="18"/>
+          <w:szCs w:val="18"/>
+        </w:rPr>
+      </w:pPr>
+    </w:p>
+    <w:p>
+      <w:pPr>
+        <w:autoSpaceDE w:val="0"/>
+        <w:autoSpaceDN w:val="0"/>
+        <w:adjustRightInd w:val="0"/>
+        <w:spacing w:after="0" w:line="240" w:lineRule="auto"/>
+        <w:rPr>
+          <w:rFonts w:ascii="Lucida Console" w:hAnsi="Lucida Console" w:cs="Lucida Console"/>
+          <w:sz w:val="18"/>
+          <w:szCs w:val="18"/>
+        </w:rPr>
+      </w:pPr>
+      <w:r>
+        <w:rPr>
+          <w:rFonts w:ascii="Lucida Console" w:hAnsi="Lucida Console" w:cs="Lucida Console"/>
+          <w:sz w:val="18"/>
+          <w:szCs w:val="18"/>
+        </w:rPr>
+        <w:t>&lt;</w:t>
+      </w:r>
+      <w:r>
+        <w:rPr>
+          <w:rFonts w:ascii="Lucida Console" w:hAnsi="Lucida Console" w:cs="Lucida Console"/>
+          <w:color w:val="C00000"/>
+          <w:sz w:val="18"/>
+          <w:szCs w:val="18"/>
+        </w:rPr>
+        <w:t xml:space="preserve">Branch </w:t>
+      </w:r>
+      <w:r>
+        <w:rPr>
+          <w:rFonts w:ascii="Lucida Console" w:hAnsi="Lucida Console" w:cs="Lucida Console"/>
+          <w:color w:val="0070C0"/>
+          <w:sz w:val="18"/>
+          <w:szCs w:val="18"/>
+        </w:rPr>
+        <w:t>Commit Hash</w:t>
+      </w:r>
+      <w:r>
+        <w:rPr>
+          <w:rFonts w:ascii="Lucida Console" w:hAnsi="Lucida Console" w:cs="Lucida Console"/>
+          <w:sz w:val="18"/>
+          <w:szCs w:val="18"/>
+        </w:rPr>
+        <w:t xml:space="preserve"> </w:t>
+      </w:r>
+      <w:r>
+        <w:rPr>
+          <w:rFonts w:ascii="Lucida Console" w:hAnsi="Lucida Console" w:cs="Lucida Console"/>
+          <w:color w:val="7030A0"/>
+          <w:sz w:val="18"/>
+          <w:szCs w:val="18"/>
+        </w:rPr>
+        <w:t>Commit Message</w:t>
+      </w:r>
+      <w:r>
+        <w:rPr>
+          <w:rFonts w:ascii="Lucida Console" w:hAnsi="Lucida Console" w:cs="Lucida Console"/>
+          <w:sz w:val="18"/>
+          <w:szCs w:val="18"/>
+        </w:rPr>
+        <w:t>&gt;</w:t>
+      </w:r>
+    </w:p>
+    <w:p>
+      <w:pPr>
+        <w:autoSpaceDE w:val="0"/>
+        <w:autoSpaceDN w:val="0"/>
+        <w:adjustRightInd w:val="0"/>
+        <w:spacing w:after="0" w:line="240" w:lineRule="auto"/>
+        <w:rPr>
+          <w:rFonts w:ascii="Lucida Console" w:hAnsi="Lucida Console" w:cs="Lucida Console"/>
+          <w:sz w:val="18"/>
+          <w:szCs w:val="18"/>
+        </w:rPr>
+      </w:pPr>
+      <w:r>
+        <w:rPr>
+          <w:rFonts w:ascii="Lucida Console" w:hAnsi="Lucida Console" w:cs="Lucida Console"/>
+          <w:sz w:val="18"/>
+          <w:szCs w:val="18"/>
+        </w:rPr>
+        <w:t xml:space="preserve">  </w:t>
+      </w:r>
+      <w:proofErr w:type="spellStart"/>
+      <w:r>
+        <w:rPr>
+          <w:rFonts w:ascii="Lucida Console" w:hAnsi="Lucida Console" w:cs="Lucida Console"/>
+          <w:color w:val="C00000"/>
+          <w:sz w:val="18"/>
+          <w:szCs w:val="18"/>
+        </w:rPr>
+        <w:t>GitCommands</w:t>
+      </w:r>
+      <w:proofErr w:type="spellEnd"/>
+      <w:r>
+        <w:rPr>
+          <w:rFonts w:ascii="Lucida Console" w:hAnsi="Lucida Console" w:cs="Lucida Console"/>
+          <w:sz w:val="18"/>
+          <w:szCs w:val="18"/>
+        </w:rPr>
+        <w:t xml:space="preserve"> </w:t>
+      </w:r>
+      <w:r>
+        <w:rPr>
+          <w:rFonts w:ascii="Lucida Console" w:hAnsi="Lucida Console" w:cs="Lucida Console"/>
+          <w:color w:val="0070C0"/>
+          <w:sz w:val="18"/>
+          <w:szCs w:val="18"/>
+        </w:rPr>
+        <w:t>bda7e2c</w:t>
+      </w:r>
+      <w:r>
+        <w:rPr>
+          <w:rFonts w:ascii="Lucida Console" w:hAnsi="Lucida Console" w:cs="Lucida Console"/>
+          <w:sz w:val="18"/>
+          <w:szCs w:val="18"/>
+        </w:rPr>
+        <w:t xml:space="preserve"> </w:t>
+      </w:r>
+      <w:r>
+        <w:rPr>
+          <w:rFonts w:ascii="Lucida Console" w:hAnsi="Lucida Console" w:cs="Lucida Console"/>
+          <w:color w:val="7030A0"/>
+          <w:sz w:val="18"/>
+          <w:szCs w:val="18"/>
+        </w:rPr>
+        <w:t>Delete ~$t and GitHub tutorial.docx</w:t>
+      </w:r>
+    </w:p>
+    <w:p>
+      <w:r>
+        <w:rPr>
+          <w:rFonts w:ascii="Lucida Console" w:hAnsi="Lucida Console" w:cs="Lucida Console"/>
+          <w:sz w:val="18"/>
+          <w:szCs w:val="18"/>
+        </w:rPr>
+        <w:t xml:space="preserve">* </w:t>
+      </w:r>
+      <w:r>
+        <w:rPr>
+          <w:rFonts w:ascii="Lucida Console" w:hAnsi="Lucida Console" w:cs="Lucida Console"/>
+          <w:color w:val="C00000"/>
+          <w:sz w:val="18"/>
+          <w:szCs w:val="18"/>
+        </w:rPr>
+        <w:t>master</w:t>
+      </w:r>
+      <w:r>
+        <w:rPr>
+          <w:rFonts w:ascii="Lucida Console" w:hAnsi="Lucida Console" w:cs="Lucida Console"/>
+          <w:color w:val="1CA800"/>
+          <w:sz w:val="18"/>
+          <w:szCs w:val="18"/>
+        </w:rPr>
+        <w:t xml:space="preserve">     </w:t>
+      </w:r>
+      <w:r>
+        <w:rPr>
+          <w:rFonts w:ascii="Lucida Console" w:hAnsi="Lucida Console" w:cs="Lucida Console"/>
+          <w:sz w:val="18"/>
+          <w:szCs w:val="18"/>
+        </w:rPr>
+        <w:t xml:space="preserve"> </w:t>
+      </w:r>
+      <w:r>
+        <w:rPr>
+          <w:rFonts w:ascii="Lucida Console" w:hAnsi="Lucida Console" w:cs="Lucida Console"/>
+          <w:color w:val="0070C0"/>
+          <w:sz w:val="18"/>
+          <w:szCs w:val="18"/>
+        </w:rPr>
+        <w:t>d890e54</w:t>
+      </w:r>
+      <w:r>
+        <w:rPr>
+          <w:rFonts w:ascii="Lucida Console" w:hAnsi="Lucida Console" w:cs="Lucida Console"/>
+          <w:sz w:val="18"/>
+          <w:szCs w:val="18"/>
+        </w:rPr>
+        <w:t xml:space="preserve"> </w:t>
+      </w:r>
+      <w:r>
+        <w:rPr>
+          <w:rFonts w:ascii="Lucida Console" w:hAnsi="Lucida Console" w:cs="Lucida Console"/>
+          <w:color w:val="7030A0"/>
+          <w:sz w:val="18"/>
+          <w:szCs w:val="18"/>
+        </w:rPr>
+        <w:t>Updated Version</w:t>
+      </w:r>
+    </w:p>
+    <w:p>
+      <w:r>
+        <w:rPr>
+          <w:rFonts w:cstheme="minorHAnsi"/>
+          <w:b/>
+          <w:sz w:val="28"/>
+          <w:szCs w:val="28"/>
+        </w:rPr>
+        <w:t>&gt;&gt;</w:t>
+      </w:r>
+      <w:r>
+        <w:rPr>
+          <w:rFonts w:cstheme="minorHAnsi"/>
+          <w:b/>
+          <w:sz w:val="28"/>
+          <w:szCs w:val="28"/>
+        </w:rPr>
+        <w:t xml:space="preserve"> </w:t>
+      </w:r>
+      <w:proofErr w:type="spellStart"/>
+      <w:r>
+        <w:rPr>
+          <w:rFonts w:cstheme="minorHAnsi"/>
+          <w:b/>
+          <w:sz w:val="28"/>
+          <w:szCs w:val="28"/>
+        </w:rPr>
+        <w:t>git</w:t>
+      </w:r>
+      <w:proofErr w:type="spellEnd"/>
+      <w:r>
+        <w:rPr>
+          <w:rFonts w:cstheme="minorHAnsi"/>
+          <w:b/>
+          <w:sz w:val="28"/>
+          <w:szCs w:val="28"/>
+        </w:rPr>
+        <w:t xml:space="preserve"> branch --merged   --- </w:t>
+      </w:r>
+      <w:r>
+        <w:rPr>
+          <w:rFonts w:cstheme="minorHAnsi"/>
+          <w:b/>
+          <w:sz w:val="28"/>
+          <w:szCs w:val="28"/>
+        </w:rPr>
+        <w:t xml:space="preserve">displays </w:t>
+      </w:r>
+      <w:r>
+        <w:rPr>
+          <w:rFonts w:cstheme="minorHAnsi"/>
+          <w:b/>
+          <w:sz w:val="28"/>
+          <w:szCs w:val="28"/>
+        </w:rPr>
+        <w:t>already merged branched</w:t>
+      </w:r>
+    </w:p>
+    <w:p>
+      <w:pPr>
+        <w:rPr>
+          <w:rFonts w:cstheme="minorHAnsi"/>
+          <w:b/>
+          <w:sz w:val="28"/>
+          <w:szCs w:val="28"/>
+        </w:rPr>
+      </w:pPr>
+      <w:r>
+        <w:rPr>
+          <w:rFonts w:cstheme="minorHAnsi"/>
+          <w:b/>
+          <w:sz w:val="28"/>
+          <w:szCs w:val="28"/>
+        </w:rPr>
+        <w:t>&gt;&gt;</w:t>
+      </w:r>
+      <w:r>
+        <w:rPr>
+          <w:rFonts w:cstheme="minorHAnsi"/>
+          <w:b/>
+          <w:sz w:val="28"/>
+          <w:szCs w:val="28"/>
+        </w:rPr>
+        <w:t xml:space="preserve"> </w:t>
+      </w:r>
+      <w:proofErr w:type="spellStart"/>
+      <w:r>
+        <w:rPr>
+          <w:rFonts w:cstheme="minorHAnsi"/>
+          <w:b/>
+          <w:sz w:val="28"/>
+          <w:szCs w:val="28"/>
+        </w:rPr>
+        <w:t>git</w:t>
+      </w:r>
+      <w:proofErr w:type="spellEnd"/>
+      <w:r>
+        <w:rPr>
+          <w:rFonts w:cstheme="minorHAnsi"/>
+          <w:b/>
+          <w:sz w:val="28"/>
+          <w:szCs w:val="28"/>
+        </w:rPr>
+        <w:t xml:space="preserve"> branch --no-merged --- </w:t>
+      </w:r>
+      <w:r>
+        <w:rPr>
+          <w:rFonts w:cstheme="minorHAnsi"/>
+          <w:b/>
+          <w:sz w:val="28"/>
+          <w:szCs w:val="28"/>
+        </w:rPr>
+        <w:t xml:space="preserve">displays </w:t>
+      </w:r>
+      <w:r>
+        <w:rPr>
+          <w:rFonts w:cstheme="minorHAnsi"/>
+          <w:b/>
+          <w:sz w:val="28"/>
+          <w:szCs w:val="28"/>
+        </w:rPr>
+        <w:t>not merged</w:t>
+      </w:r>
+    </w:p>
+    <w:p>
+      <w:pPr>
+        <w:rPr>
+          <w:rFonts w:cstheme="minorHAnsi"/>
+          <w:b/>
+          <w:sz w:val="28"/>
+          <w:szCs w:val="28"/>
+        </w:rPr>
+      </w:pPr>
+    </w:p>
+    <w:p>
+      <w:pPr>
+        <w:autoSpaceDE w:val="0"/>
+        <w:autoSpaceDN w:val="0"/>
+        <w:adjustRightInd w:val="0"/>
+        <w:spacing w:after="0" w:line="240" w:lineRule="auto"/>
+        <w:rPr>
+          <w:rFonts w:ascii="Lucida Console" w:hAnsi="Lucida Console" w:cs="Lucida Console"/>
+          <w:color w:val="00A89A"/>
+          <w:sz w:val="18"/>
+          <w:szCs w:val="18"/>
+        </w:rPr>
+      </w:pPr>
+      <w:r>
+        <w:rPr>
+          <w:rFonts w:ascii="Lucida Console" w:hAnsi="Lucida Console" w:cs="Lucida Console"/>
+          <w:color w:val="1CA800"/>
+          <w:sz w:val="18"/>
+          <w:szCs w:val="18"/>
+        </w:rPr>
+        <w:t xml:space="preserve">Hp@DESKTOP-EM2CB6E </w:t>
+      </w:r>
+      <w:r>
+        <w:rPr>
+          <w:rFonts w:ascii="Lucida Console" w:hAnsi="Lucida Console" w:cs="Lucida Console"/>
+          <w:color w:val="B148C6"/>
+          <w:sz w:val="18"/>
+          <w:szCs w:val="18"/>
+        </w:rPr>
+        <w:t xml:space="preserve">MINGW64 </w:t>
+      </w:r>
+      <w:r>
+        <w:rPr>
+          <w:rFonts w:ascii="Lucida Console" w:hAnsi="Lucida Console" w:cs="Lucida Console"/>
+          <w:color w:val="C0A000"/>
+          <w:sz w:val="18"/>
+          <w:szCs w:val="18"/>
+        </w:rPr>
+        <w:t>/d/Documents/Application tutorials/</w:t>
+      </w:r>
+      <w:proofErr w:type="spellStart"/>
+      <w:r>
+        <w:rPr>
+          <w:rFonts w:ascii="Lucida Console" w:hAnsi="Lucida Console" w:cs="Lucida Console"/>
+          <w:color w:val="C0A000"/>
+          <w:sz w:val="18"/>
+          <w:szCs w:val="18"/>
+        </w:rPr>
+        <w:t>Git</w:t>
+      </w:r>
+      <w:proofErr w:type="spellEnd"/>
+      <w:r>
+        <w:rPr>
+          <w:rFonts w:ascii="Lucida Console" w:hAnsi="Lucida Console" w:cs="Lucida Console"/>
+          <w:color w:val="C0A000"/>
+          <w:sz w:val="18"/>
+          <w:szCs w:val="18"/>
+        </w:rPr>
+        <w:t xml:space="preserve"> and </w:t>
+      </w:r>
+      <w:proofErr w:type="spellStart"/>
+      <w:r>
+        <w:rPr>
+          <w:rFonts w:ascii="Lucida Console" w:hAnsi="Lucida Console" w:cs="Lucida Console"/>
+          <w:color w:val="C0A000"/>
+          <w:sz w:val="18"/>
+          <w:szCs w:val="18"/>
+        </w:rPr>
+        <w:t>Github</w:t>
+      </w:r>
+      <w:proofErr w:type="spellEnd"/>
+      <w:r>
+        <w:rPr>
+          <w:rFonts w:ascii="Lucida Console" w:hAnsi="Lucida Console" w:cs="Lucida Console"/>
+          <w:color w:val="C0A000"/>
+          <w:sz w:val="18"/>
+          <w:szCs w:val="18"/>
+        </w:rPr>
+        <w:t>/</w:t>
+      </w:r>
+      <w:proofErr w:type="spellStart"/>
+      <w:r>
+        <w:rPr>
+          <w:rFonts w:ascii="Lucida Console" w:hAnsi="Lucida Console" w:cs="Lucida Console"/>
+          <w:color w:val="C0A000"/>
+          <w:sz w:val="18"/>
+          <w:szCs w:val="18"/>
+        </w:rPr>
+        <w:t>Sample_project</w:t>
+      </w:r>
+      <w:proofErr w:type="spellEnd"/>
+      <w:r>
+        <w:rPr>
+          <w:rFonts w:ascii="Lucida Console" w:hAnsi="Lucida Console" w:cs="Lucida Console"/>
+          <w:color w:val="00A89A"/>
+          <w:sz w:val="18"/>
+          <w:szCs w:val="18"/>
+        </w:rPr>
+        <w:t xml:space="preserve"> (master)</w:t>
+      </w:r>
+    </w:p>
+    <w:p>
+      <w:pPr>
+        <w:autoSpaceDE w:val="0"/>
+        <w:autoSpaceDN w:val="0"/>
+        <w:adjustRightInd w:val="0"/>
+        <w:spacing w:after="0" w:line="240" w:lineRule="auto"/>
+        <w:rPr>
+          <w:rFonts w:ascii="Lucida Console" w:hAnsi="Lucida Console" w:cs="Lucida Console"/>
+          <w:sz w:val="18"/>
+          <w:szCs w:val="18"/>
+        </w:rPr>
+      </w:pPr>
+      <w:r>
+        <w:rPr>
+          <w:rFonts w:ascii="Lucida Console" w:hAnsi="Lucida Console" w:cs="Lucida Console"/>
+          <w:sz w:val="18"/>
+          <w:szCs w:val="18"/>
+        </w:rPr>
+        <w:t xml:space="preserve">$ </w:t>
+      </w:r>
+      <w:proofErr w:type="spellStart"/>
+      <w:r>
+        <w:rPr>
+          <w:rFonts w:ascii="Lucida Console" w:hAnsi="Lucida Console" w:cs="Lucida Console"/>
+          <w:sz w:val="18"/>
+          <w:szCs w:val="18"/>
+        </w:rPr>
+        <w:t>git</w:t>
+      </w:r>
+      <w:proofErr w:type="spellEnd"/>
+      <w:r>
+        <w:rPr>
+          <w:rFonts w:ascii="Lucida Console" w:hAnsi="Lucida Console" w:cs="Lucida Console"/>
+          <w:sz w:val="18"/>
+          <w:szCs w:val="18"/>
+        </w:rPr>
+        <w:t xml:space="preserve"> branch -v</w:t>
+      </w:r>
+    </w:p>
+    <w:p>
+      <w:pPr>
+        <w:autoSpaceDE w:val="0"/>
+        <w:autoSpaceDN w:val="0"/>
+        <w:adjustRightInd w:val="0"/>
+        <w:spacing w:after="0" w:line="240" w:lineRule="auto"/>
+        <w:rPr>
+          <w:rFonts w:ascii="Lucida Console" w:hAnsi="Lucida Console" w:cs="Lucida Console"/>
+          <w:sz w:val="18"/>
+          <w:szCs w:val="18"/>
+        </w:rPr>
+      </w:pPr>
+      <w:r>
+        <w:rPr>
+          <w:rFonts w:ascii="Lucida Console" w:hAnsi="Lucida Console" w:cs="Lucida Console"/>
+          <w:sz w:val="18"/>
+          <w:szCs w:val="18"/>
+        </w:rPr>
+        <w:t xml:space="preserve">  issue1 bd9af6d Added issue1 file name 7</w:t>
+      </w:r>
+    </w:p>
+    <w:p>
+      <w:pPr>
+        <w:autoSpaceDE w:val="0"/>
+        <w:autoSpaceDN w:val="0"/>
+        <w:adjustRightInd w:val="0"/>
+        <w:spacing w:after="0" w:line="240" w:lineRule="auto"/>
+        <w:rPr>
+          <w:rFonts w:ascii="Lucida Console" w:hAnsi="Lucida Console" w:cs="Lucida Console"/>
+          <w:sz w:val="18"/>
+          <w:szCs w:val="18"/>
+        </w:rPr>
+      </w:pPr>
+      <w:r>
+        <w:rPr>
+          <w:rFonts w:ascii="Lucida Console" w:hAnsi="Lucida Console" w:cs="Lucida Console"/>
+          <w:sz w:val="18"/>
+          <w:szCs w:val="18"/>
+        </w:rPr>
+        <w:t xml:space="preserve">  issue2 c14a180 Added issue2 file name</w:t>
+      </w:r>
+    </w:p>
+    <w:p>
+      <w:pPr>
+        <w:autoSpaceDE w:val="0"/>
+        <w:autoSpaceDN w:val="0"/>
+        <w:adjustRightInd w:val="0"/>
+        <w:spacing w:after="0" w:line="240" w:lineRule="auto"/>
+        <w:rPr>
+          <w:rFonts w:ascii="Lucida Console" w:hAnsi="Lucida Console" w:cs="Lucida Console"/>
+          <w:sz w:val="18"/>
+          <w:szCs w:val="18"/>
+        </w:rPr>
+      </w:pPr>
+      <w:r>
+        <w:rPr>
+          <w:rFonts w:ascii="Lucida Console" w:hAnsi="Lucida Console" w:cs="Lucida Console"/>
+          <w:sz w:val="18"/>
+          <w:szCs w:val="18"/>
+        </w:rPr>
+        <w:lastRenderedPageBreak/>
+        <w:t xml:space="preserve">* </w:t>
+      </w:r>
+      <w:r>
+        <w:rPr>
+          <w:rFonts w:ascii="Lucida Console" w:hAnsi="Lucida Console" w:cs="Lucida Console"/>
+          <w:color w:val="1CA800"/>
+          <w:sz w:val="18"/>
+          <w:szCs w:val="18"/>
+        </w:rPr>
+        <w:t>master</w:t>
+      </w:r>
+      <w:r>
+        <w:rPr>
+          <w:rFonts w:ascii="Lucida Console" w:hAnsi="Lucida Console" w:cs="Lucida Console"/>
+          <w:sz w:val="18"/>
+          <w:szCs w:val="18"/>
+        </w:rPr>
+        <w:t xml:space="preserve"> 30b0382 Merged issue1</w:t>
+      </w:r>
+    </w:p>
+    <w:p>
+      <w:pPr>
+        <w:autoSpaceDE w:val="0"/>
+        <w:autoSpaceDN w:val="0"/>
+        <w:adjustRightInd w:val="0"/>
+        <w:spacing w:after="0" w:line="240" w:lineRule="auto"/>
+        <w:rPr>
+          <w:rFonts w:ascii="Lucida Console" w:hAnsi="Lucida Console" w:cs="Lucida Console"/>
+          <w:sz w:val="18"/>
+          <w:szCs w:val="18"/>
+        </w:rPr>
+      </w:pPr>
+    </w:p>
+    <w:p>
+      <w:pPr>
+        <w:autoSpaceDE w:val="0"/>
+        <w:autoSpaceDN w:val="0"/>
+        <w:adjustRightInd w:val="0"/>
+        <w:spacing w:after="0" w:line="240" w:lineRule="auto"/>
+        <w:rPr>
+          <w:rFonts w:ascii="Lucida Console" w:hAnsi="Lucida Console" w:cs="Lucida Console"/>
+          <w:color w:val="00A89A"/>
+          <w:sz w:val="18"/>
+          <w:szCs w:val="18"/>
+        </w:rPr>
+      </w:pPr>
+      <w:r>
+        <w:rPr>
+          <w:rFonts w:ascii="Lucida Console" w:hAnsi="Lucida Console" w:cs="Lucida Console"/>
+          <w:color w:val="1CA800"/>
+          <w:sz w:val="18"/>
+          <w:szCs w:val="18"/>
+        </w:rPr>
+        <w:t xml:space="preserve">Hp@DESKTOP-EM2CB6E </w:t>
+      </w:r>
+      <w:r>
+        <w:rPr>
+          <w:rFonts w:ascii="Lucida Console" w:hAnsi="Lucida Console" w:cs="Lucida Console"/>
+          <w:color w:val="B148C6"/>
+          <w:sz w:val="18"/>
+          <w:szCs w:val="18"/>
+        </w:rPr>
+        <w:t xml:space="preserve">MINGW64 </w:t>
+      </w:r>
+      <w:r>
+        <w:rPr>
+          <w:rFonts w:ascii="Lucida Console" w:hAnsi="Lucida Console" w:cs="Lucida Console"/>
+          <w:color w:val="C0A000"/>
+          <w:sz w:val="18"/>
+          <w:szCs w:val="18"/>
+        </w:rPr>
+        <w:t>/d/Documents/Application tutorials/</w:t>
+      </w:r>
+      <w:proofErr w:type="spellStart"/>
+      <w:r>
+        <w:rPr>
+          <w:rFonts w:ascii="Lucida Console" w:hAnsi="Lucida Console" w:cs="Lucida Console"/>
+          <w:color w:val="C0A000"/>
+          <w:sz w:val="18"/>
+          <w:szCs w:val="18"/>
+        </w:rPr>
+        <w:t>Git</w:t>
+      </w:r>
+      <w:proofErr w:type="spellEnd"/>
+      <w:r>
+        <w:rPr>
+          <w:rFonts w:ascii="Lucida Console" w:hAnsi="Lucida Console" w:cs="Lucida Console"/>
+          <w:color w:val="C0A000"/>
+          <w:sz w:val="18"/>
+          <w:szCs w:val="18"/>
+        </w:rPr>
+        <w:t xml:space="preserve"> and </w:t>
+      </w:r>
+      <w:proofErr w:type="spellStart"/>
+      <w:r>
+        <w:rPr>
+          <w:rFonts w:ascii="Lucida Console" w:hAnsi="Lucida Console" w:cs="Lucida Console"/>
+          <w:color w:val="C0A000"/>
+          <w:sz w:val="18"/>
+          <w:szCs w:val="18"/>
+        </w:rPr>
+        <w:t>Github</w:t>
+      </w:r>
+      <w:proofErr w:type="spellEnd"/>
+      <w:r>
+        <w:rPr>
+          <w:rFonts w:ascii="Lucida Console" w:hAnsi="Lucida Console" w:cs="Lucida Console"/>
+          <w:color w:val="C0A000"/>
+          <w:sz w:val="18"/>
+          <w:szCs w:val="18"/>
+        </w:rPr>
+        <w:t>/</w:t>
+      </w:r>
+      <w:proofErr w:type="spellStart"/>
+      <w:r>
+        <w:rPr>
+          <w:rFonts w:ascii="Lucida Console" w:hAnsi="Lucida Console" w:cs="Lucida Console"/>
+          <w:color w:val="C0A000"/>
+          <w:sz w:val="18"/>
+          <w:szCs w:val="18"/>
+        </w:rPr>
+        <w:t>Sample_project</w:t>
+      </w:r>
+      <w:proofErr w:type="spellEnd"/>
+      <w:r>
+        <w:rPr>
+          <w:rFonts w:ascii="Lucida Console" w:hAnsi="Lucida Console" w:cs="Lucida Console"/>
+          <w:color w:val="00A89A"/>
+          <w:sz w:val="18"/>
+          <w:szCs w:val="18"/>
+        </w:rPr>
+        <w:t xml:space="preserve"> (master)</w:t>
+      </w:r>
+    </w:p>
+    <w:p>
+      <w:pPr>
+        <w:autoSpaceDE w:val="0"/>
+        <w:autoSpaceDN w:val="0"/>
+        <w:adjustRightInd w:val="0"/>
+        <w:spacing w:after="0" w:line="240" w:lineRule="auto"/>
+        <w:rPr>
+          <w:rFonts w:ascii="Lucida Console" w:hAnsi="Lucida Console" w:cs="Lucida Console"/>
+          <w:sz w:val="18"/>
+          <w:szCs w:val="18"/>
+        </w:rPr>
+      </w:pPr>
+      <w:r>
+        <w:rPr>
+          <w:rFonts w:ascii="Lucida Console" w:hAnsi="Lucida Console" w:cs="Lucida Console"/>
+          <w:sz w:val="18"/>
+          <w:szCs w:val="18"/>
+        </w:rPr>
+        <w:t xml:space="preserve">$ </w:t>
+      </w:r>
+      <w:proofErr w:type="spellStart"/>
+      <w:r>
+        <w:rPr>
+          <w:rFonts w:ascii="Lucida Console" w:hAnsi="Lucida Console" w:cs="Lucida Console"/>
+          <w:sz w:val="18"/>
+          <w:szCs w:val="18"/>
+        </w:rPr>
+        <w:t>git</w:t>
+      </w:r>
+      <w:proofErr w:type="spellEnd"/>
+      <w:r>
+        <w:rPr>
+          <w:rFonts w:ascii="Lucida Console" w:hAnsi="Lucida Console" w:cs="Lucida Console"/>
+          <w:sz w:val="18"/>
+          <w:szCs w:val="18"/>
+        </w:rPr>
+        <w:t xml:space="preserve"> branch --merged</w:t>
+      </w:r>
+    </w:p>
+    <w:p>
+      <w:pPr>
+        <w:autoSpaceDE w:val="0"/>
+        <w:autoSpaceDN w:val="0"/>
+        <w:adjustRightInd w:val="0"/>
+        <w:spacing w:after="0" w:line="240" w:lineRule="auto"/>
+        <w:rPr>
+          <w:rFonts w:ascii="Lucida Console" w:hAnsi="Lucida Console" w:cs="Lucida Console"/>
+          <w:sz w:val="18"/>
+          <w:szCs w:val="18"/>
+        </w:rPr>
+      </w:pPr>
+      <w:r>
+        <w:rPr>
+          <w:rFonts w:ascii="Lucida Console" w:hAnsi="Lucida Console" w:cs="Lucida Console"/>
+          <w:sz w:val="18"/>
+          <w:szCs w:val="18"/>
+        </w:rPr>
+        <w:t xml:space="preserve">  issue1</w:t>
+      </w:r>
+    </w:p>
+    <w:p>
+      <w:pPr>
+        <w:autoSpaceDE w:val="0"/>
+        <w:autoSpaceDN w:val="0"/>
+        <w:adjustRightInd w:val="0"/>
+        <w:spacing w:after="0" w:line="240" w:lineRule="auto"/>
+        <w:rPr>
+          <w:rFonts w:ascii="Lucida Console" w:hAnsi="Lucida Console" w:cs="Lucida Console"/>
+          <w:color w:val="1CA800"/>
+          <w:sz w:val="18"/>
+          <w:szCs w:val="18"/>
+        </w:rPr>
+      </w:pPr>
+      <w:r>
+        <w:rPr>
+          <w:rFonts w:ascii="Lucida Console" w:hAnsi="Lucida Console" w:cs="Lucida Console"/>
+          <w:sz w:val="18"/>
+          <w:szCs w:val="18"/>
+        </w:rPr>
+        <w:t xml:space="preserve">* </w:t>
+      </w:r>
+      <w:r>
+        <w:rPr>
+          <w:rFonts w:ascii="Lucida Console" w:hAnsi="Lucida Console" w:cs="Lucida Console"/>
+          <w:color w:val="1CA800"/>
+          <w:sz w:val="18"/>
+          <w:szCs w:val="18"/>
+        </w:rPr>
+        <w:t>master</w:t>
+      </w:r>
+    </w:p>
+    <w:p>
+      <w:pPr>
+        <w:autoSpaceDE w:val="0"/>
+        <w:autoSpaceDN w:val="0"/>
+        <w:adjustRightInd w:val="0"/>
+        <w:spacing w:after="0" w:line="240" w:lineRule="auto"/>
+        <w:rPr>
+          <w:rFonts w:ascii="Lucida Console" w:hAnsi="Lucida Console" w:cs="Lucida Console"/>
+          <w:color w:val="1CA800"/>
+          <w:sz w:val="18"/>
+          <w:szCs w:val="18"/>
+        </w:rPr>
+      </w:pPr>
+    </w:p>
+    <w:p>
+      <w:pPr>
+        <w:autoSpaceDE w:val="0"/>
+        <w:autoSpaceDN w:val="0"/>
+        <w:adjustRightInd w:val="0"/>
+        <w:spacing w:after="0" w:line="240" w:lineRule="auto"/>
+        <w:rPr>
+          <w:rFonts w:ascii="Lucida Console" w:hAnsi="Lucida Console" w:cs="Lucida Console"/>
+          <w:color w:val="00A89A"/>
+          <w:sz w:val="18"/>
+          <w:szCs w:val="18"/>
+        </w:rPr>
+      </w:pPr>
+      <w:r>
+        <w:rPr>
+          <w:rFonts w:ascii="Lucida Console" w:hAnsi="Lucida Console" w:cs="Lucida Console"/>
+          <w:color w:val="1CA800"/>
+          <w:sz w:val="18"/>
+          <w:szCs w:val="18"/>
+        </w:rPr>
+        <w:t xml:space="preserve">Hp@DESKTOP-EM2CB6E </w:t>
+      </w:r>
+      <w:r>
+        <w:rPr>
+          <w:rFonts w:ascii="Lucida Console" w:hAnsi="Lucida Console" w:cs="Lucida Console"/>
+          <w:color w:val="B148C6"/>
+          <w:sz w:val="18"/>
+          <w:szCs w:val="18"/>
+        </w:rPr>
+        <w:t xml:space="preserve">MINGW64 </w:t>
+      </w:r>
+      <w:r>
+        <w:rPr>
+          <w:rFonts w:ascii="Lucida Console" w:hAnsi="Lucida Console" w:cs="Lucida Console"/>
+          <w:color w:val="C0A000"/>
+          <w:sz w:val="18"/>
+          <w:szCs w:val="18"/>
+        </w:rPr>
+        <w:t>/d/Documents/Application tutorials/</w:t>
+      </w:r>
+      <w:proofErr w:type="spellStart"/>
+      <w:r>
+        <w:rPr>
+          <w:rFonts w:ascii="Lucida Console" w:hAnsi="Lucida Console" w:cs="Lucida Console"/>
+          <w:color w:val="C0A000"/>
+          <w:sz w:val="18"/>
+          <w:szCs w:val="18"/>
+        </w:rPr>
+        <w:t>Git</w:t>
+      </w:r>
+      <w:proofErr w:type="spellEnd"/>
+      <w:r>
+        <w:rPr>
+          <w:rFonts w:ascii="Lucida Console" w:hAnsi="Lucida Console" w:cs="Lucida Console"/>
+          <w:color w:val="C0A000"/>
+          <w:sz w:val="18"/>
+          <w:szCs w:val="18"/>
+        </w:rPr>
+        <w:t xml:space="preserve"> and </w:t>
+      </w:r>
+      <w:proofErr w:type="spellStart"/>
+      <w:r>
+        <w:rPr>
+          <w:rFonts w:ascii="Lucida Console" w:hAnsi="Lucida Console" w:cs="Lucida Console"/>
+          <w:color w:val="C0A000"/>
+          <w:sz w:val="18"/>
+          <w:szCs w:val="18"/>
+        </w:rPr>
+        <w:t>Github</w:t>
+      </w:r>
+      <w:proofErr w:type="spellEnd"/>
+      <w:r>
+        <w:rPr>
+          <w:rFonts w:ascii="Lucida Console" w:hAnsi="Lucida Console" w:cs="Lucida Console"/>
+          <w:color w:val="C0A000"/>
+          <w:sz w:val="18"/>
+          <w:szCs w:val="18"/>
+        </w:rPr>
+        <w:t>/</w:t>
+      </w:r>
+      <w:proofErr w:type="spellStart"/>
+      <w:r>
+        <w:rPr>
+          <w:rFonts w:ascii="Lucida Console" w:hAnsi="Lucida Console" w:cs="Lucida Console"/>
+          <w:color w:val="C0A000"/>
+          <w:sz w:val="18"/>
+          <w:szCs w:val="18"/>
+        </w:rPr>
+        <w:t>Sample_project</w:t>
+      </w:r>
+      <w:proofErr w:type="spellEnd"/>
+      <w:r>
+        <w:rPr>
+          <w:rFonts w:ascii="Lucida Console" w:hAnsi="Lucida Console" w:cs="Lucida Console"/>
+          <w:color w:val="00A89A"/>
+          <w:sz w:val="18"/>
+          <w:szCs w:val="18"/>
+        </w:rPr>
+        <w:t xml:space="preserve"> (master)</w:t>
+      </w:r>
+    </w:p>
+    <w:p>
+      <w:pPr>
+        <w:autoSpaceDE w:val="0"/>
+        <w:autoSpaceDN w:val="0"/>
+        <w:adjustRightInd w:val="0"/>
+        <w:spacing w:after="0" w:line="240" w:lineRule="auto"/>
+        <w:rPr>
+          <w:rFonts w:ascii="Lucida Console" w:hAnsi="Lucida Console" w:cs="Lucida Console"/>
+          <w:sz w:val="18"/>
+          <w:szCs w:val="18"/>
+        </w:rPr>
+      </w:pPr>
+      <w:r>
+        <w:rPr>
+          <w:rFonts w:ascii="Lucida Console" w:hAnsi="Lucida Console" w:cs="Lucida Console"/>
+          <w:sz w:val="18"/>
+          <w:szCs w:val="18"/>
+        </w:rPr>
+        <w:t xml:space="preserve">$ </w:t>
+      </w:r>
+      <w:proofErr w:type="spellStart"/>
+      <w:r>
+        <w:rPr>
+          <w:rFonts w:ascii="Lucida Console" w:hAnsi="Lucida Console" w:cs="Lucida Console"/>
+          <w:sz w:val="18"/>
+          <w:szCs w:val="18"/>
+        </w:rPr>
+        <w:t>git</w:t>
+      </w:r>
+      <w:proofErr w:type="spellEnd"/>
+      <w:r>
+        <w:rPr>
+          <w:rFonts w:ascii="Lucida Console" w:hAnsi="Lucida Console" w:cs="Lucida Console"/>
+          <w:sz w:val="18"/>
+          <w:szCs w:val="18"/>
+        </w:rPr>
+        <w:t xml:space="preserve"> branch --no-merged</w:t>
+      </w:r>
+    </w:p>
+    <w:p>
+      <w:pPr>
+        <w:autoSpaceDE w:val="0"/>
+        <w:autoSpaceDN w:val="0"/>
+        <w:adjustRightInd w:val="0"/>
+        <w:spacing w:after="0" w:line="240" w:lineRule="auto"/>
+        <w:rPr>
+          <w:rFonts w:ascii="Lucida Console" w:hAnsi="Lucida Console" w:cs="Lucida Console"/>
+          <w:sz w:val="18"/>
+          <w:szCs w:val="18"/>
+        </w:rPr>
+      </w:pPr>
+      <w:r>
+        <w:rPr>
+          <w:rFonts w:ascii="Lucida Console" w:hAnsi="Lucida Console" w:cs="Lucida Console"/>
+          <w:sz w:val="18"/>
+          <w:szCs w:val="18"/>
+        </w:rPr>
+        <w:t xml:space="preserve">  issue2</w:t>
+      </w:r>
+    </w:p>
+    <w:p>
+      <w:pPr>
+        <w:rPr>
+          <w:rFonts w:cstheme="minorHAnsi"/>
+          <w:b/>
+          <w:sz w:val="28"/>
+          <w:szCs w:val="28"/>
+        </w:rPr>
+      </w:pPr>
+    </w:p>
+    <w:p>
+      <w:pPr>
+        <w:pStyle w:val="Heading2"/>
+        <w:rPr>
+          <w:b/>
+          <w:color w:val="0D0D0D" w:themeColor="text1" w:themeTint="F2"/>
+          <w:sz w:val="36"/>
+          <w:szCs w:val="36"/>
+          <w:u w:val="single"/>
+        </w:rPr>
+      </w:pPr>
+      <w:r>
+        <w:rPr>
+          <w:b/>
+          <w:color w:val="0D0D0D" w:themeColor="text1" w:themeTint="F2"/>
+          <w:sz w:val="36"/>
+          <w:szCs w:val="36"/>
+          <w:u w:val="single"/>
+        </w:rPr>
+        <w:t>Deleting branches</w:t>
+      </w:r>
+    </w:p>
+    <w:p/>
+    <w:p>
+      <w:pPr>
+        <w:rPr>
+          <w:rFonts w:cstheme="minorHAnsi"/>
+          <w:b/>
+          <w:sz w:val="28"/>
+          <w:szCs w:val="28"/>
+        </w:rPr>
+      </w:pPr>
+      <w:r>
+        <w:rPr>
+          <w:rFonts w:cstheme="minorHAnsi"/>
+          <w:b/>
+          <w:sz w:val="28"/>
+          <w:szCs w:val="28"/>
+        </w:rPr>
+        <w:t>&gt;&gt;</w:t>
+      </w:r>
+      <w:r>
+        <w:rPr>
+          <w:rFonts w:cstheme="minorHAnsi"/>
+          <w:b/>
+          <w:sz w:val="28"/>
+          <w:szCs w:val="28"/>
+        </w:rPr>
+        <w:t xml:space="preserve"> </w:t>
+      </w:r>
+      <w:proofErr w:type="spellStart"/>
+      <w:r>
+        <w:rPr>
+          <w:rFonts w:cstheme="minorHAnsi"/>
+          <w:b/>
+          <w:sz w:val="28"/>
+          <w:szCs w:val="28"/>
+        </w:rPr>
+        <w:t>git</w:t>
+      </w:r>
+      <w:proofErr w:type="spellEnd"/>
+      <w:r>
+        <w:rPr>
+          <w:rFonts w:cstheme="minorHAnsi"/>
+          <w:b/>
+          <w:sz w:val="28"/>
+          <w:szCs w:val="28"/>
+        </w:rPr>
+        <w:t xml:space="preserve"> branch -d &lt;</w:t>
+      </w:r>
+      <w:proofErr w:type="spellStart"/>
+      <w:r>
+        <w:rPr>
+          <w:rFonts w:cstheme="minorHAnsi"/>
+          <w:b/>
+          <w:sz w:val="28"/>
+          <w:szCs w:val="28"/>
+        </w:rPr>
+        <w:t>branchname</w:t>
+      </w:r>
+      <w:proofErr w:type="spellEnd"/>
+      <w:r>
+        <w:rPr>
+          <w:rFonts w:cstheme="minorHAnsi"/>
+          <w:b/>
+          <w:sz w:val="28"/>
+          <w:szCs w:val="28"/>
+        </w:rPr>
+        <w:t>&gt;  --- if branch is not merged , gives error</w:t>
+      </w:r>
+    </w:p>
+    <w:p>
+      <w:pPr>
+        <w:rPr>
+          <w:rFonts w:cstheme="minorHAnsi"/>
+          <w:b/>
+          <w:sz w:val="28"/>
+          <w:szCs w:val="28"/>
+        </w:rPr>
+      </w:pPr>
+      <w:r>
+        <w:rPr>
+          <w:rFonts w:cstheme="minorHAnsi"/>
+          <w:b/>
+          <w:sz w:val="28"/>
+          <w:szCs w:val="28"/>
+        </w:rPr>
+        <w:t>&gt;&gt;</w:t>
+      </w:r>
+      <w:r>
+        <w:rPr>
+          <w:rFonts w:cstheme="minorHAnsi"/>
+          <w:b/>
+          <w:sz w:val="28"/>
+          <w:szCs w:val="28"/>
+        </w:rPr>
+        <w:t xml:space="preserve"> </w:t>
+      </w:r>
+      <w:proofErr w:type="spellStart"/>
+      <w:r>
+        <w:rPr>
+          <w:rFonts w:cstheme="minorHAnsi"/>
+          <w:b/>
+          <w:sz w:val="28"/>
+          <w:szCs w:val="28"/>
+        </w:rPr>
+        <w:t>git</w:t>
+      </w:r>
+      <w:proofErr w:type="spellEnd"/>
+      <w:r>
+        <w:rPr>
+          <w:rFonts w:cstheme="minorHAnsi"/>
+          <w:b/>
+          <w:sz w:val="28"/>
+          <w:szCs w:val="28"/>
+        </w:rPr>
+        <w:t xml:space="preserve"> branch -D &lt;</w:t>
+      </w:r>
+      <w:proofErr w:type="spellStart"/>
+      <w:r>
+        <w:rPr>
+          <w:rFonts w:cstheme="minorHAnsi"/>
+          <w:b/>
+          <w:sz w:val="28"/>
+          <w:szCs w:val="28"/>
+        </w:rPr>
+        <w:t>branchname</w:t>
+      </w:r>
+      <w:proofErr w:type="spellEnd"/>
+      <w:r>
+        <w:rPr>
+          <w:rFonts w:cstheme="minorHAnsi"/>
+          <w:b/>
+          <w:sz w:val="28"/>
+          <w:szCs w:val="28"/>
+        </w:rPr>
+        <w:t>&gt;  --- No error and branch gets deleted even if it is not merged</w:t>
+      </w:r>
+    </w:p>
+    <w:p>
+      <w:pPr>
+        <w:autoSpaceDE w:val="0"/>
+        <w:autoSpaceDN w:val="0"/>
+        <w:adjustRightInd w:val="0"/>
+        <w:spacing w:after="0" w:line="240" w:lineRule="auto"/>
+        <w:rPr>
+          <w:rFonts w:ascii="Lucida Console" w:hAnsi="Lucida Console" w:cs="Lucida Console"/>
+          <w:color w:val="00A89A"/>
+          <w:sz w:val="18"/>
+          <w:szCs w:val="18"/>
+        </w:rPr>
+      </w:pPr>
+      <w:r>
+        <w:rPr>
+          <w:rFonts w:ascii="Lucida Console" w:hAnsi="Lucida Console" w:cs="Lucida Console"/>
+          <w:color w:val="1CA800"/>
+          <w:sz w:val="18"/>
+          <w:szCs w:val="18"/>
+        </w:rPr>
+        <w:t xml:space="preserve">Hp@DESKTOP-EM2CB6E </w:t>
+      </w:r>
+      <w:r>
+        <w:rPr>
+          <w:rFonts w:ascii="Lucida Console" w:hAnsi="Lucida Console" w:cs="Lucida Console"/>
+          <w:color w:val="B148C6"/>
+          <w:sz w:val="18"/>
+          <w:szCs w:val="18"/>
+        </w:rPr>
+        <w:t xml:space="preserve">MINGW64 </w:t>
+      </w:r>
+      <w:r>
+        <w:rPr>
+          <w:rFonts w:ascii="Lucida Console" w:hAnsi="Lucida Console" w:cs="Lucida Console"/>
+          <w:color w:val="C0A000"/>
+          <w:sz w:val="18"/>
+          <w:szCs w:val="18"/>
+        </w:rPr>
+        <w:t>/d/Documents/Application tutorials/</w:t>
+      </w:r>
+      <w:proofErr w:type="spellStart"/>
+      <w:r>
+        <w:rPr>
+          <w:rFonts w:ascii="Lucida Console" w:hAnsi="Lucida Console" w:cs="Lucida Console"/>
+          <w:color w:val="C0A000"/>
+          <w:sz w:val="18"/>
+          <w:szCs w:val="18"/>
+        </w:rPr>
+        <w:t>Git</w:t>
+      </w:r>
+      <w:proofErr w:type="spellEnd"/>
+      <w:r>
+        <w:rPr>
+          <w:rFonts w:ascii="Lucida Console" w:hAnsi="Lucida Console" w:cs="Lucida Console"/>
+          <w:color w:val="C0A000"/>
+          <w:sz w:val="18"/>
+          <w:szCs w:val="18"/>
+        </w:rPr>
+        <w:t xml:space="preserve"> and </w:t>
+      </w:r>
+      <w:proofErr w:type="spellStart"/>
+      <w:r>
+        <w:rPr>
+          <w:rFonts w:ascii="Lucida Console" w:hAnsi="Lucida Console" w:cs="Lucida Console"/>
+          <w:color w:val="C0A000"/>
+          <w:sz w:val="18"/>
+          <w:szCs w:val="18"/>
+        </w:rPr>
+        <w:t>Github</w:t>
+      </w:r>
+      <w:proofErr w:type="spellEnd"/>
+      <w:r>
+        <w:rPr>
+          <w:rFonts w:ascii="Lucida Console" w:hAnsi="Lucida Console" w:cs="Lucida Console"/>
+          <w:color w:val="C0A000"/>
+          <w:sz w:val="18"/>
+          <w:szCs w:val="18"/>
+        </w:rPr>
+        <w:t>/</w:t>
+      </w:r>
+      <w:proofErr w:type="spellStart"/>
+      <w:r>
+        <w:rPr>
+          <w:rFonts w:ascii="Lucida Console" w:hAnsi="Lucida Console" w:cs="Lucida Console"/>
+          <w:color w:val="C0A000"/>
+          <w:sz w:val="18"/>
+          <w:szCs w:val="18"/>
+        </w:rPr>
+        <w:t>Sample_project</w:t>
+      </w:r>
+      <w:proofErr w:type="spellEnd"/>
+      <w:r>
+        <w:rPr>
+          <w:rFonts w:ascii="Lucida Console" w:hAnsi="Lucida Console" w:cs="Lucida Console"/>
+          <w:color w:val="00A89A"/>
+          <w:sz w:val="18"/>
+          <w:szCs w:val="18"/>
+        </w:rPr>
+        <w:t xml:space="preserve"> (master)</w:t>
+      </w:r>
+    </w:p>
+    <w:p>
+      <w:pPr>
+        <w:autoSpaceDE w:val="0"/>
+        <w:autoSpaceDN w:val="0"/>
+        <w:adjustRightInd w:val="0"/>
+        <w:spacing w:after="0" w:line="240" w:lineRule="auto"/>
+        <w:rPr>
+          <w:rFonts w:ascii="Lucida Console" w:hAnsi="Lucida Console" w:cs="Lucida Console"/>
+          <w:sz w:val="18"/>
+          <w:szCs w:val="18"/>
+        </w:rPr>
+      </w:pPr>
+      <w:r>
+        <w:rPr>
+          <w:rFonts w:ascii="Lucida Console" w:hAnsi="Lucida Console" w:cs="Lucida Console"/>
+          <w:sz w:val="18"/>
+          <w:szCs w:val="18"/>
+        </w:rPr>
+        <w:t xml:space="preserve">$ </w:t>
+      </w:r>
+      <w:proofErr w:type="spellStart"/>
+      <w:r>
+        <w:rPr>
+          <w:rFonts w:ascii="Lucida Console" w:hAnsi="Lucida Console" w:cs="Lucida Console"/>
+          <w:sz w:val="18"/>
+          <w:szCs w:val="18"/>
+        </w:rPr>
+        <w:t>git</w:t>
+      </w:r>
+      <w:proofErr w:type="spellEnd"/>
+      <w:r>
+        <w:rPr>
+          <w:rFonts w:ascii="Lucida Console" w:hAnsi="Lucida Console" w:cs="Lucida Console"/>
+          <w:sz w:val="18"/>
+          <w:szCs w:val="18"/>
+        </w:rPr>
+        <w:t xml:space="preserve"> branch -v</w:t>
+      </w:r>
+    </w:p>
+    <w:p>
+      <w:pPr>
+        <w:autoSpaceDE w:val="0"/>
+        <w:autoSpaceDN w:val="0"/>
+        <w:adjustRightInd w:val="0"/>
+        <w:spacing w:after="0" w:line="240" w:lineRule="auto"/>
+        <w:rPr>
+          <w:rFonts w:ascii="Lucida Console" w:hAnsi="Lucida Console" w:cs="Lucida Console"/>
+          <w:sz w:val="18"/>
+          <w:szCs w:val="18"/>
+        </w:rPr>
+      </w:pPr>
+      <w:r>
+        <w:rPr>
+          <w:rFonts w:ascii="Lucida Console" w:hAnsi="Lucida Console" w:cs="Lucida Console"/>
+          <w:sz w:val="18"/>
+          <w:szCs w:val="18"/>
+        </w:rPr>
+        <w:t xml:space="preserve">  issue1 bd9af6d Added issue1 file name 7</w:t>
+      </w:r>
+    </w:p>
+    <w:p>
+      <w:pPr>
+        <w:autoSpaceDE w:val="0"/>
+        <w:autoSpaceDN w:val="0"/>
+        <w:adjustRightInd w:val="0"/>
+        <w:spacing w:after="0" w:line="240" w:lineRule="auto"/>
+        <w:rPr>
+          <w:rFonts w:ascii="Lucida Console" w:hAnsi="Lucida Console" w:cs="Lucida Console"/>
+          <w:sz w:val="18"/>
+          <w:szCs w:val="18"/>
+        </w:rPr>
+      </w:pPr>
+      <w:r>
+        <w:rPr>
+          <w:rFonts w:ascii="Lucida Console" w:hAnsi="Lucida Console" w:cs="Lucida Console"/>
+          <w:sz w:val="18"/>
+          <w:szCs w:val="18"/>
+        </w:rPr>
+        <w:t xml:space="preserve">  issue2 c14a180 Added issue2 file name</w:t>
+      </w:r>
+    </w:p>
+    <w:p>
+      <w:pPr>
+        <w:autoSpaceDE w:val="0"/>
+        <w:autoSpaceDN w:val="0"/>
+        <w:adjustRightInd w:val="0"/>
+        <w:spacing w:after="0" w:line="240" w:lineRule="auto"/>
+        <w:rPr>
+          <w:rFonts w:ascii="Lucida Console" w:hAnsi="Lucida Console" w:cs="Lucida Console"/>
+          <w:sz w:val="18"/>
+          <w:szCs w:val="18"/>
+        </w:rPr>
+      </w:pPr>
+      <w:r>
+        <w:rPr>
+          <w:rFonts w:ascii="Lucida Console" w:hAnsi="Lucida Console" w:cs="Lucida Console"/>
+          <w:sz w:val="18"/>
+          <w:szCs w:val="18"/>
+        </w:rPr>
+        <w:t xml:space="preserve">* </w:t>
+      </w:r>
+      <w:r>
+        <w:rPr>
+          <w:rFonts w:ascii="Lucida Console" w:hAnsi="Lucida Console" w:cs="Lucida Console"/>
+          <w:color w:val="1CA800"/>
+          <w:sz w:val="18"/>
+          <w:szCs w:val="18"/>
+        </w:rPr>
+        <w:t>master</w:t>
+      </w:r>
+      <w:r>
+        <w:rPr>
+          <w:rFonts w:ascii="Lucida Console" w:hAnsi="Lucida Console" w:cs="Lucida Console"/>
+          <w:sz w:val="18"/>
+          <w:szCs w:val="18"/>
+        </w:rPr>
+        <w:t xml:space="preserve"> 30b0382 Merged issue1</w:t>
+      </w:r>
+    </w:p>
+    <w:p>
+      <w:pPr>
+        <w:autoSpaceDE w:val="0"/>
+        <w:autoSpaceDN w:val="0"/>
+        <w:adjustRightInd w:val="0"/>
+        <w:spacing w:after="0" w:line="240" w:lineRule="auto"/>
+        <w:rPr>
+          <w:rFonts w:ascii="Lucida Console" w:hAnsi="Lucida Console" w:cs="Lucida Console"/>
+          <w:sz w:val="18"/>
+          <w:szCs w:val="18"/>
+        </w:rPr>
+      </w:pPr>
+    </w:p>
+    <w:p>
+      <w:pPr>
+        <w:autoSpaceDE w:val="0"/>
+        <w:autoSpaceDN w:val="0"/>
+        <w:adjustRightInd w:val="0"/>
+        <w:spacing w:after="0" w:line="240" w:lineRule="auto"/>
+        <w:rPr>
+          <w:rFonts w:ascii="Lucida Console" w:hAnsi="Lucida Console" w:cs="Lucida Console"/>
+          <w:color w:val="00A89A"/>
+          <w:sz w:val="18"/>
+          <w:szCs w:val="18"/>
+        </w:rPr>
+      </w:pPr>
+      <w:r>
+        <w:rPr>
+          <w:rFonts w:ascii="Lucida Console" w:hAnsi="Lucida Console" w:cs="Lucida Console"/>
+          <w:color w:val="1CA800"/>
+          <w:sz w:val="18"/>
+          <w:szCs w:val="18"/>
+        </w:rPr>
+        <w:t xml:space="preserve">Hp@DESKTOP-EM2CB6E </w:t>
+      </w:r>
+      <w:r>
+        <w:rPr>
+          <w:rFonts w:ascii="Lucida Console" w:hAnsi="Lucida Console" w:cs="Lucida Console"/>
+          <w:color w:val="B148C6"/>
+          <w:sz w:val="18"/>
+          <w:szCs w:val="18"/>
+        </w:rPr>
+        <w:t xml:space="preserve">MINGW64 </w:t>
+      </w:r>
+      <w:r>
+        <w:rPr>
+          <w:rFonts w:ascii="Lucida Console" w:hAnsi="Lucida Console" w:cs="Lucida Console"/>
+          <w:color w:val="C0A000"/>
+          <w:sz w:val="18"/>
+          <w:szCs w:val="18"/>
+        </w:rPr>
+        <w:t>/d/Documents/Application tutorials/</w:t>
+      </w:r>
+      <w:proofErr w:type="spellStart"/>
+      <w:r>
+        <w:rPr>
+          <w:rFonts w:ascii="Lucida Console" w:hAnsi="Lucida Console" w:cs="Lucida Console"/>
+          <w:color w:val="C0A000"/>
+          <w:sz w:val="18"/>
+          <w:szCs w:val="18"/>
+        </w:rPr>
+        <w:t>Git</w:t>
+      </w:r>
+      <w:proofErr w:type="spellEnd"/>
+      <w:r>
+        <w:rPr>
+          <w:rFonts w:ascii="Lucida Console" w:hAnsi="Lucida Console" w:cs="Lucida Console"/>
+          <w:color w:val="C0A000"/>
+          <w:sz w:val="18"/>
+          <w:szCs w:val="18"/>
+        </w:rPr>
+        <w:t xml:space="preserve"> and </w:t>
+      </w:r>
+      <w:proofErr w:type="spellStart"/>
+      <w:r>
+        <w:rPr>
+          <w:rFonts w:ascii="Lucida Console" w:hAnsi="Lucida Console" w:cs="Lucida Console"/>
+          <w:color w:val="C0A000"/>
+          <w:sz w:val="18"/>
+          <w:szCs w:val="18"/>
+        </w:rPr>
+        <w:t>Github</w:t>
+      </w:r>
+      <w:proofErr w:type="spellEnd"/>
+      <w:r>
+        <w:rPr>
+          <w:rFonts w:ascii="Lucida Console" w:hAnsi="Lucida Console" w:cs="Lucida Console"/>
+          <w:color w:val="C0A000"/>
+          <w:sz w:val="18"/>
+          <w:szCs w:val="18"/>
+        </w:rPr>
+        <w:t>/</w:t>
+      </w:r>
+      <w:proofErr w:type="spellStart"/>
+      <w:r>
+        <w:rPr>
+          <w:rFonts w:ascii="Lucida Console" w:hAnsi="Lucida Console" w:cs="Lucida Console"/>
+          <w:color w:val="C0A000"/>
+          <w:sz w:val="18"/>
+          <w:szCs w:val="18"/>
+        </w:rPr>
+        <w:t>Sample_project</w:t>
+      </w:r>
+      <w:proofErr w:type="spellEnd"/>
+      <w:r>
+        <w:rPr>
+          <w:rFonts w:ascii="Lucida Console" w:hAnsi="Lucida Console" w:cs="Lucida Console"/>
+          <w:color w:val="00A89A"/>
+          <w:sz w:val="18"/>
+          <w:szCs w:val="18"/>
+        </w:rPr>
+        <w:t xml:space="preserve"> (master)</w:t>
+      </w:r>
+    </w:p>
+    <w:p>
+      <w:pPr>
+        <w:autoSpaceDE w:val="0"/>
+        <w:autoSpaceDN w:val="0"/>
+        <w:adjustRightInd w:val="0"/>
+        <w:spacing w:after="0" w:line="240" w:lineRule="auto"/>
+        <w:rPr>
+          <w:rFonts w:ascii="Lucida Console" w:hAnsi="Lucida Console" w:cs="Lucida Console"/>
+          <w:sz w:val="18"/>
+          <w:szCs w:val="18"/>
+        </w:rPr>
+      </w:pPr>
+      <w:r>
+        <w:rPr>
+          <w:rFonts w:ascii="Lucida Console" w:hAnsi="Lucida Console" w:cs="Lucida Console"/>
+          <w:sz w:val="18"/>
+          <w:szCs w:val="18"/>
+        </w:rPr>
+        <w:t xml:space="preserve">$ </w:t>
+      </w:r>
+      <w:proofErr w:type="spellStart"/>
+      <w:r>
+        <w:rPr>
+          <w:rFonts w:ascii="Lucida Console" w:hAnsi="Lucida Console" w:cs="Lucida Console"/>
+          <w:sz w:val="18"/>
+          <w:szCs w:val="18"/>
+        </w:rPr>
+        <w:t>git</w:t>
+      </w:r>
+      <w:proofErr w:type="spellEnd"/>
+      <w:r>
+        <w:rPr>
+          <w:rFonts w:ascii="Lucida Console" w:hAnsi="Lucida Console" w:cs="Lucida Console"/>
+          <w:sz w:val="18"/>
+          <w:szCs w:val="18"/>
+        </w:rPr>
+        <w:t xml:space="preserve"> branch --merged</w:t>
+      </w:r>
+    </w:p>
+    <w:p>
+      <w:pPr>
+        <w:autoSpaceDE w:val="0"/>
+        <w:autoSpaceDN w:val="0"/>
+        <w:adjustRightInd w:val="0"/>
+        <w:spacing w:after="0" w:line="240" w:lineRule="auto"/>
+        <w:rPr>
+          <w:rFonts w:ascii="Lucida Console" w:hAnsi="Lucida Console" w:cs="Lucida Console"/>
+          <w:sz w:val="18"/>
+          <w:szCs w:val="18"/>
+        </w:rPr>
+      </w:pPr>
+      <w:r>
+        <w:rPr>
+          <w:rFonts w:ascii="Lucida Console" w:hAnsi="Lucida Console" w:cs="Lucida Console"/>
+          <w:sz w:val="18"/>
+          <w:szCs w:val="18"/>
+        </w:rPr>
+        <w:t xml:space="preserve">  issue1</w:t>
+      </w:r>
+    </w:p>
+    <w:p>
+      <w:pPr>
+        <w:autoSpaceDE w:val="0"/>
+        <w:autoSpaceDN w:val="0"/>
+        <w:adjustRightInd w:val="0"/>
+        <w:spacing w:after="0" w:line="240" w:lineRule="auto"/>
+        <w:rPr>
+          <w:rFonts w:ascii="Lucida Console" w:hAnsi="Lucida Console" w:cs="Lucida Console"/>
+          <w:color w:val="1CA800"/>
+          <w:sz w:val="18"/>
+          <w:szCs w:val="18"/>
+        </w:rPr>
+      </w:pPr>
+      <w:r>
+        <w:rPr>
+          <w:rFonts w:ascii="Lucida Console" w:hAnsi="Lucida Console" w:cs="Lucida Console"/>
+          <w:sz w:val="18"/>
+          <w:szCs w:val="18"/>
+        </w:rPr>
+        <w:t xml:space="preserve">* </w:t>
+      </w:r>
+      <w:r>
+        <w:rPr>
+          <w:rFonts w:ascii="Lucida Console" w:hAnsi="Lucida Console" w:cs="Lucida Console"/>
+          <w:color w:val="1CA800"/>
+          <w:sz w:val="18"/>
+          <w:szCs w:val="18"/>
+        </w:rPr>
+        <w:t>master</w:t>
+      </w:r>
+    </w:p>
+    <w:p>
+      <w:pPr>
+        <w:autoSpaceDE w:val="0"/>
+        <w:autoSpaceDN w:val="0"/>
+        <w:adjustRightInd w:val="0"/>
+        <w:spacing w:after="0" w:line="240" w:lineRule="auto"/>
+        <w:rPr>
+          <w:rFonts w:ascii="Lucida Console" w:hAnsi="Lucida Console" w:cs="Lucida Console"/>
+          <w:color w:val="1CA800"/>
+          <w:sz w:val="18"/>
+          <w:szCs w:val="18"/>
+        </w:rPr>
+      </w:pPr>
+    </w:p>
+    <w:p>
+      <w:pPr>
+        <w:autoSpaceDE w:val="0"/>
+        <w:autoSpaceDN w:val="0"/>
+        <w:adjustRightInd w:val="0"/>
+        <w:spacing w:after="0" w:line="240" w:lineRule="auto"/>
+        <w:rPr>
+          <w:rFonts w:ascii="Lucida Console" w:hAnsi="Lucida Console" w:cs="Lucida Console"/>
+          <w:color w:val="00A89A"/>
+          <w:sz w:val="18"/>
+          <w:szCs w:val="18"/>
+        </w:rPr>
+      </w:pPr>
+      <w:r>
+        <w:rPr>
+          <w:rFonts w:ascii="Lucida Console" w:hAnsi="Lucida Console" w:cs="Lucida Console"/>
+          <w:color w:val="1CA800"/>
+          <w:sz w:val="18"/>
+          <w:szCs w:val="18"/>
+        </w:rPr>
+        <w:t xml:space="preserve">Hp@DESKTOP-EM2CB6E </w:t>
+      </w:r>
+      <w:r>
+        <w:rPr>
+          <w:rFonts w:ascii="Lucida Console" w:hAnsi="Lucida Console" w:cs="Lucida Console"/>
+          <w:color w:val="B148C6"/>
+          <w:sz w:val="18"/>
+          <w:szCs w:val="18"/>
+        </w:rPr>
+        <w:t xml:space="preserve">MINGW64 </w:t>
+      </w:r>
+      <w:r>
+        <w:rPr>
+          <w:rFonts w:ascii="Lucida Console" w:hAnsi="Lucida Console" w:cs="Lucida Console"/>
+          <w:color w:val="C0A000"/>
+          <w:sz w:val="18"/>
+          <w:szCs w:val="18"/>
+        </w:rPr>
+        <w:t>/d/Documents/Application tutorials/</w:t>
+      </w:r>
+      <w:proofErr w:type="spellStart"/>
+      <w:r>
+        <w:rPr>
+          <w:rFonts w:ascii="Lucida Console" w:hAnsi="Lucida Console" w:cs="Lucida Console"/>
+          <w:color w:val="C0A000"/>
+          <w:sz w:val="18"/>
+          <w:szCs w:val="18"/>
+        </w:rPr>
+        <w:t>Git</w:t>
+      </w:r>
+      <w:proofErr w:type="spellEnd"/>
+      <w:r>
+        <w:rPr>
+          <w:rFonts w:ascii="Lucida Console" w:hAnsi="Lucida Console" w:cs="Lucida Console"/>
+          <w:color w:val="C0A000"/>
+          <w:sz w:val="18"/>
+          <w:szCs w:val="18"/>
+        </w:rPr>
+        <w:t xml:space="preserve"> and </w:t>
+      </w:r>
+      <w:proofErr w:type="spellStart"/>
+      <w:r>
+        <w:rPr>
+          <w:rFonts w:ascii="Lucida Console" w:hAnsi="Lucida Console" w:cs="Lucida Console"/>
+          <w:color w:val="C0A000"/>
+          <w:sz w:val="18"/>
+          <w:szCs w:val="18"/>
+        </w:rPr>
+        <w:t>Github</w:t>
+      </w:r>
+      <w:proofErr w:type="spellEnd"/>
+      <w:r>
+        <w:rPr>
+          <w:rFonts w:ascii="Lucida Console" w:hAnsi="Lucida Console" w:cs="Lucida Console"/>
+          <w:color w:val="C0A000"/>
+          <w:sz w:val="18"/>
+          <w:szCs w:val="18"/>
+        </w:rPr>
+        <w:t>/</w:t>
+      </w:r>
+      <w:proofErr w:type="spellStart"/>
+      <w:r>
+        <w:rPr>
+          <w:rFonts w:ascii="Lucida Console" w:hAnsi="Lucida Console" w:cs="Lucida Console"/>
+          <w:color w:val="C0A000"/>
+          <w:sz w:val="18"/>
+          <w:szCs w:val="18"/>
+        </w:rPr>
+        <w:t>Sample_project</w:t>
+      </w:r>
+      <w:proofErr w:type="spellEnd"/>
+      <w:r>
+        <w:rPr>
+          <w:rFonts w:ascii="Lucida Console" w:hAnsi="Lucida Console" w:cs="Lucida Console"/>
+          <w:color w:val="00A89A"/>
+          <w:sz w:val="18"/>
+          <w:szCs w:val="18"/>
+        </w:rPr>
+        <w:t xml:space="preserve"> (master)</w:t>
+      </w:r>
+    </w:p>
+    <w:p>
+      <w:pPr>
+        <w:autoSpaceDE w:val="0"/>
+        <w:autoSpaceDN w:val="0"/>
+        <w:adjustRightInd w:val="0"/>
+        <w:spacing w:after="0" w:line="240" w:lineRule="auto"/>
+        <w:rPr>
+          <w:rFonts w:ascii="Lucida Console" w:hAnsi="Lucida Console" w:cs="Lucida Console"/>
+          <w:sz w:val="18"/>
+          <w:szCs w:val="18"/>
+        </w:rPr>
+      </w:pPr>
+      <w:r>
+        <w:rPr>
+          <w:rFonts w:ascii="Lucida Console" w:hAnsi="Lucida Console" w:cs="Lucida Console"/>
+          <w:sz w:val="18"/>
+          <w:szCs w:val="18"/>
+        </w:rPr>
+        <w:t xml:space="preserve">$ </w:t>
+      </w:r>
+      <w:proofErr w:type="spellStart"/>
+      <w:r>
+        <w:rPr>
+          <w:rFonts w:ascii="Lucida Console" w:hAnsi="Lucida Console" w:cs="Lucida Console"/>
+          <w:sz w:val="18"/>
+          <w:szCs w:val="18"/>
+        </w:rPr>
+        <w:t>git</w:t>
+      </w:r>
+      <w:proofErr w:type="spellEnd"/>
+      <w:r>
+        <w:rPr>
+          <w:rFonts w:ascii="Lucida Console" w:hAnsi="Lucida Console" w:cs="Lucida Console"/>
+          <w:sz w:val="18"/>
+          <w:szCs w:val="18"/>
+        </w:rPr>
+        <w:t xml:space="preserve"> branch --no-merged</w:t>
+      </w:r>
+    </w:p>
+    <w:p>
+      <w:pPr>
+        <w:autoSpaceDE w:val="0"/>
+        <w:autoSpaceDN w:val="0"/>
+        <w:adjustRightInd w:val="0"/>
+        <w:spacing w:after="0" w:line="240" w:lineRule="auto"/>
+        <w:rPr>
+          <w:rFonts w:ascii="Lucida Console" w:hAnsi="Lucida Console" w:cs="Lucida Console"/>
+          <w:sz w:val="18"/>
+          <w:szCs w:val="18"/>
+        </w:rPr>
+      </w:pPr>
+      <w:r>
+        <w:rPr>
+          <w:rFonts w:ascii="Lucida Console" w:hAnsi="Lucida Console" w:cs="Lucida Console"/>
+          <w:sz w:val="18"/>
+          <w:szCs w:val="18"/>
+        </w:rPr>
+        <w:t xml:space="preserve">  issue2</w:t>
+      </w:r>
+    </w:p>
+    <w:p>
+      <w:pPr>
+        <w:autoSpaceDE w:val="0"/>
+        <w:autoSpaceDN w:val="0"/>
+        <w:adjustRightInd w:val="0"/>
+        <w:spacing w:after="0" w:line="240" w:lineRule="auto"/>
+        <w:rPr>
+          <w:rFonts w:ascii="Lucida Console" w:hAnsi="Lucida Console" w:cs="Lucida Console"/>
+          <w:sz w:val="18"/>
+          <w:szCs w:val="18"/>
+        </w:rPr>
+      </w:pPr>
+    </w:p>
+    <w:p>
+      <w:pPr>
+        <w:autoSpaceDE w:val="0"/>
+        <w:autoSpaceDN w:val="0"/>
+        <w:adjustRightInd w:val="0"/>
+        <w:spacing w:after="0" w:line="240" w:lineRule="auto"/>
+        <w:rPr>
+          <w:rFonts w:ascii="Lucida Console" w:hAnsi="Lucida Console" w:cs="Lucida Console"/>
+          <w:color w:val="00A89A"/>
+          <w:sz w:val="18"/>
+          <w:szCs w:val="18"/>
+        </w:rPr>
+      </w:pPr>
+      <w:r>
+        <w:rPr>
+          <w:rFonts w:ascii="Lucida Console" w:hAnsi="Lucida Console" w:cs="Lucida Console"/>
+          <w:color w:val="1CA800"/>
+          <w:sz w:val="18"/>
+          <w:szCs w:val="18"/>
+        </w:rPr>
+        <w:t xml:space="preserve">Hp@DESKTOP-EM2CB6E </w:t>
+      </w:r>
+      <w:r>
+        <w:rPr>
+          <w:rFonts w:ascii="Lucida Console" w:hAnsi="Lucida Console" w:cs="Lucida Console"/>
+          <w:color w:val="B148C6"/>
+          <w:sz w:val="18"/>
+          <w:szCs w:val="18"/>
+        </w:rPr>
+        <w:t xml:space="preserve">MINGW64 </w:t>
+      </w:r>
+      <w:r>
+        <w:rPr>
+          <w:rFonts w:ascii="Lucida Console" w:hAnsi="Lucida Console" w:cs="Lucida Console"/>
+          <w:color w:val="C0A000"/>
+          <w:sz w:val="18"/>
+          <w:szCs w:val="18"/>
+        </w:rPr>
+        <w:t>/d/Documents/Application tutorials/</w:t>
+      </w:r>
+      <w:proofErr w:type="spellStart"/>
+      <w:r>
+        <w:rPr>
+          <w:rFonts w:ascii="Lucida Console" w:hAnsi="Lucida Console" w:cs="Lucida Console"/>
+          <w:color w:val="C0A000"/>
+          <w:sz w:val="18"/>
+          <w:szCs w:val="18"/>
+        </w:rPr>
+        <w:t>Git</w:t>
+      </w:r>
+      <w:proofErr w:type="spellEnd"/>
+      <w:r>
+        <w:rPr>
+          <w:rFonts w:ascii="Lucida Console" w:hAnsi="Lucida Console" w:cs="Lucida Console"/>
+          <w:color w:val="C0A000"/>
+          <w:sz w:val="18"/>
+          <w:szCs w:val="18"/>
+        </w:rPr>
+        <w:t xml:space="preserve"> and </w:t>
+      </w:r>
+      <w:proofErr w:type="spellStart"/>
+      <w:r>
+        <w:rPr>
+          <w:rFonts w:ascii="Lucida Console" w:hAnsi="Lucida Console" w:cs="Lucida Console"/>
+          <w:color w:val="C0A000"/>
+          <w:sz w:val="18"/>
+          <w:szCs w:val="18"/>
+        </w:rPr>
+        <w:t>Github</w:t>
+      </w:r>
+      <w:proofErr w:type="spellEnd"/>
+      <w:r>
+        <w:rPr>
+          <w:rFonts w:ascii="Lucida Console" w:hAnsi="Lucida Console" w:cs="Lucida Console"/>
+          <w:color w:val="C0A000"/>
+          <w:sz w:val="18"/>
+          <w:szCs w:val="18"/>
+        </w:rPr>
+        <w:t>/</w:t>
+      </w:r>
+      <w:proofErr w:type="spellStart"/>
+      <w:r>
+        <w:rPr>
+          <w:rFonts w:ascii="Lucida Console" w:hAnsi="Lucida Console" w:cs="Lucida Console"/>
+          <w:color w:val="C0A000"/>
+          <w:sz w:val="18"/>
+          <w:szCs w:val="18"/>
+        </w:rPr>
+        <w:t>Sample_project</w:t>
+      </w:r>
+      <w:proofErr w:type="spellEnd"/>
+      <w:r>
+        <w:rPr>
+          <w:rFonts w:ascii="Lucida Console" w:hAnsi="Lucida Console" w:cs="Lucida Console"/>
+          <w:color w:val="00A89A"/>
+          <w:sz w:val="18"/>
+          <w:szCs w:val="18"/>
+        </w:rPr>
+        <w:t xml:space="preserve"> (master)</w:t>
+      </w:r>
+    </w:p>
+    <w:p>
+      <w:pPr>
+        <w:autoSpaceDE w:val="0"/>
+        <w:autoSpaceDN w:val="0"/>
+        <w:adjustRightInd w:val="0"/>
+        <w:spacing w:after="0" w:line="240" w:lineRule="auto"/>
+        <w:rPr>
+          <w:rFonts w:ascii="Lucida Console" w:hAnsi="Lucida Console" w:cs="Lucida Console"/>
+          <w:sz w:val="18"/>
+          <w:szCs w:val="18"/>
+        </w:rPr>
+      </w:pPr>
+      <w:r>
+        <w:rPr>
+          <w:rFonts w:ascii="Lucida Console" w:hAnsi="Lucida Console" w:cs="Lucida Console"/>
+          <w:sz w:val="18"/>
+          <w:szCs w:val="18"/>
+        </w:rPr>
+        <w:t xml:space="preserve">$ </w:t>
+      </w:r>
+      <w:proofErr w:type="spellStart"/>
+      <w:r>
+        <w:rPr>
+          <w:rFonts w:ascii="Lucida Console" w:hAnsi="Lucida Console" w:cs="Lucida Console"/>
+          <w:sz w:val="18"/>
+          <w:szCs w:val="18"/>
+        </w:rPr>
+        <w:t>git</w:t>
+      </w:r>
+      <w:proofErr w:type="spellEnd"/>
+      <w:r>
+        <w:rPr>
+          <w:rFonts w:ascii="Lucida Console" w:hAnsi="Lucida Console" w:cs="Lucida Console"/>
+          <w:sz w:val="18"/>
+          <w:szCs w:val="18"/>
+        </w:rPr>
+        <w:t xml:space="preserve"> branch -d issue2</w:t>
+      </w:r>
+    </w:p>
+    <w:p>
+      <w:pPr>
+        <w:autoSpaceDE w:val="0"/>
+        <w:autoSpaceDN w:val="0"/>
+        <w:adjustRightInd w:val="0"/>
+        <w:spacing w:after="0" w:line="240" w:lineRule="auto"/>
+        <w:rPr>
+          <w:rFonts w:ascii="Lucida Console" w:hAnsi="Lucida Console" w:cs="Lucida Console"/>
+          <w:sz w:val="18"/>
+          <w:szCs w:val="18"/>
+        </w:rPr>
+      </w:pPr>
+      <w:r>
+        <w:rPr>
+          <w:rFonts w:ascii="Lucida Console" w:hAnsi="Lucida Console" w:cs="Lucida Console"/>
+          <w:sz w:val="18"/>
+          <w:szCs w:val="18"/>
+        </w:rPr>
+        <w:t>error: The branch 'issue2' is not fully merged.</w:t>
+      </w:r>
+    </w:p>
+    <w:p>
+      <w:pPr>
+        <w:autoSpaceDE w:val="0"/>
+        <w:autoSpaceDN w:val="0"/>
+        <w:adjustRightInd w:val="0"/>
+        <w:spacing w:after="0" w:line="240" w:lineRule="auto"/>
+        <w:rPr>
+          <w:rFonts w:ascii="Lucida Console" w:hAnsi="Lucida Console" w:cs="Lucida Console"/>
+          <w:sz w:val="18"/>
+          <w:szCs w:val="18"/>
+        </w:rPr>
+      </w:pPr>
+      <w:r>
+        <w:rPr>
+          <w:rFonts w:ascii="Lucida Console" w:hAnsi="Lucida Console" w:cs="Lucida Console"/>
+          <w:sz w:val="18"/>
+          <w:szCs w:val="18"/>
+        </w:rPr>
+        <w:t>If you are sure you want to delete it, run '</w:t>
+      </w:r>
+      <w:proofErr w:type="spellStart"/>
+      <w:r>
+        <w:rPr>
+          <w:rFonts w:ascii="Lucida Console" w:hAnsi="Lucida Console" w:cs="Lucida Console"/>
+          <w:sz w:val="18"/>
+          <w:szCs w:val="18"/>
+        </w:rPr>
+        <w:t>git</w:t>
+      </w:r>
+      <w:proofErr w:type="spellEnd"/>
+      <w:r>
+        <w:rPr>
+          <w:rFonts w:ascii="Lucida Console" w:hAnsi="Lucida Console" w:cs="Lucida Console"/>
+          <w:sz w:val="18"/>
+          <w:szCs w:val="18"/>
+        </w:rPr>
+        <w:t xml:space="preserve"> branch -D issue2'.</w:t>
+      </w:r>
+    </w:p>
+    <w:p>
+      <w:pPr>
+        <w:autoSpaceDE w:val="0"/>
+        <w:autoSpaceDN w:val="0"/>
+        <w:adjustRightInd w:val="0"/>
+        <w:spacing w:after="0" w:line="240" w:lineRule="auto"/>
+        <w:rPr>
+          <w:rFonts w:ascii="Lucida Console" w:hAnsi="Lucida Console" w:cs="Lucida Console"/>
+          <w:sz w:val="18"/>
+          <w:szCs w:val="18"/>
+        </w:rPr>
+      </w:pPr>
+    </w:p>
+    <w:p>
+      <w:pPr>
+        <w:autoSpaceDE w:val="0"/>
+        <w:autoSpaceDN w:val="0"/>
+        <w:adjustRightInd w:val="0"/>
+        <w:spacing w:after="0" w:line="240" w:lineRule="auto"/>
+        <w:rPr>
+          <w:rFonts w:ascii="Lucida Console" w:hAnsi="Lucida Console" w:cs="Lucida Console"/>
+          <w:color w:val="00A89A"/>
+          <w:sz w:val="18"/>
+          <w:szCs w:val="18"/>
+        </w:rPr>
+      </w:pPr>
+      <w:r>
+        <w:rPr>
+          <w:rFonts w:ascii="Lucida Console" w:hAnsi="Lucida Console" w:cs="Lucida Console"/>
+          <w:color w:val="1CA800"/>
+          <w:sz w:val="18"/>
+          <w:szCs w:val="18"/>
+        </w:rPr>
+        <w:t xml:space="preserve">Hp@DESKTOP-EM2CB6E </w:t>
+      </w:r>
+      <w:r>
+        <w:rPr>
+          <w:rFonts w:ascii="Lucida Console" w:hAnsi="Lucida Console" w:cs="Lucida Console"/>
+          <w:color w:val="B148C6"/>
+          <w:sz w:val="18"/>
+          <w:szCs w:val="18"/>
+        </w:rPr>
+        <w:t xml:space="preserve">MINGW64 </w:t>
+      </w:r>
+      <w:r>
+        <w:rPr>
+          <w:rFonts w:ascii="Lucida Console" w:hAnsi="Lucida Console" w:cs="Lucida Console"/>
+          <w:color w:val="C0A000"/>
+          <w:sz w:val="18"/>
+          <w:szCs w:val="18"/>
+        </w:rPr>
+        <w:t>/d/Documents/Application tutorials/</w:t>
+      </w:r>
+      <w:proofErr w:type="spellStart"/>
+      <w:r>
+        <w:rPr>
+          <w:rFonts w:ascii="Lucida Console" w:hAnsi="Lucida Console" w:cs="Lucida Console"/>
+          <w:color w:val="C0A000"/>
+          <w:sz w:val="18"/>
+          <w:szCs w:val="18"/>
+        </w:rPr>
+        <w:t>Git</w:t>
+      </w:r>
+      <w:proofErr w:type="spellEnd"/>
+      <w:r>
+        <w:rPr>
+          <w:rFonts w:ascii="Lucida Console" w:hAnsi="Lucida Console" w:cs="Lucida Console"/>
+          <w:color w:val="C0A000"/>
+          <w:sz w:val="18"/>
+          <w:szCs w:val="18"/>
+        </w:rPr>
+        <w:t xml:space="preserve"> and </w:t>
+      </w:r>
+      <w:proofErr w:type="spellStart"/>
+      <w:r>
+        <w:rPr>
+          <w:rFonts w:ascii="Lucida Console" w:hAnsi="Lucida Console" w:cs="Lucida Console"/>
+          <w:color w:val="C0A000"/>
+          <w:sz w:val="18"/>
+          <w:szCs w:val="18"/>
+        </w:rPr>
+        <w:t>Github</w:t>
+      </w:r>
+      <w:proofErr w:type="spellEnd"/>
+      <w:r>
+        <w:rPr>
+          <w:rFonts w:ascii="Lucida Console" w:hAnsi="Lucida Console" w:cs="Lucida Console"/>
+          <w:color w:val="C0A000"/>
+          <w:sz w:val="18"/>
+          <w:szCs w:val="18"/>
+        </w:rPr>
+        <w:t>/</w:t>
+      </w:r>
+      <w:proofErr w:type="spellStart"/>
+      <w:r>
+        <w:rPr>
+          <w:rFonts w:ascii="Lucida Console" w:hAnsi="Lucida Console" w:cs="Lucida Console"/>
+          <w:color w:val="C0A000"/>
+          <w:sz w:val="18"/>
+          <w:szCs w:val="18"/>
+        </w:rPr>
+        <w:t>Sample_project</w:t>
+      </w:r>
+      <w:proofErr w:type="spellEnd"/>
+      <w:r>
+        <w:rPr>
+          <w:rFonts w:ascii="Lucida Console" w:hAnsi="Lucida Console" w:cs="Lucida Console"/>
+          <w:color w:val="00A89A"/>
+          <w:sz w:val="18"/>
+          <w:szCs w:val="18"/>
+        </w:rPr>
+        <w:t xml:space="preserve"> (master)</w:t>
+      </w:r>
+    </w:p>
+    <w:p>
+      <w:pPr>
+        <w:autoSpaceDE w:val="0"/>
+        <w:autoSpaceDN w:val="0"/>
+        <w:adjustRightInd w:val="0"/>
+        <w:spacing w:after="0" w:line="240" w:lineRule="auto"/>
+        <w:rPr>
+          <w:rFonts w:ascii="Lucida Console" w:hAnsi="Lucida Console" w:cs="Lucida Console"/>
+          <w:sz w:val="18"/>
+          <w:szCs w:val="18"/>
+        </w:rPr>
+      </w:pPr>
+      <w:r>
+        <w:rPr>
+          <w:rFonts w:ascii="Lucida Console" w:hAnsi="Lucida Console" w:cs="Lucida Console"/>
+          <w:sz w:val="18"/>
+          <w:szCs w:val="18"/>
+        </w:rPr>
+        <w:t xml:space="preserve">$ </w:t>
+      </w:r>
+      <w:proofErr w:type="spellStart"/>
+      <w:r>
+        <w:rPr>
+          <w:rFonts w:ascii="Lucida Console" w:hAnsi="Lucida Console" w:cs="Lucida Console"/>
+          <w:sz w:val="18"/>
+          <w:szCs w:val="18"/>
+        </w:rPr>
+        <w:t>git</w:t>
+      </w:r>
+      <w:proofErr w:type="spellEnd"/>
+      <w:r>
+        <w:rPr>
+          <w:rFonts w:ascii="Lucida Console" w:hAnsi="Lucida Console" w:cs="Lucida Console"/>
+          <w:sz w:val="18"/>
+          <w:szCs w:val="18"/>
+        </w:rPr>
+        <w:t xml:space="preserve"> branch -d issue1</w:t>
+      </w:r>
+    </w:p>
+    <w:p>
+      <w:pPr>
+        <w:autoSpaceDE w:val="0"/>
+        <w:autoSpaceDN w:val="0"/>
+        <w:adjustRightInd w:val="0"/>
+        <w:spacing w:after="0" w:line="240" w:lineRule="auto"/>
+        <w:rPr>
+          <w:rFonts w:ascii="Lucida Console" w:hAnsi="Lucida Console" w:cs="Lucida Console"/>
+          <w:sz w:val="18"/>
+          <w:szCs w:val="18"/>
+        </w:rPr>
+      </w:pPr>
+      <w:r>
+        <w:rPr>
+          <w:rFonts w:ascii="Lucida Console" w:hAnsi="Lucida Console" w:cs="Lucida Console"/>
+          <w:sz w:val="18"/>
+          <w:szCs w:val="18"/>
+        </w:rPr>
+        <w:t>Deleted branch issue1 (was bd9af6d).</w:t>
+      </w:r>
+    </w:p>
+    <w:p>
+      <w:pPr>
+        <w:autoSpaceDE w:val="0"/>
+        <w:autoSpaceDN w:val="0"/>
+        <w:adjustRightInd w:val="0"/>
+        <w:spacing w:after="0" w:line="240" w:lineRule="auto"/>
+        <w:rPr>
+          <w:rFonts w:ascii="Lucida Console" w:hAnsi="Lucida Console" w:cs="Lucida Console"/>
+          <w:sz w:val="18"/>
+          <w:szCs w:val="18"/>
+        </w:rPr>
+      </w:pPr>
+    </w:p>
+    <w:p>
+      <w:pPr>
+        <w:autoSpaceDE w:val="0"/>
+        <w:autoSpaceDN w:val="0"/>
+        <w:adjustRightInd w:val="0"/>
+        <w:spacing w:after="0" w:line="240" w:lineRule="auto"/>
+        <w:rPr>
+          <w:rFonts w:ascii="Lucida Console" w:hAnsi="Lucida Console" w:cs="Lucida Console"/>
+          <w:color w:val="00A89A"/>
+          <w:sz w:val="18"/>
+          <w:szCs w:val="18"/>
+        </w:rPr>
+      </w:pPr>
+      <w:r>
+        <w:rPr>
+          <w:rFonts w:ascii="Lucida Console" w:hAnsi="Lucida Console" w:cs="Lucida Console"/>
+          <w:color w:val="1CA800"/>
+          <w:sz w:val="18"/>
+          <w:szCs w:val="18"/>
+        </w:rPr>
+        <w:t xml:space="preserve">Hp@DESKTOP-EM2CB6E </w:t>
+      </w:r>
+      <w:r>
+        <w:rPr>
+          <w:rFonts w:ascii="Lucida Console" w:hAnsi="Lucida Console" w:cs="Lucida Console"/>
+          <w:color w:val="B148C6"/>
+          <w:sz w:val="18"/>
+          <w:szCs w:val="18"/>
+        </w:rPr>
+        <w:t xml:space="preserve">MINGW64 </w:t>
+      </w:r>
+      <w:r>
+        <w:rPr>
+          <w:rFonts w:ascii="Lucida Console" w:hAnsi="Lucida Console" w:cs="Lucida Console"/>
+          <w:color w:val="C0A000"/>
+          <w:sz w:val="18"/>
+          <w:szCs w:val="18"/>
+        </w:rPr>
+        <w:t>/d/Documents/Application tutorials/</w:t>
+      </w:r>
+      <w:proofErr w:type="spellStart"/>
+      <w:r>
+        <w:rPr>
+          <w:rFonts w:ascii="Lucida Console" w:hAnsi="Lucida Console" w:cs="Lucida Console"/>
+          <w:color w:val="C0A000"/>
+          <w:sz w:val="18"/>
+          <w:szCs w:val="18"/>
+        </w:rPr>
+        <w:t>Git</w:t>
+      </w:r>
+      <w:proofErr w:type="spellEnd"/>
+      <w:r>
+        <w:rPr>
+          <w:rFonts w:ascii="Lucida Console" w:hAnsi="Lucida Console" w:cs="Lucida Console"/>
+          <w:color w:val="C0A000"/>
+          <w:sz w:val="18"/>
+          <w:szCs w:val="18"/>
+        </w:rPr>
+        <w:t xml:space="preserve"> and </w:t>
+      </w:r>
+      <w:proofErr w:type="spellStart"/>
+      <w:r>
+        <w:rPr>
+          <w:rFonts w:ascii="Lucida Console" w:hAnsi="Lucida Console" w:cs="Lucida Console"/>
+          <w:color w:val="C0A000"/>
+          <w:sz w:val="18"/>
+          <w:szCs w:val="18"/>
+        </w:rPr>
+        <w:t>Github</w:t>
+      </w:r>
+      <w:proofErr w:type="spellEnd"/>
+      <w:r>
+        <w:rPr>
+          <w:rFonts w:ascii="Lucida Console" w:hAnsi="Lucida Console" w:cs="Lucida Console"/>
+          <w:color w:val="C0A000"/>
+          <w:sz w:val="18"/>
+          <w:szCs w:val="18"/>
+        </w:rPr>
+        <w:t>/</w:t>
+      </w:r>
+      <w:proofErr w:type="spellStart"/>
+      <w:r>
+        <w:rPr>
+          <w:rFonts w:ascii="Lucida Console" w:hAnsi="Lucida Console" w:cs="Lucida Console"/>
+          <w:color w:val="C0A000"/>
+          <w:sz w:val="18"/>
+          <w:szCs w:val="18"/>
+        </w:rPr>
+        <w:t>Sample_project</w:t>
+      </w:r>
+      <w:proofErr w:type="spellEnd"/>
+      <w:r>
+        <w:rPr>
+          <w:rFonts w:ascii="Lucida Console" w:hAnsi="Lucida Console" w:cs="Lucida Console"/>
+          <w:color w:val="00A89A"/>
+          <w:sz w:val="18"/>
+          <w:szCs w:val="18"/>
+        </w:rPr>
+        <w:t xml:space="preserve"> (master)</w:t>
+      </w:r>
+    </w:p>
+    <w:p>
+      <w:pPr>
+        <w:autoSpaceDE w:val="0"/>
+        <w:autoSpaceDN w:val="0"/>
+        <w:adjustRightInd w:val="0"/>
+        <w:spacing w:after="0" w:line="240" w:lineRule="auto"/>
+        <w:rPr>
+          <w:rFonts w:ascii="Lucida Console" w:hAnsi="Lucida Console" w:cs="Lucida Console"/>
+          <w:sz w:val="18"/>
+          <w:szCs w:val="18"/>
+        </w:rPr>
+      </w:pPr>
+      <w:r>
+        <w:rPr>
+          <w:rFonts w:ascii="Lucida Console" w:hAnsi="Lucida Console" w:cs="Lucida Console"/>
+          <w:sz w:val="18"/>
+          <w:szCs w:val="18"/>
+        </w:rPr>
+        <w:t xml:space="preserve">$ </w:t>
+      </w:r>
+      <w:proofErr w:type="spellStart"/>
+      <w:r>
+        <w:rPr>
+          <w:rFonts w:ascii="Lucida Console" w:hAnsi="Lucida Console" w:cs="Lucida Console"/>
+          <w:sz w:val="18"/>
+          <w:szCs w:val="18"/>
+        </w:rPr>
+        <w:t>git</w:t>
+      </w:r>
+      <w:proofErr w:type="spellEnd"/>
+      <w:r>
+        <w:rPr>
+          <w:rFonts w:ascii="Lucida Console" w:hAnsi="Lucida Console" w:cs="Lucida Console"/>
+          <w:sz w:val="18"/>
+          <w:szCs w:val="18"/>
+        </w:rPr>
+        <w:t xml:space="preserve"> branch -D issue2</w:t>
+      </w:r>
+    </w:p>
+    <w:p>
+      <w:pPr>
+        <w:autoSpaceDE w:val="0"/>
+        <w:autoSpaceDN w:val="0"/>
+        <w:adjustRightInd w:val="0"/>
+        <w:spacing w:after="0" w:line="240" w:lineRule="auto"/>
+        <w:rPr>
+          <w:rFonts w:ascii="Lucida Console" w:hAnsi="Lucida Console" w:cs="Lucida Console"/>
+          <w:sz w:val="18"/>
+          <w:szCs w:val="18"/>
+        </w:rPr>
+      </w:pPr>
+      <w:r>
+        <w:rPr>
+          <w:rFonts w:ascii="Lucida Console" w:hAnsi="Lucida Console" w:cs="Lucida Console"/>
+          <w:sz w:val="18"/>
+          <w:szCs w:val="18"/>
+        </w:rPr>
+        <w:t>Deleted branch issue2 (was c14a180).</w:t>
+      </w:r>
+    </w:p>
+    <w:p>
+      <w:pPr>
+        <w:autoSpaceDE w:val="0"/>
+        <w:autoSpaceDN w:val="0"/>
+        <w:adjustRightInd w:val="0"/>
+        <w:spacing w:after="0" w:line="240" w:lineRule="auto"/>
+        <w:rPr>
+          <w:rFonts w:ascii="Lucida Console" w:hAnsi="Lucida Console" w:cs="Lucida Console"/>
+          <w:sz w:val="18"/>
+          <w:szCs w:val="18"/>
+        </w:rPr>
+      </w:pPr>
+    </w:p>
+    <w:p>
+      <w:pPr>
+        <w:autoSpaceDE w:val="0"/>
+        <w:autoSpaceDN w:val="0"/>
+        <w:adjustRightInd w:val="0"/>
+        <w:spacing w:after="0" w:line="240" w:lineRule="auto"/>
+        <w:rPr>
+          <w:rFonts w:ascii="Lucida Console" w:hAnsi="Lucida Console" w:cs="Lucida Console"/>
+          <w:color w:val="00A89A"/>
+          <w:sz w:val="18"/>
+          <w:szCs w:val="18"/>
+        </w:rPr>
+      </w:pPr>
+      <w:r>
+        <w:rPr>
+          <w:rFonts w:ascii="Lucida Console" w:hAnsi="Lucida Console" w:cs="Lucida Console"/>
+          <w:color w:val="1CA800"/>
+          <w:sz w:val="18"/>
+          <w:szCs w:val="18"/>
+        </w:rPr>
+        <w:t xml:space="preserve">Hp@DESKTOP-EM2CB6E </w:t>
+      </w:r>
+      <w:r>
+        <w:rPr>
+          <w:rFonts w:ascii="Lucida Console" w:hAnsi="Lucida Console" w:cs="Lucida Console"/>
+          <w:color w:val="B148C6"/>
+          <w:sz w:val="18"/>
+          <w:szCs w:val="18"/>
+        </w:rPr>
+        <w:t xml:space="preserve">MINGW64 </w:t>
+      </w:r>
+      <w:r>
+        <w:rPr>
+          <w:rFonts w:ascii="Lucida Console" w:hAnsi="Lucida Console" w:cs="Lucida Console"/>
+          <w:color w:val="C0A000"/>
+          <w:sz w:val="18"/>
+          <w:szCs w:val="18"/>
+        </w:rPr>
+        <w:t>/d/Documents/Application tutorials/</w:t>
+      </w:r>
+      <w:proofErr w:type="spellStart"/>
+      <w:r>
+        <w:rPr>
+          <w:rFonts w:ascii="Lucida Console" w:hAnsi="Lucida Console" w:cs="Lucida Console"/>
+          <w:color w:val="C0A000"/>
+          <w:sz w:val="18"/>
+          <w:szCs w:val="18"/>
+        </w:rPr>
+        <w:t>Git</w:t>
+      </w:r>
+      <w:proofErr w:type="spellEnd"/>
+      <w:r>
+        <w:rPr>
+          <w:rFonts w:ascii="Lucida Console" w:hAnsi="Lucida Console" w:cs="Lucida Console"/>
+          <w:color w:val="C0A000"/>
+          <w:sz w:val="18"/>
+          <w:szCs w:val="18"/>
+        </w:rPr>
+        <w:t xml:space="preserve"> and </w:t>
+      </w:r>
+      <w:proofErr w:type="spellStart"/>
+      <w:r>
+        <w:rPr>
+          <w:rFonts w:ascii="Lucida Console" w:hAnsi="Lucida Console" w:cs="Lucida Console"/>
+          <w:color w:val="C0A000"/>
+          <w:sz w:val="18"/>
+          <w:szCs w:val="18"/>
+        </w:rPr>
+        <w:t>Github</w:t>
+      </w:r>
+      <w:proofErr w:type="spellEnd"/>
+      <w:r>
+        <w:rPr>
+          <w:rFonts w:ascii="Lucida Console" w:hAnsi="Lucida Console" w:cs="Lucida Console"/>
+          <w:color w:val="C0A000"/>
+          <w:sz w:val="18"/>
+          <w:szCs w:val="18"/>
+        </w:rPr>
+        <w:t>/</w:t>
+      </w:r>
+      <w:proofErr w:type="spellStart"/>
+      <w:r>
+        <w:rPr>
+          <w:rFonts w:ascii="Lucida Console" w:hAnsi="Lucida Console" w:cs="Lucida Console"/>
+          <w:color w:val="C0A000"/>
+          <w:sz w:val="18"/>
+          <w:szCs w:val="18"/>
+        </w:rPr>
+        <w:t>Sample_project</w:t>
+      </w:r>
+      <w:proofErr w:type="spellEnd"/>
+      <w:r>
+        <w:rPr>
+          <w:rFonts w:ascii="Lucida Console" w:hAnsi="Lucida Console" w:cs="Lucida Console"/>
+          <w:color w:val="00A89A"/>
+          <w:sz w:val="18"/>
+          <w:szCs w:val="18"/>
+        </w:rPr>
+        <w:t xml:space="preserve"> (master)</w:t>
+      </w:r>
+    </w:p>
+    <w:p>
+      <w:pPr>
+        <w:autoSpaceDE w:val="0"/>
+        <w:autoSpaceDN w:val="0"/>
+        <w:adjustRightInd w:val="0"/>
+        <w:spacing w:after="0" w:line="240" w:lineRule="auto"/>
+        <w:rPr>
+          <w:rFonts w:ascii="Lucida Console" w:hAnsi="Lucida Console" w:cs="Lucida Console"/>
+          <w:sz w:val="18"/>
+          <w:szCs w:val="18"/>
+        </w:rPr>
+      </w:pPr>
+      <w:r>
+        <w:rPr>
+          <w:rFonts w:ascii="Lucida Console" w:hAnsi="Lucida Console" w:cs="Lucida Console"/>
+          <w:sz w:val="18"/>
+          <w:szCs w:val="18"/>
+        </w:rPr>
+        <w:t xml:space="preserve">$ </w:t>
+      </w:r>
+      <w:proofErr w:type="spellStart"/>
+      <w:r>
+        <w:rPr>
+          <w:rFonts w:ascii="Lucida Console" w:hAnsi="Lucida Console" w:cs="Lucida Console"/>
+          <w:sz w:val="18"/>
+          <w:szCs w:val="18"/>
+        </w:rPr>
+        <w:t>git</w:t>
+      </w:r>
+      <w:proofErr w:type="spellEnd"/>
+      <w:r>
+        <w:rPr>
+          <w:rFonts w:ascii="Lucida Console" w:hAnsi="Lucida Console" w:cs="Lucida Console"/>
+          <w:sz w:val="18"/>
+          <w:szCs w:val="18"/>
+        </w:rPr>
+        <w:t xml:space="preserve"> branch</w:t>
+      </w:r>
+    </w:p>
+    <w:p>
+      <w:pPr>
+        <w:autoSpaceDE w:val="0"/>
+        <w:autoSpaceDN w:val="0"/>
+        <w:adjustRightInd w:val="0"/>
+        <w:spacing w:after="0" w:line="240" w:lineRule="auto"/>
+        <w:rPr>
+          <w:rFonts w:ascii="Lucida Console" w:hAnsi="Lucida Console" w:cs="Lucida Console"/>
+          <w:color w:val="1CA800"/>
+          <w:sz w:val="18"/>
+          <w:szCs w:val="18"/>
+        </w:rPr>
+      </w:pPr>
+      <w:r>
+        <w:rPr>
+          <w:rFonts w:ascii="Lucida Console" w:hAnsi="Lucida Console" w:cs="Lucida Console"/>
+          <w:sz w:val="18"/>
+          <w:szCs w:val="18"/>
+        </w:rPr>
+        <w:t xml:space="preserve">* </w:t>
+      </w:r>
+      <w:r>
+        <w:rPr>
+          <w:rFonts w:ascii="Lucida Console" w:hAnsi="Lucida Console" w:cs="Lucida Console"/>
+          <w:color w:val="1CA800"/>
+          <w:sz w:val="18"/>
+          <w:szCs w:val="18"/>
+        </w:rPr>
+        <w:t>master</w:t>
+      </w:r>
+    </w:p>
+    <w:p>
+      <w:pPr>
+        <w:autoSpaceDE w:val="0"/>
+        <w:autoSpaceDN w:val="0"/>
+        <w:adjustRightInd w:val="0"/>
+        <w:spacing w:after="0" w:line="240" w:lineRule="auto"/>
+        <w:rPr>
+          <w:rFonts w:ascii="Lucida Console" w:hAnsi="Lucida Console" w:cs="Lucida Console"/>
+          <w:color w:val="1CA800"/>
+          <w:sz w:val="18"/>
+          <w:szCs w:val="18"/>
+        </w:rPr>
+      </w:pPr>
+    </w:p>
+    <w:p/>
+    <w:p/>
+    <w:p>
+      <w:pPr>
+        <w:pStyle w:val="Heading2"/>
+        <w:rPr>
+          <w:b/>
+          <w:color w:val="0D0D0D" w:themeColor="text1" w:themeTint="F2"/>
+          <w:sz w:val="36"/>
+          <w:szCs w:val="36"/>
+          <w:u w:val="single"/>
+        </w:rPr>
+      </w:pPr>
+      <w:proofErr w:type="spellStart"/>
+      <w:r>
+        <w:rPr>
+          <w:b/>
+          <w:color w:val="0D0D0D" w:themeColor="text1" w:themeTint="F2"/>
+          <w:sz w:val="36"/>
+          <w:szCs w:val="36"/>
+          <w:u w:val="single"/>
+        </w:rPr>
+        <w:lastRenderedPageBreak/>
+        <w:t>Git</w:t>
+      </w:r>
+      <w:proofErr w:type="spellEnd"/>
+      <w:r>
+        <w:rPr>
+          <w:b/>
+          <w:color w:val="0D0D0D" w:themeColor="text1" w:themeTint="F2"/>
+          <w:sz w:val="36"/>
+          <w:szCs w:val="36"/>
+          <w:u w:val="single"/>
+        </w:rPr>
+        <w:t xml:space="preserve"> Branching Workflow in Production</w:t>
+      </w:r>
+    </w:p>
+    <w:p/>
+    <w:p>
+      <w:r>
+        <w:rPr>
+          <w:noProof/>
+        </w:rPr>
+        <w:drawing>
+          <wp:inline distT="0" distB="0" distL="0" distR="0" wp14:anchorId="2E009899" wp14:editId="79F78DAF">
+            <wp:extent cx="5943600" cy="2938780"/>
+            <wp:effectExtent l="0" t="0" r="0" b="0"/>
+            <wp:docPr id="15" name="Picture 15"/>
+            <wp:cNvGraphicFramePr>
+              <a:graphicFrameLocks xmlns:a="http://schemas.openxmlformats.org/drawingml/2006/main" noChangeAspect="1"/>
+            </wp:cNvGraphicFramePr>
+            <a:graphic xmlns:a="http://schemas.openxmlformats.org/drawingml/2006/main">
+              <a:graphicData uri="http://schemas.openxmlformats.org/drawingml/2006/picture">
+                <pic:pic xmlns:pic="http://schemas.openxmlformats.org/drawingml/2006/picture">
+                  <pic:nvPicPr>
+                    <pic:cNvPr id="1" name=""/>
+                    <pic:cNvPicPr/>
+                  </pic:nvPicPr>
+                  <pic:blipFill>
+                    <a:blip r:embed="rId24"/>
+                    <a:stretch>
+                      <a:fillRect/>
+                    </a:stretch>
+                  </pic:blipFill>
+                  <pic:spPr>
+                    <a:xfrm>
+                      <a:off x="0" y="0"/>
+                      <a:ext cx="5943600" cy="2938780"/>
+                    </a:xfrm>
+                    <a:prstGeom prst="rect">
+                      <a:avLst/>
+                    </a:prstGeom>
+                  </pic:spPr>
+                </pic:pic>
+              </a:graphicData>
+            </a:graphic>
+          </wp:inline>
+        </w:drawing>
+      </w:r>
+    </w:p>
+    <w:p/>
+    <w:p>
+      <w:r>
+        <w:rPr>
+          <w:noProof/>
+        </w:rPr>
+        <w:drawing>
+          <wp:inline distT="0" distB="0" distL="0" distR="0" wp14:anchorId="466AE513" wp14:editId="53BA9C07">
+            <wp:extent cx="3334871" cy="3073312"/>
+            <wp:effectExtent l="0" t="0" r="0" b="0"/>
+            <wp:docPr id="31" name="Picture 31"/>
+            <wp:cNvGraphicFramePr>
+              <a:graphicFrameLocks xmlns:a="http://schemas.openxmlformats.org/drawingml/2006/main" noChangeAspect="1"/>
+            </wp:cNvGraphicFramePr>
+            <a:graphic xmlns:a="http://schemas.openxmlformats.org/drawingml/2006/main">
+              <a:graphicData uri="http://schemas.openxmlformats.org/drawingml/2006/picture">
+                <pic:pic xmlns:pic="http://schemas.openxmlformats.org/drawingml/2006/picture">
+                  <pic:nvPicPr>
+                    <pic:cNvPr id="1" name=""/>
+                    <pic:cNvPicPr/>
+                  </pic:nvPicPr>
+                  <pic:blipFill>
+                    <a:blip r:embed="rId25"/>
+                    <a:stretch>
+                      <a:fillRect/>
+                    </a:stretch>
+                  </pic:blipFill>
+                  <pic:spPr>
+                    <a:xfrm>
+                      <a:off x="0" y="0"/>
+                      <a:ext cx="3341431" cy="3079357"/>
+                    </a:xfrm>
+                    <a:prstGeom prst="rect">
+                      <a:avLst/>
+                    </a:prstGeom>
+                  </pic:spPr>
+                </pic:pic>
+              </a:graphicData>
+            </a:graphic>
+          </wp:inline>
+        </w:drawing>
+      </w:r>
+    </w:p>
+    <w:p/>
+    <w:p>
+      <w:pPr>
+        <w:rPr>
+          <w:rFonts w:cstheme="minorHAnsi"/>
+          <w:b/>
+          <w:sz w:val="28"/>
+          <w:szCs w:val="28"/>
+        </w:rPr>
+      </w:pPr>
+      <w:r>
+        <w:rPr>
+          <w:rFonts w:cstheme="minorHAnsi"/>
+          <w:b/>
+          <w:sz w:val="28"/>
+          <w:szCs w:val="28"/>
+        </w:rPr>
+        <w:t xml:space="preserve">&gt;&gt; </w:t>
+      </w:r>
+      <w:r>
+        <w:rPr>
+          <w:rFonts w:cstheme="minorHAnsi"/>
+          <w:b/>
+          <w:sz w:val="28"/>
+          <w:szCs w:val="28"/>
+        </w:rPr>
+        <w:t xml:space="preserve">$ </w:t>
+      </w:r>
+      <w:proofErr w:type="spellStart"/>
+      <w:r>
+        <w:rPr>
+          <w:rFonts w:cstheme="minorHAnsi"/>
+          <w:b/>
+          <w:sz w:val="28"/>
+          <w:szCs w:val="28"/>
+        </w:rPr>
+        <w:t>git</w:t>
+      </w:r>
+      <w:proofErr w:type="spellEnd"/>
+      <w:r>
+        <w:rPr>
+          <w:rFonts w:cstheme="minorHAnsi"/>
+          <w:b/>
+          <w:sz w:val="28"/>
+          <w:szCs w:val="28"/>
+        </w:rPr>
+        <w:t xml:space="preserve"> push -d origin </w:t>
+      </w:r>
+      <w:proofErr w:type="spellStart"/>
+      <w:r>
+        <w:rPr>
+          <w:rFonts w:cstheme="minorHAnsi"/>
+          <w:b/>
+          <w:sz w:val="28"/>
+          <w:szCs w:val="28"/>
+        </w:rPr>
+        <w:t>bugfix</w:t>
+      </w:r>
+      <w:proofErr w:type="spellEnd"/>
+      <w:r>
+        <w:rPr>
+          <w:rFonts w:cstheme="minorHAnsi"/>
+          <w:b/>
+          <w:sz w:val="28"/>
+          <w:szCs w:val="28"/>
+        </w:rPr>
+        <w:t xml:space="preserve">  ---del</w:t>
+      </w:r>
+      <w:r>
+        <w:rPr>
+          <w:rFonts w:cstheme="minorHAnsi"/>
+          <w:b/>
+          <w:sz w:val="28"/>
+          <w:szCs w:val="28"/>
+        </w:rPr>
+        <w:t>e</w:t>
+      </w:r>
+      <w:r>
+        <w:rPr>
+          <w:rFonts w:cstheme="minorHAnsi"/>
+          <w:b/>
+          <w:sz w:val="28"/>
+          <w:szCs w:val="28"/>
+        </w:rPr>
+        <w:t xml:space="preserve">te branch from remote </w:t>
+      </w:r>
+      <w:proofErr w:type="spellStart"/>
+      <w:r>
+        <w:rPr>
+          <w:rFonts w:cstheme="minorHAnsi"/>
+          <w:b/>
+          <w:sz w:val="28"/>
+          <w:szCs w:val="28"/>
+        </w:rPr>
+        <w:t>Git</w:t>
+      </w:r>
+      <w:proofErr w:type="spellEnd"/>
+      <w:r>
+        <w:rPr>
+          <w:rFonts w:cstheme="minorHAnsi"/>
+          <w:b/>
+          <w:sz w:val="28"/>
+          <w:szCs w:val="28"/>
+        </w:rPr>
+        <w:t xml:space="preserve"> hub</w:t>
+      </w:r>
+      <w:r>
+        <w:rPr>
+          <w:rFonts w:cstheme="minorHAnsi"/>
+          <w:b/>
+          <w:sz w:val="28"/>
+          <w:szCs w:val="28"/>
+        </w:rPr>
+        <w:t xml:space="preserve"> from local </w:t>
+      </w:r>
+      <w:proofErr w:type="spellStart"/>
+      <w:r>
+        <w:rPr>
+          <w:rFonts w:cstheme="minorHAnsi"/>
+          <w:b/>
+          <w:sz w:val="28"/>
+          <w:szCs w:val="28"/>
+        </w:rPr>
+        <w:t>git</w:t>
+      </w:r>
+      <w:proofErr w:type="spellEnd"/>
+    </w:p>
+    <w:p>
+      <w:pPr>
+        <w:rPr>
+          <w:rFonts w:cstheme="minorHAnsi"/>
+          <w:b/>
+          <w:sz w:val="28"/>
+          <w:szCs w:val="28"/>
+        </w:rPr>
+      </w:pPr>
+    </w:p>
+    <w:p>
+      <w:pPr>
+        <w:pStyle w:val="Heading2"/>
+        <w:rPr>
+          <w:b/>
+          <w:color w:val="0D0D0D" w:themeColor="text1" w:themeTint="F2"/>
+          <w:sz w:val="36"/>
+          <w:szCs w:val="36"/>
+          <w:u w:val="single"/>
+        </w:rPr>
+      </w:pPr>
+      <w:proofErr w:type="spellStart"/>
+      <w:r>
+        <w:rPr>
+          <w:b/>
+          <w:color w:val="0D0D0D" w:themeColor="text1" w:themeTint="F2"/>
+          <w:sz w:val="36"/>
+          <w:szCs w:val="36"/>
+          <w:u w:val="single"/>
+        </w:rPr>
+        <w:lastRenderedPageBreak/>
+        <w:t>Git</w:t>
+      </w:r>
+      <w:proofErr w:type="spellEnd"/>
+      <w:r>
+        <w:rPr>
+          <w:b/>
+          <w:color w:val="0D0D0D" w:themeColor="text1" w:themeTint="F2"/>
+          <w:sz w:val="36"/>
+          <w:szCs w:val="36"/>
+          <w:u w:val="single"/>
+        </w:rPr>
+        <w:t xml:space="preserve"> Clone</w:t>
+      </w:r>
+    </w:p>
+    <w:p/>
+    <w:p>
+      <w:pPr>
+        <w:pStyle w:val="ListParagraph"/>
+        <w:numPr>
+          <w:ilvl w:val="0"/>
+          <w:numId w:val="9"/>
+        </w:numPr>
+      </w:pPr>
+      <w:r>
+        <w:t>Open GitHub/</w:t>
+      </w:r>
+      <w:proofErr w:type="spellStart"/>
+      <w:r>
+        <w:t>Tensorflow</w:t>
+      </w:r>
+      <w:proofErr w:type="spellEnd"/>
+      <w:r>
+        <w:t xml:space="preserve"> or whichever remote repository from where you have to clone files into your local folder/System</w:t>
+      </w:r>
+    </w:p>
+    <w:p>
+      <w:pPr>
+        <w:pStyle w:val="ListParagraph"/>
+        <w:numPr>
+          <w:ilvl w:val="0"/>
+          <w:numId w:val="9"/>
+        </w:numPr>
+      </w:pPr>
+      <w:r>
+        <w:t>Click download / Clone and copy HTTPS URL</w:t>
+      </w:r>
+    </w:p>
+    <w:p>
+      <w:pPr>
+        <w:pStyle w:val="ListParagraph"/>
+        <w:numPr>
+          <w:ilvl w:val="0"/>
+          <w:numId w:val="9"/>
+        </w:numPr>
+      </w:pPr>
+      <w:r>
+        <w:t xml:space="preserve">Open </w:t>
+      </w:r>
+      <w:proofErr w:type="spellStart"/>
+      <w:r>
+        <w:t>git</w:t>
+      </w:r>
+      <w:proofErr w:type="spellEnd"/>
+      <w:r>
+        <w:t xml:space="preserve"> bash from the respective folder, where files from remote needs to be cloned</w:t>
+      </w:r>
+    </w:p>
+    <w:p>
+      <w:pPr>
+        <w:pStyle w:val="ListParagraph"/>
+        <w:numPr>
+          <w:ilvl w:val="0"/>
+          <w:numId w:val="9"/>
+        </w:numPr>
+        <w:rPr>
+          <w:i/>
+        </w:rPr>
+      </w:pPr>
+      <w:r>
+        <w:t xml:space="preserve">Command : </w:t>
+      </w:r>
+      <w:r>
+        <w:rPr>
+          <w:rFonts w:cstheme="minorHAnsi"/>
+          <w:b/>
+          <w:sz w:val="28"/>
+          <w:szCs w:val="28"/>
+        </w:rPr>
+        <w:t xml:space="preserve">&gt;&gt; </w:t>
+      </w:r>
+      <w:proofErr w:type="spellStart"/>
+      <w:r>
+        <w:rPr>
+          <w:rFonts w:cstheme="minorHAnsi"/>
+          <w:b/>
+          <w:sz w:val="28"/>
+          <w:szCs w:val="28"/>
+        </w:rPr>
+        <w:t>git</w:t>
+      </w:r>
+      <w:proofErr w:type="spellEnd"/>
+      <w:r>
+        <w:rPr>
+          <w:rFonts w:cstheme="minorHAnsi"/>
+          <w:b/>
+          <w:sz w:val="28"/>
+          <w:szCs w:val="28"/>
+        </w:rPr>
+        <w:t xml:space="preserve"> </w:t>
+      </w:r>
+      <w:r>
+        <w:rPr>
+          <w:rFonts w:cstheme="minorHAnsi"/>
+          <w:b/>
+          <w:sz w:val="28"/>
+          <w:szCs w:val="28"/>
+        </w:rPr>
+        <w:t>clone</w:t>
+      </w:r>
+      <w:r>
+        <w:rPr>
+          <w:rFonts w:cstheme="minorHAnsi"/>
+          <w:b/>
+          <w:sz w:val="28"/>
+          <w:szCs w:val="28"/>
+        </w:rPr>
+        <w:t xml:space="preserve"> &lt; </w:t>
+      </w:r>
+      <w:r>
+        <w:rPr>
+          <w:rFonts w:cstheme="minorHAnsi"/>
+          <w:b/>
+          <w:sz w:val="28"/>
+          <w:szCs w:val="28"/>
+        </w:rPr>
+        <w:t>HTTPS URL</w:t>
+      </w:r>
+      <w:r>
+        <w:rPr>
+          <w:rFonts w:cstheme="minorHAnsi"/>
+          <w:b/>
+          <w:sz w:val="28"/>
+          <w:szCs w:val="28"/>
+        </w:rPr>
+        <w:t xml:space="preserve"> &gt; . </w:t>
+      </w:r>
+      <w:r>
+        <w:rPr>
+          <w:rFonts w:cstheme="minorHAnsi"/>
+          <w:b/>
+          <w:sz w:val="28"/>
+          <w:szCs w:val="28"/>
+        </w:rPr>
+        <w:t>/</w:t>
+      </w:r>
+      <w:r>
+        <w:rPr>
+          <w:rFonts w:cstheme="minorHAnsi"/>
+          <w:b/>
+          <w:sz w:val="28"/>
+          <w:szCs w:val="28"/>
+        </w:rPr>
+        <w:t xml:space="preserve">&gt;&gt; </w:t>
+      </w:r>
+      <w:proofErr w:type="spellStart"/>
+      <w:r>
+        <w:rPr>
+          <w:rFonts w:cstheme="minorHAnsi"/>
+          <w:b/>
+          <w:sz w:val="28"/>
+          <w:szCs w:val="28"/>
+        </w:rPr>
+        <w:t>git</w:t>
+      </w:r>
+      <w:proofErr w:type="spellEnd"/>
+      <w:r>
+        <w:rPr>
+          <w:rFonts w:cstheme="minorHAnsi"/>
+          <w:b/>
+          <w:sz w:val="28"/>
+          <w:szCs w:val="28"/>
+        </w:rPr>
+        <w:t xml:space="preserve"> </w:t>
+      </w:r>
+      <w:r>
+        <w:rPr>
+          <w:rFonts w:cstheme="minorHAnsi"/>
+          <w:b/>
+          <w:sz w:val="28"/>
+          <w:szCs w:val="28"/>
+        </w:rPr>
+        <w:t>clone</w:t>
+      </w:r>
+      <w:bookmarkStart w:id="0" w:name="_GoBack"/>
+      <w:bookmarkEnd w:id="0"/>
+      <w:r>
+        <w:rPr>
+          <w:rFonts w:cstheme="minorHAnsi"/>
+          <w:b/>
+          <w:sz w:val="28"/>
+          <w:szCs w:val="28"/>
+        </w:rPr>
+        <w:t xml:space="preserve"> &lt; HTTPS URL &gt;</w:t>
+      </w:r>
+      <w:r>
+        <w:rPr>
+          <w:rFonts w:cstheme="minorHAnsi"/>
+          <w:b/>
+          <w:sz w:val="28"/>
+          <w:szCs w:val="28"/>
+        </w:rPr>
+        <w:t xml:space="preserve"> </w:t>
+      </w:r>
+      <w:proofErr w:type="spellStart"/>
+      <w:r>
+        <w:rPr>
+          <w:rFonts w:cstheme="minorHAnsi"/>
+          <w:b/>
+          <w:sz w:val="28"/>
+          <w:szCs w:val="28"/>
+        </w:rPr>
+        <w:t>FolderName</w:t>
+      </w:r>
+      <w:proofErr w:type="spellEnd"/>
+      <w:r>
+        <w:rPr>
+          <w:rFonts w:cstheme="minorHAnsi"/>
+          <w:b/>
+          <w:sz w:val="28"/>
+          <w:szCs w:val="28"/>
+        </w:rPr>
+        <w:t xml:space="preserve"> </w:t>
+      </w:r>
+      <w:r>
+        <w:rPr>
+          <w:rFonts w:cstheme="minorHAnsi"/>
+          <w:b/>
+          <w:sz w:val="28"/>
+          <w:szCs w:val="28"/>
+        </w:rPr>
+        <w:t>---  . means all the files to respect location</w:t>
+      </w:r>
+    </w:p>
+    <w:p>
+      <w:pPr>
+        <w:rPr>
+          <w:rFonts w:cstheme="minorHAnsi"/>
+          <w:b/>
+          <w:sz w:val="28"/>
+          <w:szCs w:val="28"/>
+        </w:rPr>
+      </w:pPr>
+      <w:r>
+        <w:rPr>
+          <w:noProof/>
+        </w:rPr>
+        <w:drawing>
+          <wp:inline distT="0" distB="0" distL="0" distR="0" wp14:anchorId="722F532B" wp14:editId="2F5402E8">
+            <wp:extent cx="4562475" cy="3162300"/>
+            <wp:effectExtent l="0" t="0" r="9525" b="0"/>
+            <wp:docPr id="32" name="Picture 32"/>
+            <wp:cNvGraphicFramePr>
+              <a:graphicFrameLocks xmlns:a="http://schemas.openxmlformats.org/drawingml/2006/main" noChangeAspect="1"/>
+            </wp:cNvGraphicFramePr>
+            <a:graphic xmlns:a="http://schemas.openxmlformats.org/drawingml/2006/main">
+              <a:graphicData uri="http://schemas.openxmlformats.org/drawingml/2006/picture">
+                <pic:pic xmlns:pic="http://schemas.openxmlformats.org/drawingml/2006/picture">
+                  <pic:nvPicPr>
+                    <pic:cNvPr id="1" name=""/>
+                    <pic:cNvPicPr/>
+                  </pic:nvPicPr>
+                  <pic:blipFill>
+                    <a:blip r:embed="rId26"/>
+                    <a:stretch>
+                      <a:fillRect/>
+                    </a:stretch>
+                  </pic:blipFill>
+                  <pic:spPr>
+                    <a:xfrm>
+                      <a:off x="0" y="0"/>
+                      <a:ext cx="4562475" cy="3162300"/>
+                    </a:xfrm>
+                    <a:prstGeom prst="rect">
+                      <a:avLst/>
+                    </a:prstGeom>
+                  </pic:spPr>
+                </pic:pic>
+              </a:graphicData>
+            </a:graphic>
+          </wp:inline>
+        </w:drawing>
+      </w:r>
+    </w:p>
     <w:p/>
     <w:p>
       <w:pPr>
@@ -22573,6 +26132,7 @@
           <w:sz w:val="23"/>
           <w:szCs w:val="23"/>
         </w:rPr>
+        <w:lastRenderedPageBreak/>
         <w:t>space</w:t>
       </w:r>
     </w:p>
@@ -23564,7 +27124,6 @@
           <w:sz w:val="18"/>
           <w:szCs w:val="18"/>
         </w:rPr>
-        <w:lastRenderedPageBreak/>
         <w:t xml:space="preserve">$ </w:t>
       </w:r>
       <w:proofErr w:type="spellStart"/>
@@ -23613,13 +27172,23 @@
           <w:szCs w:val="18"/>
         </w:rPr>
       </w:pPr>
+      <w:proofErr w:type="spellStart"/>
       <w:r>
         <w:rPr>
           <w:rFonts w:ascii="Arial" w:hAnsi="Arial" w:cs="Arial"/>
           <w:color w:val="202124"/>
           <w:shd w:val="clear" w:color="auto" w:fill="FFFFFF"/>
         </w:rPr>
-        <w:t xml:space="preserve">git remote </w:t>
+        <w:t>git</w:t>
+      </w:r>
+      <w:proofErr w:type="spellEnd"/>
+      <w:r>
+        <w:rPr>
+          <w:rFonts w:ascii="Arial" w:hAnsi="Arial" w:cs="Arial"/>
+          <w:color w:val="202124"/>
+          <w:shd w:val="clear" w:color="auto" w:fill="FFFFFF"/>
+        </w:rPr>
+        <w:t xml:space="preserve"> remote </w:t>
       </w:r>
       <w:proofErr w:type="spellStart"/>
       <w:r>
@@ -24301,21 +27870,7 @@
           <w:sz w:val="28"/>
           <w:szCs w:val="28"/>
         </w:rPr>
-        <w:t xml:space="preserve"> commit </w:t>
-      </w:r>
-      <w:r>
-        <w:rPr>
-          <w:sz w:val="28"/>
-          <w:szCs w:val="28"/>
-        </w:rPr>
-        <w:t>-a -m “&lt;Message&gt;”</w:t>
-      </w:r>
-      <w:r>
-        <w:rPr>
-          <w:sz w:val="28"/>
-          <w:szCs w:val="28"/>
-        </w:rPr>
-        <w:t xml:space="preserve">   --- </w:t>
+        <w:t xml:space="preserve"> commit -a -m “&lt;Message&gt;”   --- </w:t>
       </w:r>
       <w:r>
         <w:rPr>
@@ -24414,28 +27969,7 @@
           <w:sz w:val="28"/>
           <w:szCs w:val="28"/>
         </w:rPr>
-        <w:t xml:space="preserve"> mv &lt;New name of the file&gt; </w:t>
-      </w:r>
-      <w:r>
-        <w:rPr>
-          <w:sz w:val="28"/>
-          <w:szCs w:val="28"/>
-        </w:rPr>
-        <w:t>&lt;</w:t>
-      </w:r>
-      <w:r>
-        <w:rPr>
-          <w:sz w:val="28"/>
-          <w:szCs w:val="28"/>
-        </w:rPr>
-        <w:t>old</w:t>
-      </w:r>
-      <w:r>
-        <w:rPr>
-          <w:sz w:val="28"/>
-          <w:szCs w:val="28"/>
-        </w:rPr>
-        <w:t xml:space="preserve"> name of the file&gt;</w:t>
+        <w:t xml:space="preserve"> mv &lt;New name of the file&gt; &lt;old name of the file&gt;</w:t>
       </w:r>
     </w:p>
     <w:p>
@@ -24631,7 +28165,6 @@
           <w:sz w:val="28"/>
           <w:szCs w:val="28"/>
         </w:rPr>
-        <w:lastRenderedPageBreak/>
         <w:t>git</w:t>
       </w:r>
       <w:proofErr w:type="spellEnd"/>
@@ -24713,12 +28246,21 @@
           <w:szCs w:val="28"/>
         </w:rPr>
       </w:pPr>
-      <w:r>
-        <w:rPr>
-          <w:sz w:val="28"/>
-          <w:szCs w:val="28"/>
-        </w:rPr>
-        <w:t>git log --stat</w:t>
+      <w:proofErr w:type="spellStart"/>
+      <w:r>
+        <w:rPr>
+          <w:sz w:val="28"/>
+          <w:szCs w:val="28"/>
+        </w:rPr>
+        <w:t>git</w:t>
+      </w:r>
+      <w:proofErr w:type="spellEnd"/>
+      <w:r>
+        <w:rPr>
+          <w:sz w:val="28"/>
+          <w:szCs w:val="28"/>
+        </w:rPr>
+        <w:t xml:space="preserve"> log --stat</w:t>
       </w:r>
     </w:p>
     <w:p>
@@ -24814,14 +28356,7 @@
           <w:sz w:val="28"/>
           <w:szCs w:val="28"/>
         </w:rPr>
-        <w:t xml:space="preserve"> log --pretty</w:t>
-      </w:r>
-      <w:r>
-        <w:rPr>
-          <w:sz w:val="28"/>
-          <w:szCs w:val="28"/>
-        </w:rPr>
-        <w:t>=full</w:t>
+        <w:t xml:space="preserve"> log --pretty=full</w:t>
       </w:r>
     </w:p>
     <w:p>
@@ -25298,14 +28833,374 @@
     </w:p>
     <w:p>
       <w:pPr>
+        <w:rPr>
+          <w:sz w:val="28"/>
+          <w:szCs w:val="28"/>
+        </w:rPr>
+      </w:pPr>
+    </w:p>
+    <w:p>
+      <w:pPr>
         <w:pStyle w:val="ListParagraph"/>
-        <w:rPr>
-          <w:sz w:val="28"/>
-          <w:szCs w:val="28"/>
-        </w:rPr>
-      </w:pPr>
-      <w:bookmarkStart w:id="0" w:name="_GoBack"/>
-      <w:bookmarkEnd w:id="0"/>
+        <w:numPr>
+          <w:ilvl w:val="0"/>
+          <w:numId w:val="8"/>
+        </w:numPr>
+        <w:rPr>
+          <w:sz w:val="28"/>
+          <w:szCs w:val="28"/>
+        </w:rPr>
+      </w:pPr>
+      <w:proofErr w:type="spellStart"/>
+      <w:r>
+        <w:rPr>
+          <w:rFonts w:cstheme="minorHAnsi"/>
+          <w:sz w:val="28"/>
+          <w:szCs w:val="28"/>
+        </w:rPr>
+        <w:t>git</w:t>
+      </w:r>
+      <w:proofErr w:type="spellEnd"/>
+      <w:r>
+        <w:rPr>
+          <w:rFonts w:cstheme="minorHAnsi"/>
+          <w:sz w:val="28"/>
+          <w:szCs w:val="28"/>
+        </w:rPr>
+        <w:t xml:space="preserve"> merge &lt;branch name&gt;</w:t>
+      </w:r>
+    </w:p>
+    <w:p>
+      <w:pPr>
+        <w:pStyle w:val="ListParagraph"/>
+        <w:numPr>
+          <w:ilvl w:val="0"/>
+          <w:numId w:val="8"/>
+        </w:numPr>
+        <w:autoSpaceDE w:val="0"/>
+        <w:autoSpaceDN w:val="0"/>
+        <w:adjustRightInd w:val="0"/>
+        <w:spacing w:after="0" w:line="240" w:lineRule="auto"/>
+        <w:rPr>
+          <w:rFonts w:cstheme="minorHAnsi"/>
+          <w:sz w:val="28"/>
+          <w:szCs w:val="28"/>
+        </w:rPr>
+      </w:pPr>
+      <w:proofErr w:type="spellStart"/>
+      <w:r>
+        <w:rPr>
+          <w:rFonts w:cstheme="minorHAnsi"/>
+          <w:sz w:val="28"/>
+          <w:szCs w:val="28"/>
+        </w:rPr>
+        <w:t>git</w:t>
+      </w:r>
+      <w:proofErr w:type="spellEnd"/>
+      <w:r>
+        <w:rPr>
+          <w:rFonts w:cstheme="minorHAnsi"/>
+          <w:sz w:val="28"/>
+          <w:szCs w:val="28"/>
+        </w:rPr>
+        <w:t xml:space="preserve"> branch -v</w:t>
+      </w:r>
+    </w:p>
+    <w:p>
+      <w:pPr>
+        <w:pStyle w:val="ListParagraph"/>
+        <w:numPr>
+          <w:ilvl w:val="0"/>
+          <w:numId w:val="8"/>
+        </w:numPr>
+      </w:pPr>
+      <w:proofErr w:type="spellStart"/>
+      <w:r>
+        <w:rPr>
+          <w:rFonts w:cstheme="minorHAnsi"/>
+          <w:sz w:val="28"/>
+          <w:szCs w:val="28"/>
+        </w:rPr>
+        <w:t>git</w:t>
+      </w:r>
+      <w:proofErr w:type="spellEnd"/>
+      <w:r>
+        <w:rPr>
+          <w:rFonts w:cstheme="minorHAnsi"/>
+          <w:sz w:val="28"/>
+          <w:szCs w:val="28"/>
+        </w:rPr>
+        <w:t xml:space="preserve"> branch --merged   </w:t>
+      </w:r>
+    </w:p>
+    <w:p>
+      <w:pPr>
+        <w:pStyle w:val="ListParagraph"/>
+        <w:numPr>
+          <w:ilvl w:val="0"/>
+          <w:numId w:val="8"/>
+        </w:numPr>
+        <w:rPr>
+          <w:rFonts w:cstheme="minorHAnsi"/>
+          <w:sz w:val="28"/>
+          <w:szCs w:val="28"/>
+        </w:rPr>
+      </w:pPr>
+      <w:proofErr w:type="spellStart"/>
+      <w:r>
+        <w:rPr>
+          <w:rFonts w:cstheme="minorHAnsi"/>
+          <w:sz w:val="28"/>
+          <w:szCs w:val="28"/>
+        </w:rPr>
+        <w:t>git</w:t>
+      </w:r>
+      <w:proofErr w:type="spellEnd"/>
+      <w:r>
+        <w:rPr>
+          <w:rFonts w:cstheme="minorHAnsi"/>
+          <w:sz w:val="28"/>
+          <w:szCs w:val="28"/>
+        </w:rPr>
+        <w:t xml:space="preserve"> branch --no-merged </w:t>
+      </w:r>
+    </w:p>
+    <w:p>
+      <w:pPr>
+        <w:rPr>
+          <w:rFonts w:cstheme="minorHAnsi"/>
+          <w:sz w:val="28"/>
+          <w:szCs w:val="28"/>
+        </w:rPr>
+      </w:pPr>
+    </w:p>
+    <w:p>
+      <w:pPr>
+        <w:pStyle w:val="ListParagraph"/>
+        <w:numPr>
+          <w:ilvl w:val="0"/>
+          <w:numId w:val="8"/>
+        </w:numPr>
+        <w:rPr>
+          <w:sz w:val="28"/>
+          <w:szCs w:val="28"/>
+        </w:rPr>
+      </w:pPr>
+      <w:proofErr w:type="spellStart"/>
+      <w:r>
+        <w:rPr>
+          <w:rFonts w:cstheme="minorHAnsi"/>
+          <w:sz w:val="28"/>
+          <w:szCs w:val="28"/>
+        </w:rPr>
+        <w:t>git</w:t>
+      </w:r>
+      <w:proofErr w:type="spellEnd"/>
+      <w:r>
+        <w:rPr>
+          <w:rFonts w:cstheme="minorHAnsi"/>
+          <w:sz w:val="28"/>
+          <w:szCs w:val="28"/>
+        </w:rPr>
+        <w:t xml:space="preserve"> branch -d &lt;</w:t>
+      </w:r>
+      <w:proofErr w:type="spellStart"/>
+      <w:r>
+        <w:rPr>
+          <w:rFonts w:cstheme="minorHAnsi"/>
+          <w:sz w:val="28"/>
+          <w:szCs w:val="28"/>
+        </w:rPr>
+        <w:t>branchname</w:t>
+      </w:r>
+      <w:proofErr w:type="spellEnd"/>
+      <w:r>
+        <w:rPr>
+          <w:rFonts w:cstheme="minorHAnsi"/>
+          <w:sz w:val="28"/>
+          <w:szCs w:val="28"/>
+        </w:rPr>
+        <w:t>&gt;</w:t>
+      </w:r>
+    </w:p>
+    <w:p>
+      <w:pPr>
+        <w:pStyle w:val="ListParagraph"/>
+        <w:numPr>
+          <w:ilvl w:val="0"/>
+          <w:numId w:val="8"/>
+        </w:numPr>
+        <w:rPr>
+          <w:sz w:val="28"/>
+          <w:szCs w:val="28"/>
+        </w:rPr>
+      </w:pPr>
+      <w:proofErr w:type="spellStart"/>
+      <w:r>
+        <w:rPr>
+          <w:rFonts w:cstheme="minorHAnsi"/>
+          <w:sz w:val="28"/>
+          <w:szCs w:val="28"/>
+        </w:rPr>
+        <w:t>git</w:t>
+      </w:r>
+      <w:proofErr w:type="spellEnd"/>
+      <w:r>
+        <w:rPr>
+          <w:rFonts w:cstheme="minorHAnsi"/>
+          <w:sz w:val="28"/>
+          <w:szCs w:val="28"/>
+        </w:rPr>
+        <w:t xml:space="preserve"> b</w:t>
+      </w:r>
+      <w:r>
+        <w:rPr>
+          <w:rFonts w:cstheme="minorHAnsi"/>
+          <w:sz w:val="28"/>
+          <w:szCs w:val="28"/>
+        </w:rPr>
+        <w:t>ranch -D</w:t>
+      </w:r>
+      <w:r>
+        <w:rPr>
+          <w:rFonts w:cstheme="minorHAnsi"/>
+          <w:sz w:val="28"/>
+          <w:szCs w:val="28"/>
+        </w:rPr>
+        <w:t xml:space="preserve"> &lt;</w:t>
+      </w:r>
+      <w:proofErr w:type="spellStart"/>
+      <w:r>
+        <w:rPr>
+          <w:rFonts w:cstheme="minorHAnsi"/>
+          <w:sz w:val="28"/>
+          <w:szCs w:val="28"/>
+        </w:rPr>
+        <w:t>branchname</w:t>
+      </w:r>
+      <w:proofErr w:type="spellEnd"/>
+      <w:r>
+        <w:rPr>
+          <w:rFonts w:cstheme="minorHAnsi"/>
+          <w:sz w:val="28"/>
+          <w:szCs w:val="28"/>
+        </w:rPr>
+        <w:t xml:space="preserve">&gt;  </w:t>
+      </w:r>
+    </w:p>
+    <w:p>
+      <w:pPr>
+        <w:pStyle w:val="ListParagraph"/>
+        <w:numPr>
+          <w:ilvl w:val="0"/>
+          <w:numId w:val="8"/>
+        </w:numPr>
+        <w:rPr>
+          <w:sz w:val="28"/>
+          <w:szCs w:val="28"/>
+        </w:rPr>
+      </w:pPr>
+      <w:proofErr w:type="spellStart"/>
+      <w:r>
+        <w:rPr>
+          <w:rFonts w:cstheme="minorHAnsi"/>
+          <w:sz w:val="28"/>
+          <w:szCs w:val="28"/>
+        </w:rPr>
+        <w:t>git</w:t>
+      </w:r>
+      <w:proofErr w:type="spellEnd"/>
+      <w:r>
+        <w:rPr>
+          <w:rFonts w:cstheme="minorHAnsi"/>
+          <w:sz w:val="28"/>
+          <w:szCs w:val="28"/>
+        </w:rPr>
+        <w:t xml:space="preserve"> push -d origin </w:t>
+      </w:r>
+      <w:proofErr w:type="spellStart"/>
+      <w:r>
+        <w:rPr>
+          <w:rFonts w:cstheme="minorHAnsi"/>
+          <w:sz w:val="28"/>
+          <w:szCs w:val="28"/>
+        </w:rPr>
+        <w:t>bugfix</w:t>
+      </w:r>
+      <w:proofErr w:type="spellEnd"/>
+      <w:r>
+        <w:rPr>
+          <w:rFonts w:cstheme="minorHAnsi"/>
+          <w:b/>
+          <w:sz w:val="28"/>
+          <w:szCs w:val="28"/>
+        </w:rPr>
+        <w:t xml:space="preserve">  </w:t>
+      </w:r>
+    </w:p>
+    <w:p>
+      <w:pPr>
+        <w:rPr>
+          <w:sz w:val="28"/>
+          <w:szCs w:val="28"/>
+        </w:rPr>
+      </w:pPr>
+    </w:p>
+    <w:p>
+      <w:pPr>
+        <w:pStyle w:val="ListParagraph"/>
+        <w:numPr>
+          <w:ilvl w:val="0"/>
+          <w:numId w:val="10"/>
+        </w:numPr>
+        <w:rPr>
+          <w:sz w:val="28"/>
+          <w:szCs w:val="28"/>
+        </w:rPr>
+      </w:pPr>
+      <w:proofErr w:type="spellStart"/>
+      <w:r>
+        <w:rPr>
+          <w:rFonts w:cstheme="minorHAnsi"/>
+          <w:sz w:val="28"/>
+          <w:szCs w:val="28"/>
+        </w:rPr>
+        <w:t>git</w:t>
+      </w:r>
+      <w:proofErr w:type="spellEnd"/>
+      <w:r>
+        <w:rPr>
+          <w:rFonts w:cstheme="minorHAnsi"/>
+          <w:sz w:val="28"/>
+          <w:szCs w:val="28"/>
+        </w:rPr>
+        <w:t xml:space="preserve"> </w:t>
+      </w:r>
+      <w:r>
+        <w:rPr>
+          <w:rFonts w:cstheme="minorHAnsi"/>
+          <w:sz w:val="28"/>
+          <w:szCs w:val="28"/>
+        </w:rPr>
+        <w:t>clone</w:t>
+      </w:r>
+      <w:r>
+        <w:rPr>
+          <w:rFonts w:cstheme="minorHAnsi"/>
+          <w:sz w:val="28"/>
+          <w:szCs w:val="28"/>
+        </w:rPr>
+        <w:t xml:space="preserve"> &lt; HTTPS URL &gt; .</w:t>
+      </w:r>
+    </w:p>
+    <w:p>
+      <w:pPr>
+        <w:pStyle w:val="ListParagraph"/>
+        <w:rPr>
+          <w:sz w:val="28"/>
+          <w:szCs w:val="28"/>
+        </w:rPr>
+      </w:pPr>
     </w:p>
     <w:sectPr>
       <w:pgSz w:w="12240" w:h="15840"/>
@@ -25696,6 +29591,208 @@
     </w:lvl>
   </w:abstractNum>
   <w:abstractNum w:abstractNumId="3" w15:restartNumberingAfterBreak="0">
+    <w:nsid w:val="262337C0"/>
+    <w:multiLevelType w:val="hybridMultilevel"/>
+    <w:tmpl w:val="CF627F06"/>
+    <w:lvl w:ilvl="0" w:tplc="0409000F">
+      <w:start w:val="1"/>
+      <w:numFmt w:val="decimal"/>
+      <w:lvlText w:val="%1."/>
+      <w:lvlJc w:val="left"/>
+      <w:pPr>
+        <w:ind w:left="720" w:hanging="360"/>
+      </w:pPr>
+      <w:rPr>
+        <w:rFonts w:hint="default"/>
+      </w:rPr>
+    </w:lvl>
+    <w:lvl w:ilvl="1" w:tplc="04090019" w:tentative="1">
+      <w:start w:val="1"/>
+      <w:numFmt w:val="lowerLetter"/>
+      <w:lvlText w:val="%2."/>
+      <w:lvlJc w:val="left"/>
+      <w:pPr>
+        <w:ind w:left="1440" w:hanging="360"/>
+      </w:pPr>
+    </w:lvl>
+    <w:lvl w:ilvl="2" w:tplc="0409001B" w:tentative="1">
+      <w:start w:val="1"/>
+      <w:numFmt w:val="lowerRoman"/>
+      <w:lvlText w:val="%3."/>
+      <w:lvlJc w:val="right"/>
+      <w:pPr>
+        <w:ind w:left="2160" w:hanging="180"/>
+      </w:pPr>
+    </w:lvl>
+    <w:lvl w:ilvl="3" w:tplc="0409000F" w:tentative="1">
+      <w:start w:val="1"/>
+      <w:numFmt w:val="decimal"/>
+      <w:lvlText w:val="%4."/>
+      <w:lvlJc w:val="left"/>
+      <w:pPr>
+        <w:ind w:left="2880" w:hanging="360"/>
+      </w:pPr>
+    </w:lvl>
+    <w:lvl w:ilvl="4" w:tplc="04090019" w:tentative="1">
+      <w:start w:val="1"/>
+      <w:numFmt w:val="lowerLetter"/>
+      <w:lvlText w:val="%5."/>
+      <w:lvlJc w:val="left"/>
+      <w:pPr>
+        <w:ind w:left="3600" w:hanging="360"/>
+      </w:pPr>
+    </w:lvl>
+    <w:lvl w:ilvl="5" w:tplc="0409001B" w:tentative="1">
+      <w:start w:val="1"/>
+      <w:numFmt w:val="lowerRoman"/>
+      <w:lvlText w:val="%6."/>
+      <w:lvlJc w:val="right"/>
+      <w:pPr>
+        <w:ind w:left="4320" w:hanging="180"/>
+      </w:pPr>
+    </w:lvl>
+    <w:lvl w:ilvl="6" w:tplc="0409000F" w:tentative="1">
+      <w:start w:val="1"/>
+      <w:numFmt w:val="decimal"/>
+      <w:lvlText w:val="%7."/>
+      <w:lvlJc w:val="left"/>
+      <w:pPr>
+        <w:ind w:left="5040" w:hanging="360"/>
+      </w:pPr>
+    </w:lvl>
+    <w:lvl w:ilvl="7" w:tplc="04090019" w:tentative="1">
+      <w:start w:val="1"/>
+      <w:numFmt w:val="lowerLetter"/>
+      <w:lvlText w:val="%8."/>
+      <w:lvlJc w:val="left"/>
+      <w:pPr>
+        <w:ind w:left="5760" w:hanging="360"/>
+      </w:pPr>
+    </w:lvl>
+    <w:lvl w:ilvl="8" w:tplc="0409001B" w:tentative="1">
+      <w:start w:val="1"/>
+      <w:numFmt w:val="lowerRoman"/>
+      <w:lvlText w:val="%9."/>
+      <w:lvlJc w:val="right"/>
+      <w:pPr>
+        <w:ind w:left="6480" w:hanging="180"/>
+      </w:pPr>
+    </w:lvl>
+  </w:abstractNum>
+  <w:abstractNum w:abstractNumId="4" w15:restartNumberingAfterBreak="0">
+    <w:nsid w:val="317D34F8"/>
+    <w:multiLevelType w:val="hybridMultilevel"/>
+    <w:tmpl w:val="77E60D8A"/>
+    <w:lvl w:ilvl="0" w:tplc="0409000B">
+      <w:start w:val="1"/>
+      <w:numFmt w:val="bullet"/>
+      <w:lvlText w:val=""/>
+      <w:lvlJc w:val="left"/>
+      <w:pPr>
+        <w:ind w:left="720" w:hanging="360"/>
+      </w:pPr>
+      <w:rPr>
+        <w:rFonts w:ascii="Wingdings" w:hAnsi="Wingdings" w:hint="default"/>
+      </w:rPr>
+    </w:lvl>
+    <w:lvl w:ilvl="1" w:tplc="04090003" w:tentative="1">
+      <w:start w:val="1"/>
+      <w:numFmt w:val="bullet"/>
+      <w:lvlText w:val="o"/>
+      <w:lvlJc w:val="left"/>
+      <w:pPr>
+        <w:ind w:left="1440" w:hanging="360"/>
+      </w:pPr>
+      <w:rPr>
+        <w:rFonts w:ascii="Courier New" w:hAnsi="Courier New" w:cs="Courier New" w:hint="default"/>
+      </w:rPr>
+    </w:lvl>
+    <w:lvl w:ilvl="2" w:tplc="04090005" w:tentative="1">
+      <w:start w:val="1"/>
+      <w:numFmt w:val="bullet"/>
+      <w:lvlText w:val=""/>
+      <w:lvlJc w:val="left"/>
+      <w:pPr>
+        <w:ind w:left="2160" w:hanging="360"/>
+      </w:pPr>
+      <w:rPr>
+        <w:rFonts w:ascii="Wingdings" w:hAnsi="Wingdings" w:hint="default"/>
+      </w:rPr>
+    </w:lvl>
+    <w:lvl w:ilvl="3" w:tplc="04090001" w:tentative="1">
+      <w:start w:val="1"/>
+      <w:numFmt w:val="bullet"/>
+      <w:lvlText w:val=""/>
+      <w:lvlJc w:val="left"/>
+      <w:pPr>
+        <w:ind w:left="2880" w:hanging="360"/>
+      </w:pPr>
+      <w:rPr>
+        <w:rFonts w:ascii="Symbol" w:hAnsi="Symbol" w:hint="default"/>
+      </w:rPr>
+    </w:lvl>
+    <w:lvl w:ilvl="4" w:tplc="04090003" w:tentative="1">
+      <w:start w:val="1"/>
+      <w:numFmt w:val="bullet"/>
+      <w:lvlText w:val="o"/>
+      <w:lvlJc w:val="left"/>
+      <w:pPr>
+        <w:ind w:left="3600" w:hanging="360"/>
+      </w:pPr>
+      <w:rPr>
+        <w:rFonts w:ascii="Courier New" w:hAnsi="Courier New" w:cs="Courier New" w:hint="default"/>
+      </w:rPr>
+    </w:lvl>
+    <w:lvl w:ilvl="5" w:tplc="04090005" w:tentative="1">
+      <w:start w:val="1"/>
+      <w:numFmt w:val="bullet"/>
+      <w:lvlText w:val=""/>
+      <w:lvlJc w:val="left"/>
+      <w:pPr>
+        <w:ind w:left="4320" w:hanging="360"/>
+      </w:pPr>
+      <w:rPr>
+        <w:rFonts w:ascii="Wingdings" w:hAnsi="Wingdings" w:hint="default"/>
+      </w:rPr>
+    </w:lvl>
+    <w:lvl w:ilvl="6" w:tplc="04090001" w:tentative="1">
+      <w:start w:val="1"/>
+      <w:numFmt w:val="bullet"/>
+      <w:lvlText w:val=""/>
+      <w:lvlJc w:val="left"/>
+      <w:pPr>
+        <w:ind w:left="5040" w:hanging="360"/>
+      </w:pPr>
+      <w:rPr>
+        <w:rFonts w:ascii="Symbol" w:hAnsi="Symbol" w:hint="default"/>
+      </w:rPr>
+    </w:lvl>
+    <w:lvl w:ilvl="7" w:tplc="04090003" w:tentative="1">
+      <w:start w:val="1"/>
+      <w:numFmt w:val="bullet"/>
+      <w:lvlText w:val="o"/>
+      <w:lvlJc w:val="left"/>
+      <w:pPr>
+        <w:ind w:left="5760" w:hanging="360"/>
+      </w:pPr>
+      <w:rPr>
+        <w:rFonts w:ascii="Courier New" w:hAnsi="Courier New" w:cs="Courier New" w:hint="default"/>
+      </w:rPr>
+    </w:lvl>
+    <w:lvl w:ilvl="8" w:tplc="04090005" w:tentative="1">
+      <w:start w:val="1"/>
+      <w:numFmt w:val="bullet"/>
+      <w:lvlText w:val=""/>
+      <w:lvlJc w:val="left"/>
+      <w:pPr>
+        <w:ind w:left="6480" w:hanging="360"/>
+      </w:pPr>
+      <w:rPr>
+        <w:rFonts w:ascii="Wingdings" w:hAnsi="Wingdings" w:hint="default"/>
+      </w:rPr>
+    </w:lvl>
+  </w:abstractNum>
+  <w:abstractNum w:abstractNumId="5" w15:restartNumberingAfterBreak="0">
     <w:nsid w:val="45F640FF"/>
     <w:multiLevelType w:val="hybridMultilevel"/>
     <w:tmpl w:val="0268B22A"/>
@@ -25809,7 +29906,7 @@
       </w:rPr>
     </w:lvl>
   </w:abstractNum>
-  <w:abstractNum w:abstractNumId="4" w15:restartNumberingAfterBreak="0">
+  <w:abstractNum w:abstractNumId="6" w15:restartNumberingAfterBreak="0">
     <w:nsid w:val="50CA1F43"/>
     <w:multiLevelType w:val="hybridMultilevel"/>
     <w:tmpl w:val="732C0204"/>
@@ -25922,7 +30019,7 @@
       </w:rPr>
     </w:lvl>
   </w:abstractNum>
-  <w:abstractNum w:abstractNumId="5" w15:restartNumberingAfterBreak="0">
+  <w:abstractNum w:abstractNumId="7" w15:restartNumberingAfterBreak="0">
     <w:nsid w:val="6F765AAB"/>
     <w:multiLevelType w:val="hybridMultilevel"/>
     <w:tmpl w:val="EE1A10EA"/>
@@ -26011,7 +30108,7 @@
       </w:pPr>
     </w:lvl>
   </w:abstractNum>
-  <w:abstractNum w:abstractNumId="6" w15:restartNumberingAfterBreak="0">
+  <w:abstractNum w:abstractNumId="8" w15:restartNumberingAfterBreak="0">
     <w:nsid w:val="72810C33"/>
     <w:multiLevelType w:val="hybridMultilevel"/>
     <w:tmpl w:val="89982D62"/>
@@ -26124,7 +30221,7 @@
       </w:rPr>
     </w:lvl>
   </w:abstractNum>
-  <w:abstractNum w:abstractNumId="7" w15:restartNumberingAfterBreak="0">
+  <w:abstractNum w:abstractNumId="9" w15:restartNumberingAfterBreak="0">
     <w:nsid w:val="72D227AA"/>
     <w:multiLevelType w:val="hybridMultilevel"/>
     <w:tmpl w:val="04441D5A"/>
@@ -26214,27 +30311,33 @@
     </w:lvl>
   </w:abstractNum>
   <w:num w:numId="1">
-    <w:abstractNumId w:val="6"/>
+    <w:abstractNumId w:val="8"/>
   </w:num>
   <w:num w:numId="2">
     <w:abstractNumId w:val="1"/>
   </w:num>
   <w:num w:numId="3">
-    <w:abstractNumId w:val="5"/>
+    <w:abstractNumId w:val="7"/>
   </w:num>
   <w:num w:numId="4">
     <w:abstractNumId w:val="2"/>
   </w:num>
   <w:num w:numId="5">
-    <w:abstractNumId w:val="3"/>
+    <w:abstractNumId w:val="5"/>
   </w:num>
   <w:num w:numId="6">
     <w:abstractNumId w:val="0"/>
   </w:num>
   <w:num w:numId="7">
-    <w:abstractNumId w:val="7"/>
+    <w:abstractNumId w:val="9"/>
   </w:num>
   <w:num w:numId="8">
+    <w:abstractNumId w:val="6"/>
+  </w:num>
+  <w:num w:numId="9">
+    <w:abstractNumId w:val="3"/>
+  </w:num>
+  <w:num w:numId="10">
     <w:abstractNumId w:val="4"/>
   </w:num>
 </w:numbering>
@@ -27162,7 +31265,7 @@
 </file>
 
 <file path=customXml/itemProps1.xml><?xml version="1.0" encoding="utf-8"?>
-<ds:datastoreItem xmlns:ds="http://schemas.openxmlformats.org/officeDocument/2006/customXml" ds:itemID="{45FBCB3D-C1E8-45C5-8982-E608631E7E3B}">
+<ds:datastoreItem xmlns:ds="http://schemas.openxmlformats.org/officeDocument/2006/customXml" ds:itemID="{6F4B9BA1-A337-4AA9-BE82-47E83AF0C39C}">
   <ds:schemaRefs>
     <ds:schemaRef ds:uri="http://schemas.openxmlformats.org/officeDocument/2006/bibliography"/>
   </ds:schemaRefs>

</xml_diff>